<commit_message>
Adicionando Dimensões de Qualidade utilizadas na base
</commit_message>
<xml_diff>
--- a/Anlise_da_QD_SIH_Hospitais_de_Sergipe_2008-2024_-_Grupo_4.docx
+++ b/Anlise_da_QD_SIH_Hospitais_de_Sergipe_2008-2024_-_Grupo_4.docx
@@ -1,6 +1,6 @@
 
 <file path=word/document.xml><?xml version="1.0" encoding="utf-8"?>
-<w:document xmlns:wpc="http://schemas.microsoft.com/office/word/2010/wordprocessingCanvas" xmlns:cx="http://schemas.microsoft.com/office/drawing/2014/chartex" xmlns:cx1="http://schemas.microsoft.com/office/drawing/2015/9/8/chartex" xmlns:cx2="http://schemas.microsoft.com/office/drawing/2015/10/21/chartex" xmlns:cx3="http://schemas.microsoft.com/office/drawing/2016/5/9/chartex" xmlns:cx4="http://schemas.microsoft.com/office/drawing/2016/5/10/chartex" xmlns:cx5="http://schemas.microsoft.com/office/drawing/2016/5/11/chartex" xmlns:cx6="http://schemas.microsoft.com/office/drawing/2016/5/12/chartex" xmlns:cx7="http://schemas.microsoft.com/office/drawing/2016/5/13/chartex" xmlns:cx8="http://schemas.microsoft.com/office/drawing/2016/5/14/chartex" xmlns:mc="http://schemas.openxmlformats.org/markup-compatibility/2006" xmlns:aink="http://schemas.microsoft.com/office/drawing/2016/ink" xmlns:am3d="http://schemas.microsoft.com/office/drawing/2017/model3d" xmlns:o="urn:schemas-microsoft-com:office:office" xmlns:oel="http://schemas.microsoft.com/office/2019/extlst" xmlns:r="http://schemas.openxmlformats.org/officeDocument/2006/relationships" xmlns:m="http://schemas.openxmlformats.org/officeDocument/2006/math" xmlns:v="urn:schemas-microsoft-com:vml" xmlns:wp14="http://schemas.microsoft.com/office/word/2010/wordprocessingDrawing" xmlns:wp="http://schemas.openxmlformats.org/drawingml/2006/wordprocessingDrawing" xmlns:w10="urn:schemas-microsoft-com:office:word" xmlns:w="http://schemas.openxmlformats.org/wordprocessingml/2006/main" xmlns:w14="http://schemas.microsoft.com/office/word/2010/wordml" xmlns:w15="http://schemas.microsoft.com/office/word/2012/wordml" xmlns:w16cex="http://schemas.microsoft.com/office/word/2018/wordml/cex" xmlns:w16cid="http://schemas.microsoft.com/office/word/2016/wordml/cid" xmlns:w16="http://schemas.microsoft.com/office/word/2018/wordml" xmlns:w16du="http://schemas.microsoft.com/office/word/2023/wordml/word16du" xmlns:w16sdtdh="http://schemas.microsoft.com/office/word/2020/wordml/sdtdatahash" xmlns:w16sdtfl="http://schemas.microsoft.com/office/word/2024/wordml/sdtformatlock" xmlns:w16se="http://schemas.microsoft.com/office/word/2015/wordml/symex" xmlns:wpg="http://schemas.microsoft.com/office/word/2010/wordprocessingGroup" xmlns:wpi="http://schemas.microsoft.com/office/word/2010/wordprocessingInk" xmlns:wne="http://schemas.microsoft.com/office/word/2006/wordml" xmlns:wps="http://schemas.microsoft.com/office/word/2010/wordprocessingShape" mc:Ignorable="w14 w15 w16se w16cid w16 w16cex w16sdtdh w16sdtfl w16du wp14">
+<w:document xmlns:wpc="http://schemas.microsoft.com/office/word/2010/wordprocessingCanvas" xmlns:cx="http://schemas.microsoft.com/office/drawing/2014/chartex" xmlns:cx1="http://schemas.microsoft.com/office/drawing/2015/9/8/chartex" xmlns:cx2="http://schemas.microsoft.com/office/drawing/2015/10/21/chartex" xmlns:cx3="http://schemas.microsoft.com/office/drawing/2016/5/9/chartex" xmlns:cx4="http://schemas.microsoft.com/office/drawing/2016/5/10/chartex" xmlns:cx5="http://schemas.microsoft.com/office/drawing/2016/5/11/chartex" xmlns:cx6="http://schemas.microsoft.com/office/drawing/2016/5/12/chartex" xmlns:cx7="http://schemas.microsoft.com/office/drawing/2016/5/13/chartex" xmlns:cx8="http://schemas.microsoft.com/office/drawing/2016/5/14/chartex" xmlns:mc="http://schemas.openxmlformats.org/markup-compatibility/2006" xmlns:aink="http://schemas.microsoft.com/office/drawing/2016/ink" xmlns:am3d="http://schemas.microsoft.com/office/drawing/2017/model3d" xmlns:o="urn:schemas-microsoft-com:office:office" xmlns:r="http://schemas.openxmlformats.org/officeDocument/2006/relationships" xmlns:m="http://schemas.openxmlformats.org/officeDocument/2006/math" xmlns:v="urn:schemas-microsoft-com:vml" xmlns:wp14="http://schemas.microsoft.com/office/word/2010/wordprocessingDrawing" xmlns:wp="http://schemas.openxmlformats.org/drawingml/2006/wordprocessingDrawing" xmlns:w10="urn:schemas-microsoft-com:office:word" xmlns:w="http://schemas.openxmlformats.org/wordprocessingml/2006/main" xmlns:w14="http://schemas.microsoft.com/office/word/2010/wordml" xmlns:w15="http://schemas.microsoft.com/office/word/2012/wordml" xmlns:w16cex="http://schemas.microsoft.com/office/word/2018/wordml/cex" xmlns:w16cid="http://schemas.microsoft.com/office/word/2016/wordml/cid" xmlns:w16="http://schemas.microsoft.com/office/word/2018/wordml" xmlns:w16sdtdh="http://schemas.microsoft.com/office/word/2020/wordml/sdtdatahash" xmlns:w16se="http://schemas.microsoft.com/office/word/2015/wordml/symex" xmlns:wpg="http://schemas.microsoft.com/office/word/2010/wordprocessingGroup" xmlns:wpi="http://schemas.microsoft.com/office/word/2010/wordprocessingInk" xmlns:wne="http://schemas.microsoft.com/office/word/2006/wordml" xmlns:wps="http://schemas.microsoft.com/office/word/2010/wordprocessingShape" mc:Ignorable="w14 w15 w16se w16cid w16 w16cex w16sdtdh wp14">
   <w:body>
     <w:p>
       <w:pPr>
@@ -143,7 +143,7 @@
               </wp:anchor>
             </w:drawing>
           </mc:Choice>
-          <mc:Fallback>
+          <mc:Fallback xmlns:w16sdtfl="http://schemas.microsoft.com/office/word/2024/wordml/sdtformatlock" xmlns:w16du="http://schemas.microsoft.com/office/word/2023/wordml/word16du" xmlns:oel="http://schemas.microsoft.com/office/2019/extlst">
             <w:pict>
               <v:rect w14:anchorId="21D24065" id="Retângulo 3" o:spid="_x0000_s1026" alt="retângulo branco para o texto na capa" style="position:absolute;margin-left:-15.95pt;margin-top:73.85pt;width:310.15pt;height:681.65pt;z-index:-251656192;visibility:visible;mso-wrap-style:square;mso-width-percent:0;mso-height-percent:0;mso-wrap-distance-left:9pt;mso-wrap-distance-top:0;mso-wrap-distance-right:9pt;mso-wrap-distance-bottom:0;mso-position-horizontal:absolute;mso-position-horizontal-relative:text;mso-position-vertical:absolute;mso-position-vertical-relative:page;mso-width-percent:0;mso-height-percent:0;mso-width-relative:margin;mso-height-relative:margin;v-text-anchor:middle" o:gfxdata="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" fillcolor="white [3212]" stroked="f" strokeweight="2pt">
                 <w10:wrap anchory="page"/>
@@ -287,7 +287,7 @@
                       <v:stroke joinstyle="miter"/>
                       <v:path gradientshapeok="t" o:connecttype="rect"/>
                     </v:shapetype>
-                    <v:shape id="Caixa de Texto 8" o:spid="_x0000_s1026" type="#_x0000_t202" style="width:287.25pt;height:135pt;visibility:visible;mso-wrap-style:square;mso-left-percent:-10001;mso-top-percent:-10001;mso-position-horizontal:absolute;mso-position-horizontal-relative:char;mso-position-vertical:absolute;mso-position-vertical-relative:line;mso-left-percent:-10001;mso-top-percent:-10001;v-text-anchor:top" o:gfxdata="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" filled="f" stroked="f" strokeweight=".5pt">
+                    <v:shape id="Caixa de Texto 8" o:spid="_x0000_s1026" type="#_x0000_t202" style="width:287.25pt;height:135pt;visibility:visible;mso-wrap-style:square;mso-left-percent:-10001;mso-top-percent:-10001;mso-position-horizontal:absolute;mso-position-horizontal-relative:char;mso-position-vertical:absolute;mso-position-vertical-relative:line;mso-left-percent:-10001;mso-top-percent:-10001;v-text-anchor:top" o:gfxdata="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" filled="f" stroked="f" strokeweight=".5pt">
                       <v:textbox>
                         <w:txbxContent>
                           <w:p>
@@ -398,7 +398,7 @@
                     </wp:inline>
                   </w:drawing>
                 </mc:Choice>
-                <mc:Fallback>
+                <mc:Fallback xmlns:w16sdtfl="http://schemas.microsoft.com/office/word/2024/wordml/sdtformatlock" xmlns:w16du="http://schemas.microsoft.com/office/word/2023/wordml/word16du" xmlns:oel="http://schemas.microsoft.com/office/2019/extlst">
                   <w:pict>
                     <v:line w14:anchorId="232354AE" id="Conector Reto 5" o:spid="_x0000_s1026" alt="divisor de texto" style="visibility:visible;mso-wrap-style:square;mso-left-percent:-10001;mso-top-percent:-10001;mso-position-horizontal:absolute;mso-position-horizontal-relative:char;mso-position-vertical:absolute;mso-position-vertical-relative:line;mso-left-percent:-10001;mso-top-percent:-10001" from="0,0" to="109.5pt,0" o:gfxdata="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" strokecolor="#082a75 [3215]" strokeweight="3pt">
                       <w10:anchorlock/>
@@ -675,7 +675,7 @@
                 </mc:Choice>
                 <mc:Fallback>
                   <w:pict>
-                    <v:rect w14:anchorId="54D0D63D" id="Subtítulo 2" o:spid="_x0000_s1027" style="position:absolute;margin-left:-16.05pt;margin-top:79.7pt;width:297.75pt;height:156.75pt;z-index:251662336;visibility:visible;mso-wrap-style:square;mso-width-percent:0;mso-height-percent:0;mso-wrap-distance-left:9pt;mso-wrap-distance-top:0;mso-wrap-distance-right:9pt;mso-wrap-distance-bottom:0;mso-position-horizontal:absolute;mso-position-horizontal-relative:text;mso-position-vertical:absolute;mso-position-vertical-relative:text;mso-width-percent:0;mso-height-percent:0;mso-width-relative:margin;mso-height-relative:margin;v-text-anchor:top" o:gfxdata="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" filled="f" stroked="f">
+                    <v:rect w14:anchorId="54D0D63D" id="Subtítulo 2" o:spid="_x0000_s1027" style="position:absolute;margin-left:-16.05pt;margin-top:79.7pt;width:297.75pt;height:156.75pt;z-index:251662336;visibility:visible;mso-wrap-style:square;mso-width-percent:0;mso-height-percent:0;mso-wrap-distance-left:9pt;mso-wrap-distance-top:0;mso-wrap-distance-right:9pt;mso-wrap-distance-bottom:0;mso-position-horizontal:absolute;mso-position-horizontal-relative:text;mso-position-vertical:absolute;mso-position-vertical-relative:text;mso-width-percent:0;mso-height-percent:0;mso-width-relative:margin;mso-height-relative:margin;v-text-anchor:top" o:gfxdata="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" filled="f" stroked="f">
                       <o:lock v:ext="edit" grouping="t"/>
                       <v:textbox>
                         <w:txbxContent>
@@ -844,7 +844,7 @@
                                           </pic:cNvPicPr>
                                         </pic:nvPicPr>
                                         <pic:blipFill rotWithShape="1">
-                                          <a:blip r:embed="rId9"/>
+                                          <a:blip r:embed="rId8"/>
                                           <a:srcRect l="23657" t="24848" r="24585" b="23879"/>
                                           <a:stretch/>
                                         </pic:blipFill>
@@ -899,6 +899,7 @@
               </w:placeholder>
               <w15:appearance w15:val="hidden"/>
             </w:sdtPr>
+            <w:sdtEndPr/>
             <w:sdtContent>
               <w:p>
                 <w:pPr>
@@ -937,7 +938,7 @@
                     <w:noProof/>
                     <w:lang w:val="pt-BR" w:bidi="pt-BR"/>
                   </w:rPr>
-                  <w:t>28 de março</w:t>
+                  <w:t>29 de março</w:t>
                 </w:r>
                 <w:r>
                   <w:rPr>
@@ -1021,7 +1022,7 @@
                     </wp:inline>
                   </w:drawing>
                 </mc:Choice>
-                <mc:Fallback>
+                <mc:Fallback xmlns:w16sdtfl="http://schemas.microsoft.com/office/word/2024/wordml/sdtformatlock" xmlns:w16du="http://schemas.microsoft.com/office/word/2023/wordml/word16du" xmlns:oel="http://schemas.microsoft.com/office/2019/extlst">
                   <w:pict>
                     <v:line w14:anchorId="67F29DBC" id="Conector Reto 6" o:spid="_x0000_s1026" alt="divisor de texto" style="visibility:visible;mso-wrap-style:square;mso-left-percent:-10001;mso-top-percent:-10001;mso-position-horizontal:absolute;mso-position-horizontal-relative:char;mso-position-vertical:absolute;mso-position-vertical-relative:line;mso-left-percent:-10001;mso-top-percent:-10001" from="0,0" to="117.65pt,0" o:gfxdata="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" strokecolor="#082a75 [3215]" strokeweight="3pt">
                       <w10:anchorlock/>
@@ -1062,6 +1063,7 @@
               </w:placeholder>
               <w15:appearance w15:val="hidden"/>
             </w:sdtPr>
+            <w:sdtEndPr/>
             <w:sdtContent>
               <w:p>
                 <w:pPr>
@@ -1208,7 +1210,7 @@
               </wp:anchor>
             </w:drawing>
           </mc:Choice>
-          <mc:Fallback>
+          <mc:Fallback xmlns:w16sdtfl="http://schemas.microsoft.com/office/word/2024/wordml/sdtformatlock" xmlns:w16du="http://schemas.microsoft.com/office/word/2023/wordml/word16du" xmlns:oel="http://schemas.microsoft.com/office/2019/extlst">
             <w:pict>
               <v:rect w14:anchorId="7471FBC7" id="Retângulo 2" o:spid="_x0000_s1026" alt="retângulo colorido" style="position:absolute;margin-left:-58.7pt;margin-top:525pt;width:611.1pt;height:316.5pt;z-index:-251657216;visibility:visible;mso-wrap-style:square;mso-height-percent:0;mso-wrap-distance-left:9pt;mso-wrap-distance-top:0;mso-wrap-distance-right:9pt;mso-wrap-distance-bottom:0;mso-position-horizontal:absolute;mso-position-horizontal-relative:text;mso-position-vertical:absolute;mso-position-vertical-relative:page;mso-height-percent:0;mso-height-relative:margin;v-text-anchor:middle" o:gfxdata="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" fillcolor="#34aba2 [3206]" stroked="f" strokeweight="2pt">
                 <w10:wrap anchory="page"/>
@@ -4403,6 +4405,13 @@
               </w:rPr>
               <w:t> </w:t>
             </w:r>
+            <w:r>
+              <w:rPr>
+                <w:sz w:val="22"/>
+                <w:lang w:bidi="pt-BR"/>
+              </w:rPr>
+              <w:t>X</w:t>
+            </w:r>
           </w:p>
         </w:tc>
         <w:tc>
@@ -4427,6 +4436,13 @@
               </w:rPr>
               <w:t> </w:t>
             </w:r>
+            <w:r>
+              <w:rPr>
+                <w:sz w:val="22"/>
+                <w:lang w:bidi="pt-BR"/>
+              </w:rPr>
+              <w:t>X</w:t>
+            </w:r>
           </w:p>
         </w:tc>
         <w:tc>
@@ -4450,6 +4466,13 @@
                 <w:lang w:bidi="pt-BR"/>
               </w:rPr>
               <w:t> </w:t>
+            </w:r>
+            <w:r>
+              <w:rPr>
+                <w:sz w:val="22"/>
+                <w:lang w:bidi="pt-BR"/>
+              </w:rPr>
+              <w:t>SIM</w:t>
             </w:r>
           </w:p>
         </w:tc>
@@ -4528,6 +4551,13 @@
               </w:rPr>
               <w:t> </w:t>
             </w:r>
+            <w:r>
+              <w:rPr>
+                <w:sz w:val="22"/>
+                <w:lang w:bidi="pt-BR"/>
+              </w:rPr>
+              <w:t>X</w:t>
+            </w:r>
           </w:p>
         </w:tc>
         <w:tc>
@@ -4552,6 +4582,13 @@
               </w:rPr>
               <w:t> </w:t>
             </w:r>
+            <w:r>
+              <w:rPr>
+                <w:sz w:val="22"/>
+                <w:lang w:bidi="pt-BR"/>
+              </w:rPr>
+              <w:t>X</w:t>
+            </w:r>
           </w:p>
         </w:tc>
         <w:tc>
@@ -4575,6 +4612,13 @@
                 <w:lang w:bidi="pt-BR"/>
               </w:rPr>
               <w:t> </w:t>
+            </w:r>
+            <w:r>
+              <w:rPr>
+                <w:sz w:val="22"/>
+                <w:lang w:bidi="pt-BR"/>
+              </w:rPr>
+              <w:t>SIM</w:t>
             </w:r>
           </w:p>
         </w:tc>
@@ -4653,6 +4697,13 @@
               </w:rPr>
               <w:t> </w:t>
             </w:r>
+            <w:r>
+              <w:rPr>
+                <w:sz w:val="22"/>
+                <w:lang w:bidi="pt-BR"/>
+              </w:rPr>
+              <w:t>X</w:t>
+            </w:r>
           </w:p>
         </w:tc>
         <w:tc>
@@ -4677,6 +4728,13 @@
               </w:rPr>
               <w:t> </w:t>
             </w:r>
+            <w:r>
+              <w:rPr>
+                <w:sz w:val="22"/>
+                <w:lang w:bidi="pt-BR"/>
+              </w:rPr>
+              <w:t>X</w:t>
+            </w:r>
           </w:p>
         </w:tc>
         <w:tc>
@@ -4700,6 +4758,13 @@
                 <w:lang w:bidi="pt-BR"/>
               </w:rPr>
               <w:t> </w:t>
+            </w:r>
+            <w:r>
+              <w:rPr>
+                <w:sz w:val="22"/>
+                <w:lang w:bidi="pt-BR"/>
+              </w:rPr>
+              <w:t>SIM</w:t>
             </w:r>
           </w:p>
         </w:tc>
@@ -4752,7 +4817,14 @@
                 <w:sz w:val="22"/>
                 <w:lang w:bidi="pt-BR"/>
               </w:rPr>
-              <w:t>Conformidade</w:t>
+              <w:t>Validad</w:t>
+            </w:r>
+            <w:r>
+              <w:rPr>
+                <w:sz w:val="22"/>
+                <w:lang w:bidi="pt-BR"/>
+              </w:rPr>
+              <w:t>e</w:t>
             </w:r>
           </w:p>
         </w:tc>
@@ -4778,6 +4850,13 @@
               </w:rPr>
               <w:t> </w:t>
             </w:r>
+            <w:r>
+              <w:rPr>
+                <w:sz w:val="22"/>
+                <w:lang w:bidi="pt-BR"/>
+              </w:rPr>
+              <w:t>X</w:t>
+            </w:r>
           </w:p>
         </w:tc>
         <w:tc>
@@ -4802,6 +4881,13 @@
               </w:rPr>
               <w:t> </w:t>
             </w:r>
+            <w:r>
+              <w:rPr>
+                <w:sz w:val="22"/>
+                <w:lang w:bidi="pt-BR"/>
+              </w:rPr>
+              <w:t>X</w:t>
+            </w:r>
           </w:p>
         </w:tc>
         <w:tc>
@@ -4825,6 +4911,13 @@
                 <w:lang w:bidi="pt-BR"/>
               </w:rPr>
               <w:t> </w:t>
+            </w:r>
+            <w:r>
+              <w:rPr>
+                <w:sz w:val="22"/>
+                <w:lang w:bidi="pt-BR"/>
+              </w:rPr>
+              <w:t>SIM</w:t>
             </w:r>
           </w:p>
         </w:tc>
@@ -4877,7 +4970,7 @@
                 <w:sz w:val="22"/>
                 <w:lang w:bidi="pt-BR"/>
               </w:rPr>
-              <w:t>Validade</w:t>
+              <w:t>Atualidade</w:t>
             </w:r>
           </w:p>
         </w:tc>
@@ -4950,6 +5043,13 @@
                 <w:lang w:bidi="pt-BR"/>
               </w:rPr>
               <w:t> </w:t>
+            </w:r>
+            <w:r>
+              <w:rPr>
+                <w:sz w:val="22"/>
+                <w:lang w:bidi="pt-BR"/>
+              </w:rPr>
+              <w:t>?</w:t>
             </w:r>
           </w:p>
         </w:tc>
@@ -5002,7 +5102,14 @@
                 <w:sz w:val="22"/>
                 <w:lang w:bidi="pt-BR"/>
               </w:rPr>
-              <w:t>Atualidade</w:t>
+              <w:t>Disponibilidade</w:t>
+            </w:r>
+            <w:r>
+              <w:rPr>
+                <w:sz w:val="22"/>
+                <w:lang w:bidi="pt-BR"/>
+              </w:rPr>
+              <w:t>*</w:t>
             </w:r>
           </w:p>
         </w:tc>
@@ -5076,6 +5183,13 @@
               </w:rPr>
               <w:t> </w:t>
             </w:r>
+            <w:r>
+              <w:rPr>
+                <w:sz w:val="22"/>
+                <w:lang w:bidi="pt-BR"/>
+              </w:rPr>
+              <w:t>NÃO</w:t>
+            </w:r>
           </w:p>
         </w:tc>
         <w:tc>
@@ -5093,13 +5207,6 @@
                 <w:lang w:bidi="pt-BR"/>
               </w:rPr>
             </w:pPr>
-            <w:r>
-              <w:rPr>
-                <w:sz w:val="22"/>
-                <w:lang w:bidi="pt-BR"/>
-              </w:rPr>
-              <w:t> </w:t>
-            </w:r>
           </w:p>
         </w:tc>
       </w:tr>
@@ -5127,7 +5234,14 @@
                 <w:sz w:val="22"/>
                 <w:lang w:bidi="pt-BR"/>
               </w:rPr>
-              <w:t>Disponibilidade</w:t>
+              <w:t>Acessibilidade</w:t>
+            </w:r>
+            <w:r>
+              <w:rPr>
+                <w:sz w:val="22"/>
+                <w:lang w:bidi="pt-BR"/>
+              </w:rPr>
+              <w:t>*</w:t>
             </w:r>
           </w:p>
         </w:tc>
@@ -5200,6 +5314,13 @@
                 <w:lang w:bidi="pt-BR"/>
               </w:rPr>
               <w:t> </w:t>
+            </w:r>
+            <w:r>
+              <w:rPr>
+                <w:sz w:val="22"/>
+                <w:lang w:bidi="pt-BR"/>
+              </w:rPr>
+              <w:t>NÃO</w:t>
             </w:r>
           </w:p>
         </w:tc>
@@ -5252,7 +5373,14 @@
                 <w:sz w:val="22"/>
                 <w:lang w:bidi="pt-BR"/>
               </w:rPr>
-              <w:t>Acessibilidade</w:t>
+              <w:t>Portabilidade</w:t>
+            </w:r>
+            <w:r>
+              <w:rPr>
+                <w:sz w:val="22"/>
+                <w:lang w:bidi="pt-BR"/>
+              </w:rPr>
+              <w:t>*</w:t>
             </w:r>
           </w:p>
         </w:tc>
@@ -5325,6 +5453,13 @@
                 <w:lang w:bidi="pt-BR"/>
               </w:rPr>
               <w:t> </w:t>
+            </w:r>
+            <w:r>
+              <w:rPr>
+                <w:sz w:val="22"/>
+                <w:lang w:bidi="pt-BR"/>
+              </w:rPr>
+              <w:t>NÃO</w:t>
             </w:r>
           </w:p>
         </w:tc>
@@ -5377,7 +5512,7 @@
                 <w:sz w:val="22"/>
                 <w:lang w:bidi="pt-BR"/>
               </w:rPr>
-              <w:t>Portabilidade</w:t>
+              <w:t>Representatividade</w:t>
             </w:r>
           </w:p>
         </w:tc>
@@ -5450,6 +5585,13 @@
                 <w:lang w:bidi="pt-BR"/>
               </w:rPr>
               <w:t> </w:t>
+            </w:r>
+            <w:r>
+              <w:rPr>
+                <w:sz w:val="22"/>
+                <w:lang w:bidi="pt-BR"/>
+              </w:rPr>
+              <w:t>NÃO</w:t>
             </w:r>
           </w:p>
         </w:tc>
@@ -5502,7 +5644,7 @@
                 <w:sz w:val="22"/>
                 <w:lang w:bidi="pt-BR"/>
               </w:rPr>
-              <w:t>Representatividade</w:t>
+              <w:t>Relevância</w:t>
             </w:r>
           </w:p>
         </w:tc>
@@ -5575,6 +5717,13 @@
                 <w:lang w:bidi="pt-BR"/>
               </w:rPr>
               <w:t> </w:t>
+            </w:r>
+            <w:r>
+              <w:rPr>
+                <w:sz w:val="22"/>
+                <w:lang w:bidi="pt-BR"/>
+              </w:rPr>
+              <w:t>NÃO</w:t>
             </w:r>
           </w:p>
         </w:tc>
@@ -5627,7 +5776,7 @@
                 <w:sz w:val="22"/>
                 <w:lang w:bidi="pt-BR"/>
               </w:rPr>
-              <w:t>Relevância</w:t>
+              <w:t>Efetividade</w:t>
             </w:r>
           </w:p>
         </w:tc>
@@ -5700,6 +5849,13 @@
                 <w:lang w:bidi="pt-BR"/>
               </w:rPr>
               <w:t> </w:t>
+            </w:r>
+            <w:r>
+              <w:rPr>
+                <w:sz w:val="22"/>
+                <w:lang w:bidi="pt-BR"/>
+              </w:rPr>
+              <w:t>?</w:t>
             </w:r>
           </w:p>
         </w:tc>
@@ -5752,7 +5908,7 @@
                 <w:sz w:val="22"/>
                 <w:lang w:bidi="pt-BR"/>
               </w:rPr>
-              <w:t>Efetividade</w:t>
+              <w:t>Credibilidade</w:t>
             </w:r>
           </w:p>
         </w:tc>
@@ -5825,6 +5981,13 @@
                 <w:lang w:bidi="pt-BR"/>
               </w:rPr>
               <w:t> </w:t>
+            </w:r>
+            <w:r>
+              <w:rPr>
+                <w:sz w:val="22"/>
+                <w:lang w:bidi="pt-BR"/>
+              </w:rPr>
+              <w:t>?</w:t>
             </w:r>
           </w:p>
         </w:tc>
@@ -5877,7 +6040,7 @@
                 <w:sz w:val="22"/>
                 <w:lang w:bidi="pt-BR"/>
               </w:rPr>
-              <w:t>Credibilidade</w:t>
+              <w:t>Confidencialidade</w:t>
             </w:r>
           </w:p>
         </w:tc>
@@ -5950,6 +6113,13 @@
                 <w:lang w:bidi="pt-BR"/>
               </w:rPr>
               <w:t> </w:t>
+            </w:r>
+            <w:r>
+              <w:rPr>
+                <w:sz w:val="22"/>
+                <w:lang w:bidi="pt-BR"/>
+              </w:rPr>
+              <w:t>?</w:t>
             </w:r>
           </w:p>
         </w:tc>
@@ -6002,7 +6172,7 @@
                 <w:sz w:val="22"/>
                 <w:lang w:bidi="pt-BR"/>
               </w:rPr>
-              <w:t>Confidencialidade</w:t>
+              <w:t>Interpretabilidade</w:t>
             </w:r>
           </w:p>
         </w:tc>
@@ -6075,6 +6245,13 @@
                 <w:lang w:bidi="pt-BR"/>
               </w:rPr>
               <w:t> </w:t>
+            </w:r>
+            <w:r>
+              <w:rPr>
+                <w:sz w:val="22"/>
+                <w:lang w:bidi="pt-BR"/>
+              </w:rPr>
+              <w:t>SIM</w:t>
             </w:r>
           </w:p>
         </w:tc>
@@ -6127,7 +6304,14 @@
                 <w:sz w:val="22"/>
                 <w:lang w:bidi="pt-BR"/>
               </w:rPr>
-              <w:t>Comprensibilidade</w:t>
+              <w:t>Rastreabilidade</w:t>
+            </w:r>
+            <w:r>
+              <w:rPr>
+                <w:sz w:val="22"/>
+                <w:lang w:bidi="pt-BR"/>
+              </w:rPr>
+              <w:t>*</w:t>
             </w:r>
           </w:p>
         </w:tc>
@@ -6201,6 +6385,13 @@
               </w:rPr>
               <w:t> </w:t>
             </w:r>
+            <w:r>
+              <w:rPr>
+                <w:sz w:val="22"/>
+                <w:lang w:bidi="pt-BR"/>
+              </w:rPr>
+              <w:t>NÃO</w:t>
+            </w:r>
           </w:p>
         </w:tc>
         <w:tc>
@@ -6228,132 +6419,27 @@
           </w:p>
         </w:tc>
       </w:tr>
-      <w:tr>
-        <w:trPr>
-          <w:trHeight w:val="300"/>
-        </w:trPr>
-        <w:tc>
-          <w:tcPr>
-            <w:tcW w:w="2180" w:type="dxa"/>
-            <w:noWrap/>
-            <w:hideMark/>
-          </w:tcPr>
-          <w:p>
-            <w:pPr>
-              <w:spacing w:after="200"/>
-              <w:jc w:val="both"/>
-              <w:rPr>
-                <w:sz w:val="22"/>
-                <w:lang w:bidi="pt-BR"/>
-              </w:rPr>
-            </w:pPr>
-            <w:r>
-              <w:rPr>
-                <w:sz w:val="22"/>
-                <w:lang w:bidi="pt-BR"/>
-              </w:rPr>
-              <w:t>Rastreabilidade</w:t>
-            </w:r>
-          </w:p>
-        </w:tc>
-        <w:tc>
-          <w:tcPr>
-            <w:tcW w:w="1180" w:type="dxa"/>
-            <w:noWrap/>
-            <w:hideMark/>
-          </w:tcPr>
-          <w:p>
-            <w:pPr>
-              <w:spacing w:after="200"/>
-              <w:jc w:val="both"/>
-              <w:rPr>
-                <w:sz w:val="22"/>
-                <w:lang w:bidi="pt-BR"/>
-              </w:rPr>
-            </w:pPr>
-            <w:r>
-              <w:rPr>
-                <w:sz w:val="22"/>
-                <w:lang w:bidi="pt-BR"/>
-              </w:rPr>
-              <w:t> </w:t>
-            </w:r>
-          </w:p>
-        </w:tc>
-        <w:tc>
-          <w:tcPr>
-            <w:tcW w:w="1180" w:type="dxa"/>
-            <w:noWrap/>
-            <w:hideMark/>
-          </w:tcPr>
-          <w:p>
-            <w:pPr>
-              <w:spacing w:after="200"/>
-              <w:jc w:val="both"/>
-              <w:rPr>
-                <w:sz w:val="22"/>
-                <w:lang w:bidi="pt-BR"/>
-              </w:rPr>
-            </w:pPr>
-            <w:r>
-              <w:rPr>
-                <w:sz w:val="22"/>
-                <w:lang w:bidi="pt-BR"/>
-              </w:rPr>
-              <w:t> </w:t>
-            </w:r>
-          </w:p>
-        </w:tc>
-        <w:tc>
-          <w:tcPr>
-            <w:tcW w:w="1692" w:type="dxa"/>
-            <w:noWrap/>
-            <w:hideMark/>
-          </w:tcPr>
-          <w:p>
-            <w:pPr>
-              <w:spacing w:after="200"/>
-              <w:jc w:val="both"/>
-              <w:rPr>
-                <w:sz w:val="22"/>
-                <w:lang w:bidi="pt-BR"/>
-              </w:rPr>
-            </w:pPr>
-            <w:r>
-              <w:rPr>
-                <w:sz w:val="22"/>
-                <w:lang w:bidi="pt-BR"/>
-              </w:rPr>
-              <w:t> </w:t>
-            </w:r>
-          </w:p>
-        </w:tc>
-        <w:tc>
-          <w:tcPr>
-            <w:tcW w:w="3261" w:type="dxa"/>
-            <w:noWrap/>
-            <w:hideMark/>
-          </w:tcPr>
-          <w:p>
-            <w:pPr>
-              <w:spacing w:after="200"/>
-              <w:jc w:val="both"/>
-              <w:rPr>
-                <w:sz w:val="22"/>
-                <w:lang w:bidi="pt-BR"/>
-              </w:rPr>
-            </w:pPr>
-            <w:r>
-              <w:rPr>
-                <w:sz w:val="22"/>
-                <w:lang w:bidi="pt-BR"/>
-              </w:rPr>
-              <w:t> </w:t>
-            </w:r>
-          </w:p>
-        </w:tc>
-      </w:tr>
     </w:tbl>
+    <w:p>
+      <w:pPr>
+        <w:spacing w:after="200"/>
+        <w:jc w:val="both"/>
+        <w:rPr>
+          <w:b w:val="0"/>
+          <w:lang w:val="pt-BR" w:bidi="pt-BR"/>
+        </w:rPr>
+      </w:pPr>
+    </w:p>
+    <w:p>
+      <w:pPr>
+        <w:spacing w:after="200"/>
+        <w:jc w:val="both"/>
+        <w:rPr>
+          <w:b w:val="0"/>
+          <w:lang w:val="pt-BR" w:bidi="pt-BR"/>
+        </w:rPr>
+      </w:pPr>
+    </w:p>
     <w:p>
       <w:pPr>
         <w:spacing w:after="200"/>
@@ -6446,36 +6532,6 @@
     <w:p>
       <w:pPr>
         <w:spacing w:after="200"/>
-        <w:jc w:val="both"/>
-        <w:rPr>
-          <w:b w:val="0"/>
-          <w:lang w:val="pt-BR" w:bidi="pt-BR"/>
-        </w:rPr>
-      </w:pPr>
-    </w:p>
-    <w:p>
-      <w:pPr>
-        <w:spacing w:after="200"/>
-        <w:jc w:val="both"/>
-        <w:rPr>
-          <w:b w:val="0"/>
-          <w:lang w:val="pt-BR" w:bidi="pt-BR"/>
-        </w:rPr>
-      </w:pPr>
-    </w:p>
-    <w:p>
-      <w:pPr>
-        <w:spacing w:after="200"/>
-        <w:jc w:val="both"/>
-        <w:rPr>
-          <w:b w:val="0"/>
-          <w:lang w:val="pt-BR" w:bidi="pt-BR"/>
-        </w:rPr>
-      </w:pPr>
-    </w:p>
-    <w:p>
-      <w:pPr>
-        <w:spacing w:after="200"/>
         <w:rPr>
           <w:b w:val="0"/>
           <w:lang w:val="pt-BR" w:bidi="pt-BR"/>
@@ -6492,26 +6548,27 @@
     <w:tbl>
       <w:tblPr>
         <w:tblStyle w:val="Tabelacomgrade"/>
-        <w:tblW w:w="0" w:type="auto"/>
+        <w:tblW w:w="10435" w:type="dxa"/>
         <w:tblLook w:val="04A0" w:firstRow="1" w:lastRow="0" w:firstColumn="1" w:lastColumn="0" w:noHBand="0" w:noVBand="1"/>
       </w:tblPr>
       <w:tblGrid>
-        <w:gridCol w:w="2080"/>
-        <w:gridCol w:w="972"/>
-        <w:gridCol w:w="972"/>
-        <w:gridCol w:w="972"/>
-        <w:gridCol w:w="972"/>
-        <w:gridCol w:w="972"/>
-        <w:gridCol w:w="972"/>
-        <w:gridCol w:w="820"/>
+        <w:gridCol w:w="2413"/>
+        <w:gridCol w:w="1378"/>
+        <w:gridCol w:w="973"/>
+        <w:gridCol w:w="974"/>
+        <w:gridCol w:w="974"/>
+        <w:gridCol w:w="974"/>
+        <w:gridCol w:w="974"/>
+        <w:gridCol w:w="974"/>
+        <w:gridCol w:w="801"/>
       </w:tblGrid>
       <w:tr>
         <w:trPr>
-          <w:trHeight w:val="600"/>
+          <w:trHeight w:val="613"/>
         </w:trPr>
         <w:tc>
           <w:tcPr>
-            <w:tcW w:w="2080" w:type="dxa"/>
+            <w:tcW w:w="2413" w:type="dxa"/>
             <w:hideMark/>
           </w:tcPr>
           <w:p>
@@ -6529,15 +6586,13 @@
                 <w:sz w:val="22"/>
                 <w:lang w:bidi="pt-BR"/>
               </w:rPr>
-              <w:lastRenderedPageBreak/>
               <w:t>Dimensão</w:t>
             </w:r>
           </w:p>
         </w:tc>
         <w:tc>
           <w:tcPr>
-            <w:tcW w:w="940" w:type="dxa"/>
-            <w:hideMark/>
+            <w:tcW w:w="1226" w:type="dxa"/>
           </w:tcPr>
           <w:p>
             <w:pPr>
@@ -6555,13 +6610,38 @@
                 <w:sz w:val="22"/>
                 <w:lang w:bidi="pt-BR"/>
               </w:rPr>
+              <w:t>COLUNAS</w:t>
+            </w:r>
+          </w:p>
+        </w:tc>
+        <w:tc>
+          <w:tcPr>
+            <w:tcW w:w="996" w:type="dxa"/>
+            <w:hideMark/>
+          </w:tcPr>
+          <w:p>
+            <w:pPr>
+              <w:spacing w:after="200"/>
+              <w:jc w:val="center"/>
+              <w:rPr>
+                <w:bCs/>
+                <w:sz w:val="22"/>
+                <w:lang w:bidi="pt-BR"/>
+              </w:rPr>
+            </w:pPr>
+            <w:r>
+              <w:rPr>
+                <w:bCs/>
+                <w:sz w:val="22"/>
+                <w:lang w:bidi="pt-BR"/>
+              </w:rPr>
               <w:t>Hospital A</w:t>
             </w:r>
           </w:p>
         </w:tc>
         <w:tc>
           <w:tcPr>
-            <w:tcW w:w="900" w:type="dxa"/>
+            <w:tcW w:w="996" w:type="dxa"/>
             <w:hideMark/>
           </w:tcPr>
           <w:p>
@@ -6586,7 +6666,7 @@
         </w:tc>
         <w:tc>
           <w:tcPr>
-            <w:tcW w:w="900" w:type="dxa"/>
+            <w:tcW w:w="996" w:type="dxa"/>
             <w:hideMark/>
           </w:tcPr>
           <w:p>
@@ -6611,7 +6691,7 @@
         </w:tc>
         <w:tc>
           <w:tcPr>
-            <w:tcW w:w="880" w:type="dxa"/>
+            <w:tcW w:w="996" w:type="dxa"/>
             <w:hideMark/>
           </w:tcPr>
           <w:p>
@@ -6636,7 +6716,7 @@
         </w:tc>
         <w:tc>
           <w:tcPr>
-            <w:tcW w:w="880" w:type="dxa"/>
+            <w:tcW w:w="996" w:type="dxa"/>
             <w:hideMark/>
           </w:tcPr>
           <w:p>
@@ -6661,7 +6741,7 @@
         </w:tc>
         <w:tc>
           <w:tcPr>
-            <w:tcW w:w="840" w:type="dxa"/>
+            <w:tcW w:w="996" w:type="dxa"/>
             <w:hideMark/>
           </w:tcPr>
           <w:p>
@@ -6712,11 +6792,11 @@
       </w:tr>
       <w:tr>
         <w:trPr>
-          <w:trHeight w:val="300"/>
+          <w:trHeight w:val="306"/>
         </w:trPr>
         <w:tc>
           <w:tcPr>
-            <w:tcW w:w="2080" w:type="dxa"/>
+            <w:tcW w:w="2413" w:type="dxa"/>
             <w:hideMark/>
           </w:tcPr>
           <w:p>
@@ -6742,8 +6822,7 @@
         </w:tc>
         <w:tc>
           <w:tcPr>
-            <w:tcW w:w="940" w:type="dxa"/>
-            <w:hideMark/>
+            <w:tcW w:w="1226" w:type="dxa"/>
           </w:tcPr>
           <w:p>
             <w:pPr>
@@ -6761,13 +6840,38 @@
                 <w:sz w:val="22"/>
                 <w:lang w:bidi="pt-BR"/>
               </w:rPr>
+              <w:t xml:space="preserve"> </w:t>
+            </w:r>
+          </w:p>
+        </w:tc>
+        <w:tc>
+          <w:tcPr>
+            <w:tcW w:w="996" w:type="dxa"/>
+            <w:hideMark/>
+          </w:tcPr>
+          <w:p>
+            <w:pPr>
+              <w:spacing w:after="200"/>
+              <w:jc w:val="center"/>
+              <w:rPr>
+                <w:b w:val="0"/>
+                <w:sz w:val="22"/>
+                <w:lang w:bidi="pt-BR"/>
+              </w:rPr>
+            </w:pPr>
+            <w:r>
+              <w:rPr>
+                <w:b w:val="0"/>
+                <w:sz w:val="22"/>
+                <w:lang w:bidi="pt-BR"/>
+              </w:rPr>
               <w:t>XX%</w:t>
             </w:r>
           </w:p>
         </w:tc>
         <w:tc>
           <w:tcPr>
-            <w:tcW w:w="900" w:type="dxa"/>
+            <w:tcW w:w="996" w:type="dxa"/>
             <w:hideMark/>
           </w:tcPr>
           <w:p>
@@ -6792,7 +6896,7 @@
         </w:tc>
         <w:tc>
           <w:tcPr>
-            <w:tcW w:w="900" w:type="dxa"/>
+            <w:tcW w:w="996" w:type="dxa"/>
             <w:hideMark/>
           </w:tcPr>
           <w:p>
@@ -6817,7 +6921,7 @@
         </w:tc>
         <w:tc>
           <w:tcPr>
-            <w:tcW w:w="880" w:type="dxa"/>
+            <w:tcW w:w="996" w:type="dxa"/>
             <w:hideMark/>
           </w:tcPr>
           <w:p>
@@ -6842,7 +6946,7 @@
         </w:tc>
         <w:tc>
           <w:tcPr>
-            <w:tcW w:w="880" w:type="dxa"/>
+            <w:tcW w:w="996" w:type="dxa"/>
             <w:hideMark/>
           </w:tcPr>
           <w:p>
@@ -6867,7 +6971,7 @@
         </w:tc>
         <w:tc>
           <w:tcPr>
-            <w:tcW w:w="840" w:type="dxa"/>
+            <w:tcW w:w="996" w:type="dxa"/>
             <w:hideMark/>
           </w:tcPr>
           <w:p>
@@ -6918,11 +7022,11 @@
       </w:tr>
       <w:tr>
         <w:trPr>
-          <w:trHeight w:val="300"/>
+          <w:trHeight w:val="306"/>
         </w:trPr>
         <w:tc>
           <w:tcPr>
-            <w:tcW w:w="2080" w:type="dxa"/>
+            <w:tcW w:w="2413" w:type="dxa"/>
             <w:hideMark/>
           </w:tcPr>
           <w:p>
@@ -6947,8 +7051,7 @@
         </w:tc>
         <w:tc>
           <w:tcPr>
-            <w:tcW w:w="940" w:type="dxa"/>
-            <w:hideMark/>
+            <w:tcW w:w="1226" w:type="dxa"/>
           </w:tcPr>
           <w:p>
             <w:pPr>
@@ -6966,13 +7069,38 @@
                 <w:sz w:val="22"/>
                 <w:lang w:bidi="pt-BR"/>
               </w:rPr>
+              <w:t>CGC_HOSP</w:t>
+            </w:r>
+          </w:p>
+        </w:tc>
+        <w:tc>
+          <w:tcPr>
+            <w:tcW w:w="996" w:type="dxa"/>
+            <w:hideMark/>
+          </w:tcPr>
+          <w:p>
+            <w:pPr>
+              <w:spacing w:after="200"/>
+              <w:jc w:val="center"/>
+              <w:rPr>
+                <w:b w:val="0"/>
+                <w:sz w:val="22"/>
+                <w:lang w:bidi="pt-BR"/>
+              </w:rPr>
+            </w:pPr>
+            <w:r>
+              <w:rPr>
+                <w:b w:val="0"/>
+                <w:sz w:val="22"/>
+                <w:lang w:bidi="pt-BR"/>
+              </w:rPr>
               <w:t>XX%</w:t>
             </w:r>
           </w:p>
         </w:tc>
         <w:tc>
           <w:tcPr>
-            <w:tcW w:w="900" w:type="dxa"/>
+            <w:tcW w:w="996" w:type="dxa"/>
             <w:hideMark/>
           </w:tcPr>
           <w:p>
@@ -6997,7 +7125,7 @@
         </w:tc>
         <w:tc>
           <w:tcPr>
-            <w:tcW w:w="900" w:type="dxa"/>
+            <w:tcW w:w="996" w:type="dxa"/>
             <w:hideMark/>
           </w:tcPr>
           <w:p>
@@ -7022,7 +7150,7 @@
         </w:tc>
         <w:tc>
           <w:tcPr>
-            <w:tcW w:w="880" w:type="dxa"/>
+            <w:tcW w:w="996" w:type="dxa"/>
             <w:hideMark/>
           </w:tcPr>
           <w:p>
@@ -7047,7 +7175,7 @@
         </w:tc>
         <w:tc>
           <w:tcPr>
-            <w:tcW w:w="880" w:type="dxa"/>
+            <w:tcW w:w="996" w:type="dxa"/>
             <w:hideMark/>
           </w:tcPr>
           <w:p>
@@ -7072,7 +7200,7 @@
         </w:tc>
         <w:tc>
           <w:tcPr>
-            <w:tcW w:w="840" w:type="dxa"/>
+            <w:tcW w:w="996" w:type="dxa"/>
             <w:hideMark/>
           </w:tcPr>
           <w:p>
@@ -7123,17 +7251,17 @@
       </w:tr>
       <w:tr>
         <w:trPr>
-          <w:trHeight w:val="300"/>
+          <w:trHeight w:val="306"/>
         </w:trPr>
         <w:tc>
           <w:tcPr>
-            <w:tcW w:w="2080" w:type="dxa"/>
-            <w:hideMark/>
-          </w:tcPr>
-          <w:p>
-            <w:pPr>
-              <w:spacing w:after="200"/>
-              <w:rPr>
+            <w:tcW w:w="2413" w:type="dxa"/>
+          </w:tcPr>
+          <w:p>
+            <w:pPr>
+              <w:spacing w:after="200"/>
+              <w:rPr>
+                <w:b w:val="0"/>
                 <w:bCs/>
                 <w:sz w:val="22"/>
                 <w:lang w:bidi="pt-BR"/>
@@ -7146,14 +7274,14 @@
                 <w:sz w:val="22"/>
                 <w:lang w:bidi="pt-BR"/>
               </w:rPr>
-              <w:t>Precisão</w:t>
-            </w:r>
-          </w:p>
-        </w:tc>
-        <w:tc>
-          <w:tcPr>
-            <w:tcW w:w="940" w:type="dxa"/>
-            <w:hideMark/>
+              <w:lastRenderedPageBreak/>
+              <w:t>Consistência</w:t>
+            </w:r>
+          </w:p>
+        </w:tc>
+        <w:tc>
+          <w:tcPr>
+            <w:tcW w:w="1226" w:type="dxa"/>
           </w:tcPr>
           <w:p>
             <w:pPr>
@@ -7171,14 +7299,37 @@
                 <w:sz w:val="22"/>
                 <w:lang w:bidi="pt-BR"/>
               </w:rPr>
+              <w:t>GESTAO</w:t>
+            </w:r>
+          </w:p>
+        </w:tc>
+        <w:tc>
+          <w:tcPr>
+            <w:tcW w:w="996" w:type="dxa"/>
+          </w:tcPr>
+          <w:p>
+            <w:pPr>
+              <w:spacing w:after="200"/>
+              <w:jc w:val="center"/>
+              <w:rPr>
+                <w:b w:val="0"/>
+                <w:sz w:val="22"/>
+                <w:lang w:bidi="pt-BR"/>
+              </w:rPr>
+            </w:pPr>
+            <w:r>
+              <w:rPr>
+                <w:b w:val="0"/>
+                <w:sz w:val="22"/>
+                <w:lang w:bidi="pt-BR"/>
+              </w:rPr>
               <w:t>XX%</w:t>
             </w:r>
           </w:p>
         </w:tc>
         <w:tc>
           <w:tcPr>
-            <w:tcW w:w="900" w:type="dxa"/>
-            <w:hideMark/>
+            <w:tcW w:w="996" w:type="dxa"/>
           </w:tcPr>
           <w:p>
             <w:pPr>
@@ -7202,8 +7353,7 @@
         </w:tc>
         <w:tc>
           <w:tcPr>
-            <w:tcW w:w="900" w:type="dxa"/>
-            <w:hideMark/>
+            <w:tcW w:w="996" w:type="dxa"/>
           </w:tcPr>
           <w:p>
             <w:pPr>
@@ -7227,8 +7377,7 @@
         </w:tc>
         <w:tc>
           <w:tcPr>
-            <w:tcW w:w="880" w:type="dxa"/>
-            <w:hideMark/>
+            <w:tcW w:w="996" w:type="dxa"/>
           </w:tcPr>
           <w:p>
             <w:pPr>
@@ -7252,8 +7401,7 @@
         </w:tc>
         <w:tc>
           <w:tcPr>
-            <w:tcW w:w="880" w:type="dxa"/>
-            <w:hideMark/>
+            <w:tcW w:w="996" w:type="dxa"/>
           </w:tcPr>
           <w:p>
             <w:pPr>
@@ -7277,8 +7425,7 @@
         </w:tc>
         <w:tc>
           <w:tcPr>
-            <w:tcW w:w="840" w:type="dxa"/>
-            <w:hideMark/>
+            <w:tcW w:w="996" w:type="dxa"/>
           </w:tcPr>
           <w:p>
             <w:pPr>
@@ -7303,7 +7450,6 @@
         <w:tc>
           <w:tcPr>
             <w:tcW w:w="820" w:type="dxa"/>
-            <w:hideMark/>
           </w:tcPr>
           <w:p>
             <w:pPr>
@@ -7328,11 +7474,11 @@
       </w:tr>
       <w:tr>
         <w:trPr>
-          <w:trHeight w:val="300"/>
+          <w:trHeight w:val="306"/>
         </w:trPr>
         <w:tc>
           <w:tcPr>
-            <w:tcW w:w="2080" w:type="dxa"/>
+            <w:tcW w:w="2413" w:type="dxa"/>
             <w:hideMark/>
           </w:tcPr>
           <w:p>
@@ -7351,14 +7497,13 @@
                 <w:sz w:val="22"/>
                 <w:lang w:bidi="pt-BR"/>
               </w:rPr>
-              <w:t>Conformidade</w:t>
-            </w:r>
-          </w:p>
-        </w:tc>
-        <w:tc>
-          <w:tcPr>
-            <w:tcW w:w="940" w:type="dxa"/>
-            <w:hideMark/>
+              <w:t>Precisão</w:t>
+            </w:r>
+          </w:p>
+        </w:tc>
+        <w:tc>
+          <w:tcPr>
+            <w:tcW w:w="1226" w:type="dxa"/>
           </w:tcPr>
           <w:p>
             <w:pPr>
@@ -7370,6 +7515,23 @@
                 <w:lang w:bidi="pt-BR"/>
               </w:rPr>
             </w:pPr>
+          </w:p>
+        </w:tc>
+        <w:tc>
+          <w:tcPr>
+            <w:tcW w:w="996" w:type="dxa"/>
+            <w:hideMark/>
+          </w:tcPr>
+          <w:p>
+            <w:pPr>
+              <w:spacing w:after="200"/>
+              <w:jc w:val="center"/>
+              <w:rPr>
+                <w:b w:val="0"/>
+                <w:sz w:val="22"/>
+                <w:lang w:bidi="pt-BR"/>
+              </w:rPr>
+            </w:pPr>
             <w:r>
               <w:rPr>
                 <w:b w:val="0"/>
@@ -7382,7 +7544,7 @@
         </w:tc>
         <w:tc>
           <w:tcPr>
-            <w:tcW w:w="900" w:type="dxa"/>
+            <w:tcW w:w="996" w:type="dxa"/>
             <w:hideMark/>
           </w:tcPr>
           <w:p>
@@ -7407,7 +7569,7 @@
         </w:tc>
         <w:tc>
           <w:tcPr>
-            <w:tcW w:w="900" w:type="dxa"/>
+            <w:tcW w:w="996" w:type="dxa"/>
             <w:hideMark/>
           </w:tcPr>
           <w:p>
@@ -7432,7 +7594,7 @@
         </w:tc>
         <w:tc>
           <w:tcPr>
-            <w:tcW w:w="880" w:type="dxa"/>
+            <w:tcW w:w="996" w:type="dxa"/>
             <w:hideMark/>
           </w:tcPr>
           <w:p>
@@ -7457,7 +7619,7 @@
         </w:tc>
         <w:tc>
           <w:tcPr>
-            <w:tcW w:w="880" w:type="dxa"/>
+            <w:tcW w:w="996" w:type="dxa"/>
             <w:hideMark/>
           </w:tcPr>
           <w:p>
@@ -7482,7 +7644,7 @@
         </w:tc>
         <w:tc>
           <w:tcPr>
-            <w:tcW w:w="840" w:type="dxa"/>
+            <w:tcW w:w="996" w:type="dxa"/>
             <w:hideMark/>
           </w:tcPr>
           <w:p>
@@ -7533,11 +7695,11 @@
       </w:tr>
       <w:tr>
         <w:trPr>
-          <w:trHeight w:val="300"/>
+          <w:trHeight w:val="306"/>
         </w:trPr>
         <w:tc>
           <w:tcPr>
-            <w:tcW w:w="2080" w:type="dxa"/>
+            <w:tcW w:w="2413" w:type="dxa"/>
             <w:hideMark/>
           </w:tcPr>
           <w:p>
@@ -7562,8 +7724,7 @@
         </w:tc>
         <w:tc>
           <w:tcPr>
-            <w:tcW w:w="940" w:type="dxa"/>
-            <w:hideMark/>
+            <w:tcW w:w="1226" w:type="dxa"/>
           </w:tcPr>
           <w:p>
             <w:pPr>
@@ -7581,13 +7742,38 @@
                 <w:sz w:val="22"/>
                 <w:lang w:bidi="pt-BR"/>
               </w:rPr>
+              <w:t>GESTOR_CPF</w:t>
+            </w:r>
+          </w:p>
+        </w:tc>
+        <w:tc>
+          <w:tcPr>
+            <w:tcW w:w="996" w:type="dxa"/>
+            <w:hideMark/>
+          </w:tcPr>
+          <w:p>
+            <w:pPr>
+              <w:spacing w:after="200"/>
+              <w:jc w:val="center"/>
+              <w:rPr>
+                <w:b w:val="0"/>
+                <w:sz w:val="22"/>
+                <w:lang w:bidi="pt-BR"/>
+              </w:rPr>
+            </w:pPr>
+            <w:r>
+              <w:rPr>
+                <w:b w:val="0"/>
+                <w:sz w:val="22"/>
+                <w:lang w:bidi="pt-BR"/>
+              </w:rPr>
               <w:t>XX%</w:t>
             </w:r>
           </w:p>
         </w:tc>
         <w:tc>
           <w:tcPr>
-            <w:tcW w:w="900" w:type="dxa"/>
+            <w:tcW w:w="996" w:type="dxa"/>
             <w:hideMark/>
           </w:tcPr>
           <w:p>
@@ -7612,7 +7798,7 @@
         </w:tc>
         <w:tc>
           <w:tcPr>
-            <w:tcW w:w="900" w:type="dxa"/>
+            <w:tcW w:w="996" w:type="dxa"/>
             <w:hideMark/>
           </w:tcPr>
           <w:p>
@@ -7637,7 +7823,7 @@
         </w:tc>
         <w:tc>
           <w:tcPr>
-            <w:tcW w:w="880" w:type="dxa"/>
+            <w:tcW w:w="996" w:type="dxa"/>
             <w:hideMark/>
           </w:tcPr>
           <w:p>
@@ -7662,7 +7848,7 @@
         </w:tc>
         <w:tc>
           <w:tcPr>
-            <w:tcW w:w="880" w:type="dxa"/>
+            <w:tcW w:w="996" w:type="dxa"/>
             <w:hideMark/>
           </w:tcPr>
           <w:p>
@@ -7687,7 +7873,7 @@
         </w:tc>
         <w:tc>
           <w:tcPr>
-            <w:tcW w:w="840" w:type="dxa"/>
+            <w:tcW w:w="996" w:type="dxa"/>
             <w:hideMark/>
           </w:tcPr>
           <w:p>
@@ -7738,11 +7924,11 @@
       </w:tr>
       <w:tr>
         <w:trPr>
-          <w:trHeight w:val="300"/>
+          <w:trHeight w:val="306"/>
         </w:trPr>
         <w:tc>
           <w:tcPr>
-            <w:tcW w:w="2080" w:type="dxa"/>
+            <w:tcW w:w="2413" w:type="dxa"/>
             <w:noWrap/>
             <w:hideMark/>
           </w:tcPr>
@@ -7768,8 +7954,7 @@
         </w:tc>
         <w:tc>
           <w:tcPr>
-            <w:tcW w:w="940" w:type="dxa"/>
-            <w:hideMark/>
+            <w:tcW w:w="1226" w:type="dxa"/>
           </w:tcPr>
           <w:p>
             <w:pPr>
@@ -7781,6 +7966,23 @@
                 <w:lang w:bidi="pt-BR"/>
               </w:rPr>
             </w:pPr>
+          </w:p>
+        </w:tc>
+        <w:tc>
+          <w:tcPr>
+            <w:tcW w:w="996" w:type="dxa"/>
+            <w:hideMark/>
+          </w:tcPr>
+          <w:p>
+            <w:pPr>
+              <w:spacing w:after="200"/>
+              <w:jc w:val="center"/>
+              <w:rPr>
+                <w:b w:val="0"/>
+                <w:sz w:val="22"/>
+                <w:lang w:bidi="pt-BR"/>
+              </w:rPr>
+            </w:pPr>
             <w:r>
               <w:rPr>
                 <w:b w:val="0"/>
@@ -7793,7 +7995,7 @@
         </w:tc>
         <w:tc>
           <w:tcPr>
-            <w:tcW w:w="900" w:type="dxa"/>
+            <w:tcW w:w="996" w:type="dxa"/>
             <w:hideMark/>
           </w:tcPr>
           <w:p>
@@ -7818,7 +8020,7 @@
         </w:tc>
         <w:tc>
           <w:tcPr>
-            <w:tcW w:w="900" w:type="dxa"/>
+            <w:tcW w:w="996" w:type="dxa"/>
             <w:hideMark/>
           </w:tcPr>
           <w:p>
@@ -7843,7 +8045,7 @@
         </w:tc>
         <w:tc>
           <w:tcPr>
-            <w:tcW w:w="880" w:type="dxa"/>
+            <w:tcW w:w="996" w:type="dxa"/>
             <w:hideMark/>
           </w:tcPr>
           <w:p>
@@ -7868,7 +8070,7 @@
         </w:tc>
         <w:tc>
           <w:tcPr>
-            <w:tcW w:w="880" w:type="dxa"/>
+            <w:tcW w:w="996" w:type="dxa"/>
             <w:hideMark/>
           </w:tcPr>
           <w:p>
@@ -7893,7 +8095,7 @@
         </w:tc>
         <w:tc>
           <w:tcPr>
-            <w:tcW w:w="840" w:type="dxa"/>
+            <w:tcW w:w="996" w:type="dxa"/>
             <w:hideMark/>
           </w:tcPr>
           <w:p>
@@ -7944,11 +8146,11 @@
       </w:tr>
       <w:tr>
         <w:trPr>
-          <w:trHeight w:val="300"/>
+          <w:trHeight w:val="306"/>
         </w:trPr>
         <w:tc>
           <w:tcPr>
-            <w:tcW w:w="2080" w:type="dxa"/>
+            <w:tcW w:w="2413" w:type="dxa"/>
             <w:noWrap/>
             <w:hideMark/>
           </w:tcPr>
@@ -7974,8 +8176,7 @@
         </w:tc>
         <w:tc>
           <w:tcPr>
-            <w:tcW w:w="940" w:type="dxa"/>
-            <w:hideMark/>
+            <w:tcW w:w="1226" w:type="dxa"/>
           </w:tcPr>
           <w:p>
             <w:pPr>
@@ -7987,6 +8188,23 @@
                 <w:lang w:bidi="pt-BR"/>
               </w:rPr>
             </w:pPr>
+          </w:p>
+        </w:tc>
+        <w:tc>
+          <w:tcPr>
+            <w:tcW w:w="996" w:type="dxa"/>
+            <w:hideMark/>
+          </w:tcPr>
+          <w:p>
+            <w:pPr>
+              <w:spacing w:after="200"/>
+              <w:jc w:val="center"/>
+              <w:rPr>
+                <w:b w:val="0"/>
+                <w:sz w:val="22"/>
+                <w:lang w:bidi="pt-BR"/>
+              </w:rPr>
+            </w:pPr>
             <w:r>
               <w:rPr>
                 <w:b w:val="0"/>
@@ -7999,7 +8217,7 @@
         </w:tc>
         <w:tc>
           <w:tcPr>
-            <w:tcW w:w="900" w:type="dxa"/>
+            <w:tcW w:w="996" w:type="dxa"/>
             <w:hideMark/>
           </w:tcPr>
           <w:p>
@@ -8024,7 +8242,7 @@
         </w:tc>
         <w:tc>
           <w:tcPr>
-            <w:tcW w:w="900" w:type="dxa"/>
+            <w:tcW w:w="996" w:type="dxa"/>
             <w:hideMark/>
           </w:tcPr>
           <w:p>
@@ -8049,7 +8267,7 @@
         </w:tc>
         <w:tc>
           <w:tcPr>
-            <w:tcW w:w="880" w:type="dxa"/>
+            <w:tcW w:w="996" w:type="dxa"/>
             <w:hideMark/>
           </w:tcPr>
           <w:p>
@@ -8074,7 +8292,7 @@
         </w:tc>
         <w:tc>
           <w:tcPr>
-            <w:tcW w:w="880" w:type="dxa"/>
+            <w:tcW w:w="996" w:type="dxa"/>
             <w:hideMark/>
           </w:tcPr>
           <w:p>
@@ -8099,7 +8317,7 @@
         </w:tc>
         <w:tc>
           <w:tcPr>
-            <w:tcW w:w="840" w:type="dxa"/>
+            <w:tcW w:w="996" w:type="dxa"/>
             <w:hideMark/>
           </w:tcPr>
           <w:p>
@@ -8150,11 +8368,11 @@
       </w:tr>
       <w:tr>
         <w:trPr>
-          <w:trHeight w:val="300"/>
+          <w:trHeight w:val="306"/>
         </w:trPr>
         <w:tc>
           <w:tcPr>
-            <w:tcW w:w="2080" w:type="dxa"/>
+            <w:tcW w:w="2413" w:type="dxa"/>
             <w:noWrap/>
             <w:hideMark/>
           </w:tcPr>
@@ -8180,8 +8398,7 @@
         </w:tc>
         <w:tc>
           <w:tcPr>
-            <w:tcW w:w="940" w:type="dxa"/>
-            <w:hideMark/>
+            <w:tcW w:w="1226" w:type="dxa"/>
           </w:tcPr>
           <w:p>
             <w:pPr>
@@ -8193,6 +8410,23 @@
                 <w:lang w:bidi="pt-BR"/>
               </w:rPr>
             </w:pPr>
+          </w:p>
+        </w:tc>
+        <w:tc>
+          <w:tcPr>
+            <w:tcW w:w="996" w:type="dxa"/>
+            <w:hideMark/>
+          </w:tcPr>
+          <w:p>
+            <w:pPr>
+              <w:spacing w:after="200"/>
+              <w:jc w:val="center"/>
+              <w:rPr>
+                <w:b w:val="0"/>
+                <w:sz w:val="22"/>
+                <w:lang w:bidi="pt-BR"/>
+              </w:rPr>
+            </w:pPr>
             <w:r>
               <w:rPr>
                 <w:b w:val="0"/>
@@ -8205,7 +8439,7 @@
         </w:tc>
         <w:tc>
           <w:tcPr>
-            <w:tcW w:w="900" w:type="dxa"/>
+            <w:tcW w:w="996" w:type="dxa"/>
             <w:hideMark/>
           </w:tcPr>
           <w:p>
@@ -8230,7 +8464,7 @@
         </w:tc>
         <w:tc>
           <w:tcPr>
-            <w:tcW w:w="900" w:type="dxa"/>
+            <w:tcW w:w="996" w:type="dxa"/>
             <w:hideMark/>
           </w:tcPr>
           <w:p>
@@ -8255,7 +8489,7 @@
         </w:tc>
         <w:tc>
           <w:tcPr>
-            <w:tcW w:w="880" w:type="dxa"/>
+            <w:tcW w:w="996" w:type="dxa"/>
             <w:hideMark/>
           </w:tcPr>
           <w:p>
@@ -8280,7 +8514,7 @@
         </w:tc>
         <w:tc>
           <w:tcPr>
-            <w:tcW w:w="880" w:type="dxa"/>
+            <w:tcW w:w="996" w:type="dxa"/>
             <w:hideMark/>
           </w:tcPr>
           <w:p>
@@ -8305,7 +8539,7 @@
         </w:tc>
         <w:tc>
           <w:tcPr>
-            <w:tcW w:w="840" w:type="dxa"/>
+            <w:tcW w:w="996" w:type="dxa"/>
             <w:hideMark/>
           </w:tcPr>
           <w:p>
@@ -8356,11 +8590,11 @@
       </w:tr>
       <w:tr>
         <w:trPr>
-          <w:trHeight w:val="300"/>
+          <w:trHeight w:val="306"/>
         </w:trPr>
         <w:tc>
           <w:tcPr>
-            <w:tcW w:w="2080" w:type="dxa"/>
+            <w:tcW w:w="2413" w:type="dxa"/>
             <w:noWrap/>
             <w:hideMark/>
           </w:tcPr>
@@ -8386,8 +8620,7 @@
         </w:tc>
         <w:tc>
           <w:tcPr>
-            <w:tcW w:w="940" w:type="dxa"/>
-            <w:hideMark/>
+            <w:tcW w:w="1226" w:type="dxa"/>
           </w:tcPr>
           <w:p>
             <w:pPr>
@@ -8399,6 +8632,23 @@
                 <w:lang w:bidi="pt-BR"/>
               </w:rPr>
             </w:pPr>
+          </w:p>
+        </w:tc>
+        <w:tc>
+          <w:tcPr>
+            <w:tcW w:w="996" w:type="dxa"/>
+            <w:hideMark/>
+          </w:tcPr>
+          <w:p>
+            <w:pPr>
+              <w:spacing w:after="200"/>
+              <w:jc w:val="center"/>
+              <w:rPr>
+                <w:b w:val="0"/>
+                <w:sz w:val="22"/>
+                <w:lang w:bidi="pt-BR"/>
+              </w:rPr>
+            </w:pPr>
             <w:r>
               <w:rPr>
                 <w:b w:val="0"/>
@@ -8411,7 +8661,7 @@
         </w:tc>
         <w:tc>
           <w:tcPr>
-            <w:tcW w:w="900" w:type="dxa"/>
+            <w:tcW w:w="996" w:type="dxa"/>
             <w:hideMark/>
           </w:tcPr>
           <w:p>
@@ -8436,7 +8686,7 @@
         </w:tc>
         <w:tc>
           <w:tcPr>
-            <w:tcW w:w="900" w:type="dxa"/>
+            <w:tcW w:w="996" w:type="dxa"/>
             <w:hideMark/>
           </w:tcPr>
           <w:p>
@@ -8461,7 +8711,7 @@
         </w:tc>
         <w:tc>
           <w:tcPr>
-            <w:tcW w:w="880" w:type="dxa"/>
+            <w:tcW w:w="996" w:type="dxa"/>
             <w:hideMark/>
           </w:tcPr>
           <w:p>
@@ -8486,7 +8736,7 @@
         </w:tc>
         <w:tc>
           <w:tcPr>
-            <w:tcW w:w="880" w:type="dxa"/>
+            <w:tcW w:w="996" w:type="dxa"/>
             <w:hideMark/>
           </w:tcPr>
           <w:p>
@@ -8511,7 +8761,7 @@
         </w:tc>
         <w:tc>
           <w:tcPr>
-            <w:tcW w:w="840" w:type="dxa"/>
+            <w:tcW w:w="996" w:type="dxa"/>
             <w:hideMark/>
           </w:tcPr>
           <w:p>
@@ -8562,11 +8812,11 @@
       </w:tr>
       <w:tr>
         <w:trPr>
-          <w:trHeight w:val="300"/>
+          <w:trHeight w:val="306"/>
         </w:trPr>
         <w:tc>
           <w:tcPr>
-            <w:tcW w:w="2080" w:type="dxa"/>
+            <w:tcW w:w="2413" w:type="dxa"/>
             <w:noWrap/>
             <w:hideMark/>
           </w:tcPr>
@@ -8592,8 +8842,7 @@
         </w:tc>
         <w:tc>
           <w:tcPr>
-            <w:tcW w:w="940" w:type="dxa"/>
-            <w:hideMark/>
+            <w:tcW w:w="1226" w:type="dxa"/>
           </w:tcPr>
           <w:p>
             <w:pPr>
@@ -8605,6 +8854,23 @@
                 <w:lang w:bidi="pt-BR"/>
               </w:rPr>
             </w:pPr>
+          </w:p>
+        </w:tc>
+        <w:tc>
+          <w:tcPr>
+            <w:tcW w:w="996" w:type="dxa"/>
+            <w:hideMark/>
+          </w:tcPr>
+          <w:p>
+            <w:pPr>
+              <w:spacing w:after="200"/>
+              <w:jc w:val="center"/>
+              <w:rPr>
+                <w:b w:val="0"/>
+                <w:sz w:val="22"/>
+                <w:lang w:bidi="pt-BR"/>
+              </w:rPr>
+            </w:pPr>
             <w:r>
               <w:rPr>
                 <w:b w:val="0"/>
@@ -8617,7 +8883,7 @@
         </w:tc>
         <w:tc>
           <w:tcPr>
-            <w:tcW w:w="900" w:type="dxa"/>
+            <w:tcW w:w="996" w:type="dxa"/>
             <w:hideMark/>
           </w:tcPr>
           <w:p>
@@ -8642,7 +8908,7 @@
         </w:tc>
         <w:tc>
           <w:tcPr>
-            <w:tcW w:w="900" w:type="dxa"/>
+            <w:tcW w:w="996" w:type="dxa"/>
             <w:hideMark/>
           </w:tcPr>
           <w:p>
@@ -8667,7 +8933,7 @@
         </w:tc>
         <w:tc>
           <w:tcPr>
-            <w:tcW w:w="880" w:type="dxa"/>
+            <w:tcW w:w="996" w:type="dxa"/>
             <w:hideMark/>
           </w:tcPr>
           <w:p>
@@ -8692,7 +8958,7 @@
         </w:tc>
         <w:tc>
           <w:tcPr>
-            <w:tcW w:w="880" w:type="dxa"/>
+            <w:tcW w:w="996" w:type="dxa"/>
             <w:hideMark/>
           </w:tcPr>
           <w:p>
@@ -8717,7 +8983,7 @@
         </w:tc>
         <w:tc>
           <w:tcPr>
-            <w:tcW w:w="840" w:type="dxa"/>
+            <w:tcW w:w="996" w:type="dxa"/>
             <w:hideMark/>
           </w:tcPr>
           <w:p>
@@ -8768,11 +9034,11 @@
       </w:tr>
       <w:tr>
         <w:trPr>
-          <w:trHeight w:val="300"/>
+          <w:trHeight w:val="306"/>
         </w:trPr>
         <w:tc>
           <w:tcPr>
-            <w:tcW w:w="2080" w:type="dxa"/>
+            <w:tcW w:w="2413" w:type="dxa"/>
             <w:noWrap/>
             <w:hideMark/>
           </w:tcPr>
@@ -8798,8 +9064,7 @@
         </w:tc>
         <w:tc>
           <w:tcPr>
-            <w:tcW w:w="940" w:type="dxa"/>
-            <w:hideMark/>
+            <w:tcW w:w="1226" w:type="dxa"/>
           </w:tcPr>
           <w:p>
             <w:pPr>
@@ -8811,6 +9076,23 @@
                 <w:lang w:bidi="pt-BR"/>
               </w:rPr>
             </w:pPr>
+          </w:p>
+        </w:tc>
+        <w:tc>
+          <w:tcPr>
+            <w:tcW w:w="996" w:type="dxa"/>
+            <w:hideMark/>
+          </w:tcPr>
+          <w:p>
+            <w:pPr>
+              <w:spacing w:after="200"/>
+              <w:jc w:val="center"/>
+              <w:rPr>
+                <w:b w:val="0"/>
+                <w:sz w:val="22"/>
+                <w:lang w:bidi="pt-BR"/>
+              </w:rPr>
+            </w:pPr>
             <w:r>
               <w:rPr>
                 <w:b w:val="0"/>
@@ -8823,7 +9105,7 @@
         </w:tc>
         <w:tc>
           <w:tcPr>
-            <w:tcW w:w="900" w:type="dxa"/>
+            <w:tcW w:w="996" w:type="dxa"/>
             <w:hideMark/>
           </w:tcPr>
           <w:p>
@@ -8848,7 +9130,7 @@
         </w:tc>
         <w:tc>
           <w:tcPr>
-            <w:tcW w:w="900" w:type="dxa"/>
+            <w:tcW w:w="996" w:type="dxa"/>
             <w:hideMark/>
           </w:tcPr>
           <w:p>
@@ -8873,7 +9155,7 @@
         </w:tc>
         <w:tc>
           <w:tcPr>
-            <w:tcW w:w="880" w:type="dxa"/>
+            <w:tcW w:w="996" w:type="dxa"/>
             <w:hideMark/>
           </w:tcPr>
           <w:p>
@@ -8898,7 +9180,7 @@
         </w:tc>
         <w:tc>
           <w:tcPr>
-            <w:tcW w:w="880" w:type="dxa"/>
+            <w:tcW w:w="996" w:type="dxa"/>
             <w:hideMark/>
           </w:tcPr>
           <w:p>
@@ -8923,7 +9205,7 @@
         </w:tc>
         <w:tc>
           <w:tcPr>
-            <w:tcW w:w="840" w:type="dxa"/>
+            <w:tcW w:w="996" w:type="dxa"/>
             <w:hideMark/>
           </w:tcPr>
           <w:p>
@@ -8974,11 +9256,11 @@
       </w:tr>
       <w:tr>
         <w:trPr>
-          <w:trHeight w:val="300"/>
+          <w:trHeight w:val="306"/>
         </w:trPr>
         <w:tc>
           <w:tcPr>
-            <w:tcW w:w="2080" w:type="dxa"/>
+            <w:tcW w:w="2413" w:type="dxa"/>
             <w:noWrap/>
             <w:hideMark/>
           </w:tcPr>
@@ -9004,8 +9286,7 @@
         </w:tc>
         <w:tc>
           <w:tcPr>
-            <w:tcW w:w="940" w:type="dxa"/>
-            <w:hideMark/>
+            <w:tcW w:w="1226" w:type="dxa"/>
           </w:tcPr>
           <w:p>
             <w:pPr>
@@ -9017,6 +9298,23 @@
                 <w:lang w:bidi="pt-BR"/>
               </w:rPr>
             </w:pPr>
+          </w:p>
+        </w:tc>
+        <w:tc>
+          <w:tcPr>
+            <w:tcW w:w="996" w:type="dxa"/>
+            <w:hideMark/>
+          </w:tcPr>
+          <w:p>
+            <w:pPr>
+              <w:spacing w:after="200"/>
+              <w:jc w:val="center"/>
+              <w:rPr>
+                <w:b w:val="0"/>
+                <w:sz w:val="22"/>
+                <w:lang w:bidi="pt-BR"/>
+              </w:rPr>
+            </w:pPr>
             <w:r>
               <w:rPr>
                 <w:b w:val="0"/>
@@ -9029,7 +9327,7 @@
         </w:tc>
         <w:tc>
           <w:tcPr>
-            <w:tcW w:w="900" w:type="dxa"/>
+            <w:tcW w:w="996" w:type="dxa"/>
             <w:hideMark/>
           </w:tcPr>
           <w:p>
@@ -9054,7 +9352,7 @@
         </w:tc>
         <w:tc>
           <w:tcPr>
-            <w:tcW w:w="900" w:type="dxa"/>
+            <w:tcW w:w="996" w:type="dxa"/>
             <w:hideMark/>
           </w:tcPr>
           <w:p>
@@ -9079,7 +9377,7 @@
         </w:tc>
         <w:tc>
           <w:tcPr>
-            <w:tcW w:w="880" w:type="dxa"/>
+            <w:tcW w:w="996" w:type="dxa"/>
             <w:hideMark/>
           </w:tcPr>
           <w:p>
@@ -9104,7 +9402,7 @@
         </w:tc>
         <w:tc>
           <w:tcPr>
-            <w:tcW w:w="880" w:type="dxa"/>
+            <w:tcW w:w="996" w:type="dxa"/>
             <w:hideMark/>
           </w:tcPr>
           <w:p>
@@ -9129,7 +9427,7 @@
         </w:tc>
         <w:tc>
           <w:tcPr>
-            <w:tcW w:w="840" w:type="dxa"/>
+            <w:tcW w:w="996" w:type="dxa"/>
             <w:hideMark/>
           </w:tcPr>
           <w:p>
@@ -9180,11 +9478,11 @@
       </w:tr>
       <w:tr>
         <w:trPr>
-          <w:trHeight w:val="300"/>
+          <w:trHeight w:val="306"/>
         </w:trPr>
         <w:tc>
           <w:tcPr>
-            <w:tcW w:w="2080" w:type="dxa"/>
+            <w:tcW w:w="2413" w:type="dxa"/>
             <w:noWrap/>
             <w:hideMark/>
           </w:tcPr>
@@ -9210,8 +9508,7 @@
         </w:tc>
         <w:tc>
           <w:tcPr>
-            <w:tcW w:w="940" w:type="dxa"/>
-            <w:hideMark/>
+            <w:tcW w:w="1226" w:type="dxa"/>
           </w:tcPr>
           <w:p>
             <w:pPr>
@@ -9223,6 +9520,23 @@
                 <w:lang w:bidi="pt-BR"/>
               </w:rPr>
             </w:pPr>
+          </w:p>
+        </w:tc>
+        <w:tc>
+          <w:tcPr>
+            <w:tcW w:w="996" w:type="dxa"/>
+            <w:hideMark/>
+          </w:tcPr>
+          <w:p>
+            <w:pPr>
+              <w:spacing w:after="200"/>
+              <w:jc w:val="center"/>
+              <w:rPr>
+                <w:b w:val="0"/>
+                <w:sz w:val="22"/>
+                <w:lang w:bidi="pt-BR"/>
+              </w:rPr>
+            </w:pPr>
             <w:r>
               <w:rPr>
                 <w:b w:val="0"/>
@@ -9235,7 +9549,7 @@
         </w:tc>
         <w:tc>
           <w:tcPr>
-            <w:tcW w:w="900" w:type="dxa"/>
+            <w:tcW w:w="996" w:type="dxa"/>
             <w:hideMark/>
           </w:tcPr>
           <w:p>
@@ -9260,7 +9574,7 @@
         </w:tc>
         <w:tc>
           <w:tcPr>
-            <w:tcW w:w="900" w:type="dxa"/>
+            <w:tcW w:w="996" w:type="dxa"/>
             <w:hideMark/>
           </w:tcPr>
           <w:p>
@@ -9285,7 +9599,7 @@
         </w:tc>
         <w:tc>
           <w:tcPr>
-            <w:tcW w:w="880" w:type="dxa"/>
+            <w:tcW w:w="996" w:type="dxa"/>
             <w:hideMark/>
           </w:tcPr>
           <w:p>
@@ -9310,7 +9624,7 @@
         </w:tc>
         <w:tc>
           <w:tcPr>
-            <w:tcW w:w="880" w:type="dxa"/>
+            <w:tcW w:w="996" w:type="dxa"/>
             <w:hideMark/>
           </w:tcPr>
           <w:p>
@@ -9335,7 +9649,7 @@
         </w:tc>
         <w:tc>
           <w:tcPr>
-            <w:tcW w:w="840" w:type="dxa"/>
+            <w:tcW w:w="996" w:type="dxa"/>
             <w:hideMark/>
           </w:tcPr>
           <w:p>
@@ -9386,11 +9700,11 @@
       </w:tr>
       <w:tr>
         <w:trPr>
-          <w:trHeight w:val="300"/>
+          <w:trHeight w:val="306"/>
         </w:trPr>
         <w:tc>
           <w:tcPr>
-            <w:tcW w:w="2080" w:type="dxa"/>
+            <w:tcW w:w="2413" w:type="dxa"/>
             <w:noWrap/>
             <w:hideMark/>
           </w:tcPr>
@@ -9416,8 +9730,7 @@
         </w:tc>
         <w:tc>
           <w:tcPr>
-            <w:tcW w:w="940" w:type="dxa"/>
-            <w:hideMark/>
+            <w:tcW w:w="1226" w:type="dxa"/>
           </w:tcPr>
           <w:p>
             <w:pPr>
@@ -9429,6 +9742,23 @@
                 <w:lang w:bidi="pt-BR"/>
               </w:rPr>
             </w:pPr>
+          </w:p>
+        </w:tc>
+        <w:tc>
+          <w:tcPr>
+            <w:tcW w:w="996" w:type="dxa"/>
+            <w:hideMark/>
+          </w:tcPr>
+          <w:p>
+            <w:pPr>
+              <w:spacing w:after="200"/>
+              <w:jc w:val="center"/>
+              <w:rPr>
+                <w:b w:val="0"/>
+                <w:sz w:val="22"/>
+                <w:lang w:bidi="pt-BR"/>
+              </w:rPr>
+            </w:pPr>
             <w:r>
               <w:rPr>
                 <w:b w:val="0"/>
@@ -9441,7 +9771,7 @@
         </w:tc>
         <w:tc>
           <w:tcPr>
-            <w:tcW w:w="900" w:type="dxa"/>
+            <w:tcW w:w="996" w:type="dxa"/>
             <w:hideMark/>
           </w:tcPr>
           <w:p>
@@ -9466,7 +9796,7 @@
         </w:tc>
         <w:tc>
           <w:tcPr>
-            <w:tcW w:w="900" w:type="dxa"/>
+            <w:tcW w:w="996" w:type="dxa"/>
             <w:hideMark/>
           </w:tcPr>
           <w:p>
@@ -9491,7 +9821,7 @@
         </w:tc>
         <w:tc>
           <w:tcPr>
-            <w:tcW w:w="880" w:type="dxa"/>
+            <w:tcW w:w="996" w:type="dxa"/>
             <w:hideMark/>
           </w:tcPr>
           <w:p>
@@ -9516,7 +9846,7 @@
         </w:tc>
         <w:tc>
           <w:tcPr>
-            <w:tcW w:w="880" w:type="dxa"/>
+            <w:tcW w:w="996" w:type="dxa"/>
             <w:hideMark/>
           </w:tcPr>
           <w:p>
@@ -9541,7 +9871,7 @@
         </w:tc>
         <w:tc>
           <w:tcPr>
-            <w:tcW w:w="840" w:type="dxa"/>
+            <w:tcW w:w="996" w:type="dxa"/>
             <w:hideMark/>
           </w:tcPr>
           <w:p>
@@ -9592,11 +9922,11 @@
       </w:tr>
       <w:tr>
         <w:trPr>
-          <w:trHeight w:val="300"/>
+          <w:trHeight w:val="306"/>
         </w:trPr>
         <w:tc>
           <w:tcPr>
-            <w:tcW w:w="2080" w:type="dxa"/>
+            <w:tcW w:w="2413" w:type="dxa"/>
             <w:noWrap/>
             <w:hideMark/>
           </w:tcPr>
@@ -9622,8 +9952,7 @@
         </w:tc>
         <w:tc>
           <w:tcPr>
-            <w:tcW w:w="940" w:type="dxa"/>
-            <w:hideMark/>
+            <w:tcW w:w="1226" w:type="dxa"/>
           </w:tcPr>
           <w:p>
             <w:pPr>
@@ -9635,6 +9964,23 @@
                 <w:lang w:bidi="pt-BR"/>
               </w:rPr>
             </w:pPr>
+          </w:p>
+        </w:tc>
+        <w:tc>
+          <w:tcPr>
+            <w:tcW w:w="996" w:type="dxa"/>
+            <w:hideMark/>
+          </w:tcPr>
+          <w:p>
+            <w:pPr>
+              <w:spacing w:after="200"/>
+              <w:jc w:val="center"/>
+              <w:rPr>
+                <w:b w:val="0"/>
+                <w:sz w:val="22"/>
+                <w:lang w:bidi="pt-BR"/>
+              </w:rPr>
+            </w:pPr>
             <w:r>
               <w:rPr>
                 <w:b w:val="0"/>
@@ -9647,7 +9993,7 @@
         </w:tc>
         <w:tc>
           <w:tcPr>
-            <w:tcW w:w="900" w:type="dxa"/>
+            <w:tcW w:w="996" w:type="dxa"/>
             <w:hideMark/>
           </w:tcPr>
           <w:p>
@@ -9672,7 +10018,7 @@
         </w:tc>
         <w:tc>
           <w:tcPr>
-            <w:tcW w:w="900" w:type="dxa"/>
+            <w:tcW w:w="996" w:type="dxa"/>
             <w:hideMark/>
           </w:tcPr>
           <w:p>
@@ -9697,7 +10043,7 @@
         </w:tc>
         <w:tc>
           <w:tcPr>
-            <w:tcW w:w="880" w:type="dxa"/>
+            <w:tcW w:w="996" w:type="dxa"/>
             <w:hideMark/>
           </w:tcPr>
           <w:p>
@@ -9722,7 +10068,7 @@
         </w:tc>
         <w:tc>
           <w:tcPr>
-            <w:tcW w:w="880" w:type="dxa"/>
+            <w:tcW w:w="996" w:type="dxa"/>
             <w:hideMark/>
           </w:tcPr>
           <w:p>
@@ -9747,7 +10093,7 @@
         </w:tc>
         <w:tc>
           <w:tcPr>
-            <w:tcW w:w="840" w:type="dxa"/>
+            <w:tcW w:w="996" w:type="dxa"/>
             <w:hideMark/>
           </w:tcPr>
           <w:p>
@@ -9798,11 +10144,11 @@
       </w:tr>
       <w:tr>
         <w:trPr>
-          <w:trHeight w:val="300"/>
+          <w:trHeight w:val="306"/>
         </w:trPr>
         <w:tc>
           <w:tcPr>
-            <w:tcW w:w="2080" w:type="dxa"/>
+            <w:tcW w:w="2413" w:type="dxa"/>
             <w:noWrap/>
             <w:hideMark/>
           </w:tcPr>
@@ -9828,8 +10174,7 @@
         </w:tc>
         <w:tc>
           <w:tcPr>
-            <w:tcW w:w="940" w:type="dxa"/>
-            <w:hideMark/>
+            <w:tcW w:w="1226" w:type="dxa"/>
           </w:tcPr>
           <w:p>
             <w:pPr>
@@ -9841,6 +10186,23 @@
                 <w:lang w:bidi="pt-BR"/>
               </w:rPr>
             </w:pPr>
+          </w:p>
+        </w:tc>
+        <w:tc>
+          <w:tcPr>
+            <w:tcW w:w="996" w:type="dxa"/>
+            <w:hideMark/>
+          </w:tcPr>
+          <w:p>
+            <w:pPr>
+              <w:spacing w:after="200"/>
+              <w:jc w:val="center"/>
+              <w:rPr>
+                <w:b w:val="0"/>
+                <w:sz w:val="22"/>
+                <w:lang w:bidi="pt-BR"/>
+              </w:rPr>
+            </w:pPr>
             <w:r>
               <w:rPr>
                 <w:b w:val="0"/>
@@ -9853,7 +10215,7 @@
         </w:tc>
         <w:tc>
           <w:tcPr>
-            <w:tcW w:w="900" w:type="dxa"/>
+            <w:tcW w:w="996" w:type="dxa"/>
             <w:hideMark/>
           </w:tcPr>
           <w:p>
@@ -9878,7 +10240,7 @@
         </w:tc>
         <w:tc>
           <w:tcPr>
-            <w:tcW w:w="900" w:type="dxa"/>
+            <w:tcW w:w="996" w:type="dxa"/>
             <w:hideMark/>
           </w:tcPr>
           <w:p>
@@ -9903,7 +10265,7 @@
         </w:tc>
         <w:tc>
           <w:tcPr>
-            <w:tcW w:w="880" w:type="dxa"/>
+            <w:tcW w:w="996" w:type="dxa"/>
             <w:hideMark/>
           </w:tcPr>
           <w:p>
@@ -9928,7 +10290,7 @@
         </w:tc>
         <w:tc>
           <w:tcPr>
-            <w:tcW w:w="880" w:type="dxa"/>
+            <w:tcW w:w="996" w:type="dxa"/>
             <w:hideMark/>
           </w:tcPr>
           <w:p>
@@ -9953,7 +10315,7 @@
         </w:tc>
         <w:tc>
           <w:tcPr>
-            <w:tcW w:w="840" w:type="dxa"/>
+            <w:tcW w:w="996" w:type="dxa"/>
             <w:hideMark/>
           </w:tcPr>
           <w:p>
@@ -10163,7 +10525,6 @@
         <w:rPr>
           <w:lang w:val="pt-BR" w:bidi="pt-BR"/>
         </w:rPr>
-        <w:lastRenderedPageBreak/>
         <w:t>6</w:t>
       </w:r>
       <w:r>
@@ -10245,6 +10606,7 @@
           <w:b w:val="0"/>
           <w:lang w:val="pt-BR" w:bidi="pt-BR"/>
         </w:rPr>
+        <w:lastRenderedPageBreak/>
         <w:t>...</w:t>
       </w:r>
     </w:p>
@@ -13952,8 +14314,8 @@
       </w:pPr>
     </w:p>
     <w:sectPr>
-      <w:headerReference w:type="default" r:id="rId10"/>
-      <w:footerReference w:type="default" r:id="rId11"/>
+      <w:headerReference w:type="default" r:id="rId9"/>
+      <w:footerReference w:type="default" r:id="rId10"/>
       <w:pgSz w:w="11906" w:h="16838" w:code="9"/>
       <w:pgMar w:top="720" w:right="936" w:bottom="720" w:left="936" w:header="0" w:footer="289" w:gutter="0"/>
       <w:pgNumType w:start="1"/>
@@ -13965,7 +14327,7 @@
 </file>
 
 <file path=word/endnotes.xml><?xml version="1.0" encoding="utf-8"?>
-<w:endnotes xmlns:wpc="http://schemas.microsoft.com/office/word/2010/wordprocessingCanvas" xmlns:cx="http://schemas.microsoft.com/office/drawing/2014/chartex" xmlns:cx1="http://schemas.microsoft.com/office/drawing/2015/9/8/chartex" xmlns:cx2="http://schemas.microsoft.com/office/drawing/2015/10/21/chartex" xmlns:cx3="http://schemas.microsoft.com/office/drawing/2016/5/9/chartex" xmlns:cx4="http://schemas.microsoft.com/office/drawing/2016/5/10/chartex" xmlns:cx5="http://schemas.microsoft.com/office/drawing/2016/5/11/chartex" xmlns:cx6="http://schemas.microsoft.com/office/drawing/2016/5/12/chartex" xmlns:cx7="http://schemas.microsoft.com/office/drawing/2016/5/13/chartex" xmlns:cx8="http://schemas.microsoft.com/office/drawing/2016/5/14/chartex" xmlns:mc="http://schemas.openxmlformats.org/markup-compatibility/2006" xmlns:aink="http://schemas.microsoft.com/office/drawing/2016/ink" xmlns:am3d="http://schemas.microsoft.com/office/drawing/2017/model3d" xmlns:o="urn:schemas-microsoft-com:office:office" xmlns:oel="http://schemas.microsoft.com/office/2019/extlst" xmlns:r="http://schemas.openxmlformats.org/officeDocument/2006/relationships" xmlns:m="http://schemas.openxmlformats.org/officeDocument/2006/math" xmlns:v="urn:schemas-microsoft-com:vml" xmlns:wp14="http://schemas.microsoft.com/office/word/2010/wordprocessingDrawing" xmlns:wp="http://schemas.openxmlformats.org/drawingml/2006/wordprocessingDrawing" xmlns:w10="urn:schemas-microsoft-com:office:word" xmlns:w="http://schemas.openxmlformats.org/wordprocessingml/2006/main" xmlns:w14="http://schemas.microsoft.com/office/word/2010/wordml" xmlns:w15="http://schemas.microsoft.com/office/word/2012/wordml" xmlns:w16cex="http://schemas.microsoft.com/office/word/2018/wordml/cex" xmlns:w16cid="http://schemas.microsoft.com/office/word/2016/wordml/cid" xmlns:w16="http://schemas.microsoft.com/office/word/2018/wordml" xmlns:w16du="http://schemas.microsoft.com/office/word/2023/wordml/word16du" xmlns:w16sdtdh="http://schemas.microsoft.com/office/word/2020/wordml/sdtdatahash" xmlns:w16sdtfl="http://schemas.microsoft.com/office/word/2024/wordml/sdtformatlock" xmlns:w16se="http://schemas.microsoft.com/office/word/2015/wordml/symex" xmlns:wpg="http://schemas.microsoft.com/office/word/2010/wordprocessingGroup" xmlns:wpi="http://schemas.microsoft.com/office/word/2010/wordprocessingInk" xmlns:wne="http://schemas.microsoft.com/office/word/2006/wordml" xmlns:wps="http://schemas.microsoft.com/office/word/2010/wordprocessingShape" mc:Ignorable="w14 w15 w16se w16cid w16 w16cex w16sdtdh w16sdtfl w16du wp14">
+<w:endnotes xmlns:wpc="http://schemas.microsoft.com/office/word/2010/wordprocessingCanvas" xmlns:cx="http://schemas.microsoft.com/office/drawing/2014/chartex" xmlns:cx1="http://schemas.microsoft.com/office/drawing/2015/9/8/chartex" xmlns:cx2="http://schemas.microsoft.com/office/drawing/2015/10/21/chartex" xmlns:cx3="http://schemas.microsoft.com/office/drawing/2016/5/9/chartex" xmlns:cx4="http://schemas.microsoft.com/office/drawing/2016/5/10/chartex" xmlns:cx5="http://schemas.microsoft.com/office/drawing/2016/5/11/chartex" xmlns:cx6="http://schemas.microsoft.com/office/drawing/2016/5/12/chartex" xmlns:cx7="http://schemas.microsoft.com/office/drawing/2016/5/13/chartex" xmlns:cx8="http://schemas.microsoft.com/office/drawing/2016/5/14/chartex" xmlns:mc="http://schemas.openxmlformats.org/markup-compatibility/2006" xmlns:aink="http://schemas.microsoft.com/office/drawing/2016/ink" xmlns:am3d="http://schemas.microsoft.com/office/drawing/2017/model3d" xmlns:o="urn:schemas-microsoft-com:office:office" xmlns:r="http://schemas.openxmlformats.org/officeDocument/2006/relationships" xmlns:m="http://schemas.openxmlformats.org/officeDocument/2006/math" xmlns:v="urn:schemas-microsoft-com:vml" xmlns:wp14="http://schemas.microsoft.com/office/word/2010/wordprocessingDrawing" xmlns:wp="http://schemas.openxmlformats.org/drawingml/2006/wordprocessingDrawing" xmlns:w10="urn:schemas-microsoft-com:office:word" xmlns:w="http://schemas.openxmlformats.org/wordprocessingml/2006/main" xmlns:w14="http://schemas.microsoft.com/office/word/2010/wordml" xmlns:w15="http://schemas.microsoft.com/office/word/2012/wordml" xmlns:w16cex="http://schemas.microsoft.com/office/word/2018/wordml/cex" xmlns:w16cid="http://schemas.microsoft.com/office/word/2016/wordml/cid" xmlns:w16="http://schemas.microsoft.com/office/word/2018/wordml" xmlns:w16sdtdh="http://schemas.microsoft.com/office/word/2020/wordml/sdtdatahash" xmlns:w16se="http://schemas.microsoft.com/office/word/2015/wordml/symex" xmlns:wpg="http://schemas.microsoft.com/office/word/2010/wordprocessingGroup" xmlns:wpi="http://schemas.microsoft.com/office/word/2010/wordprocessingInk" xmlns:wne="http://schemas.microsoft.com/office/word/2006/wordml" xmlns:wps="http://schemas.microsoft.com/office/word/2010/wordprocessingShape" mc:Ignorable="w14 w15 w16se w16cid w16 w16cex w16sdtdh wp14">
   <w:endnote w:type="separator" w:id="-1">
     <w:p>
       <w:r>
@@ -13986,7 +14348,7 @@
 </file>
 
 <file path=word/footer1.xml><?xml version="1.0" encoding="utf-8"?>
-<w:ftr xmlns:wpc="http://schemas.microsoft.com/office/word/2010/wordprocessingCanvas" xmlns:cx="http://schemas.microsoft.com/office/drawing/2014/chartex" xmlns:cx1="http://schemas.microsoft.com/office/drawing/2015/9/8/chartex" xmlns:cx2="http://schemas.microsoft.com/office/drawing/2015/10/21/chartex" xmlns:cx3="http://schemas.microsoft.com/office/drawing/2016/5/9/chartex" xmlns:cx4="http://schemas.microsoft.com/office/drawing/2016/5/10/chartex" xmlns:cx5="http://schemas.microsoft.com/office/drawing/2016/5/11/chartex" xmlns:cx6="http://schemas.microsoft.com/office/drawing/2016/5/12/chartex" xmlns:cx7="http://schemas.microsoft.com/office/drawing/2016/5/13/chartex" xmlns:cx8="http://schemas.microsoft.com/office/drawing/2016/5/14/chartex" xmlns:mc="http://schemas.openxmlformats.org/markup-compatibility/2006" xmlns:aink="http://schemas.microsoft.com/office/drawing/2016/ink" xmlns:am3d="http://schemas.microsoft.com/office/drawing/2017/model3d" xmlns:o="urn:schemas-microsoft-com:office:office" xmlns:oel="http://schemas.microsoft.com/office/2019/extlst" xmlns:r="http://schemas.openxmlformats.org/officeDocument/2006/relationships" xmlns:m="http://schemas.openxmlformats.org/officeDocument/2006/math" xmlns:v="urn:schemas-microsoft-com:vml" xmlns:wp14="http://schemas.microsoft.com/office/word/2010/wordprocessingDrawing" xmlns:wp="http://schemas.openxmlformats.org/drawingml/2006/wordprocessingDrawing" xmlns:w10="urn:schemas-microsoft-com:office:word" xmlns:w="http://schemas.openxmlformats.org/wordprocessingml/2006/main" xmlns:w14="http://schemas.microsoft.com/office/word/2010/wordml" xmlns:w15="http://schemas.microsoft.com/office/word/2012/wordml" xmlns:w16cex="http://schemas.microsoft.com/office/word/2018/wordml/cex" xmlns:w16cid="http://schemas.microsoft.com/office/word/2016/wordml/cid" xmlns:w16="http://schemas.microsoft.com/office/word/2018/wordml" xmlns:w16du="http://schemas.microsoft.com/office/word/2023/wordml/word16du" xmlns:w16sdtdh="http://schemas.microsoft.com/office/word/2020/wordml/sdtdatahash" xmlns:w16sdtfl="http://schemas.microsoft.com/office/word/2024/wordml/sdtformatlock" xmlns:w16se="http://schemas.microsoft.com/office/word/2015/wordml/symex" xmlns:wpg="http://schemas.microsoft.com/office/word/2010/wordprocessingGroup" xmlns:wpi="http://schemas.microsoft.com/office/word/2010/wordprocessingInk" xmlns:wne="http://schemas.microsoft.com/office/word/2006/wordml" xmlns:wps="http://schemas.microsoft.com/office/word/2010/wordprocessingShape" mc:Ignorable="w14 w15 w16se w16cid w16 w16cex w16sdtdh w16sdtfl w16du wp14">
+<w:ftr xmlns:wpc="http://schemas.microsoft.com/office/word/2010/wordprocessingCanvas" xmlns:cx="http://schemas.microsoft.com/office/drawing/2014/chartex" xmlns:cx1="http://schemas.microsoft.com/office/drawing/2015/9/8/chartex" xmlns:cx2="http://schemas.microsoft.com/office/drawing/2015/10/21/chartex" xmlns:cx3="http://schemas.microsoft.com/office/drawing/2016/5/9/chartex" xmlns:cx4="http://schemas.microsoft.com/office/drawing/2016/5/10/chartex" xmlns:cx5="http://schemas.microsoft.com/office/drawing/2016/5/11/chartex" xmlns:cx6="http://schemas.microsoft.com/office/drawing/2016/5/12/chartex" xmlns:cx7="http://schemas.microsoft.com/office/drawing/2016/5/13/chartex" xmlns:cx8="http://schemas.microsoft.com/office/drawing/2016/5/14/chartex" xmlns:mc="http://schemas.openxmlformats.org/markup-compatibility/2006" xmlns:aink="http://schemas.microsoft.com/office/drawing/2016/ink" xmlns:am3d="http://schemas.microsoft.com/office/drawing/2017/model3d" xmlns:o="urn:schemas-microsoft-com:office:office" xmlns:r="http://schemas.openxmlformats.org/officeDocument/2006/relationships" xmlns:m="http://schemas.openxmlformats.org/officeDocument/2006/math" xmlns:v="urn:schemas-microsoft-com:vml" xmlns:wp14="http://schemas.microsoft.com/office/word/2010/wordprocessingDrawing" xmlns:wp="http://schemas.openxmlformats.org/drawingml/2006/wordprocessingDrawing" xmlns:w10="urn:schemas-microsoft-com:office:word" xmlns:w="http://schemas.openxmlformats.org/wordprocessingml/2006/main" xmlns:w14="http://schemas.microsoft.com/office/word/2010/wordml" xmlns:w15="http://schemas.microsoft.com/office/word/2012/wordml" xmlns:w16cex="http://schemas.microsoft.com/office/word/2018/wordml/cex" xmlns:w16cid="http://schemas.microsoft.com/office/word/2016/wordml/cid" xmlns:w16="http://schemas.microsoft.com/office/word/2018/wordml" xmlns:w16sdtdh="http://schemas.microsoft.com/office/word/2020/wordml/sdtdatahash" xmlns:w16se="http://schemas.microsoft.com/office/word/2015/wordml/symex" xmlns:wpg="http://schemas.microsoft.com/office/word/2010/wordprocessingGroup" xmlns:wpi="http://schemas.microsoft.com/office/word/2010/wordprocessingInk" xmlns:wne="http://schemas.microsoft.com/office/word/2006/wordml" xmlns:wps="http://schemas.microsoft.com/office/word/2010/wordprocessingShape" mc:Ignorable="w14 w15 w16se w16cid w16 w16cex w16sdtdh wp14">
   <w:sdt>
     <w:sdtPr>
       <w:rPr>
@@ -14059,7 +14421,7 @@
 </file>
 
 <file path=word/footnotes.xml><?xml version="1.0" encoding="utf-8"?>
-<w:footnotes xmlns:wpc="http://schemas.microsoft.com/office/word/2010/wordprocessingCanvas" xmlns:cx="http://schemas.microsoft.com/office/drawing/2014/chartex" xmlns:cx1="http://schemas.microsoft.com/office/drawing/2015/9/8/chartex" xmlns:cx2="http://schemas.microsoft.com/office/drawing/2015/10/21/chartex" xmlns:cx3="http://schemas.microsoft.com/office/drawing/2016/5/9/chartex" xmlns:cx4="http://schemas.microsoft.com/office/drawing/2016/5/10/chartex" xmlns:cx5="http://schemas.microsoft.com/office/drawing/2016/5/11/chartex" xmlns:cx6="http://schemas.microsoft.com/office/drawing/2016/5/12/chartex" xmlns:cx7="http://schemas.microsoft.com/office/drawing/2016/5/13/chartex" xmlns:cx8="http://schemas.microsoft.com/office/drawing/2016/5/14/chartex" xmlns:mc="http://schemas.openxmlformats.org/markup-compatibility/2006" xmlns:aink="http://schemas.microsoft.com/office/drawing/2016/ink" xmlns:am3d="http://schemas.microsoft.com/office/drawing/2017/model3d" xmlns:o="urn:schemas-microsoft-com:office:office" xmlns:oel="http://schemas.microsoft.com/office/2019/extlst" xmlns:r="http://schemas.openxmlformats.org/officeDocument/2006/relationships" xmlns:m="http://schemas.openxmlformats.org/officeDocument/2006/math" xmlns:v="urn:schemas-microsoft-com:vml" xmlns:wp14="http://schemas.microsoft.com/office/word/2010/wordprocessingDrawing" xmlns:wp="http://schemas.openxmlformats.org/drawingml/2006/wordprocessingDrawing" xmlns:w10="urn:schemas-microsoft-com:office:word" xmlns:w="http://schemas.openxmlformats.org/wordprocessingml/2006/main" xmlns:w14="http://schemas.microsoft.com/office/word/2010/wordml" xmlns:w15="http://schemas.microsoft.com/office/word/2012/wordml" xmlns:w16cex="http://schemas.microsoft.com/office/word/2018/wordml/cex" xmlns:w16cid="http://schemas.microsoft.com/office/word/2016/wordml/cid" xmlns:w16="http://schemas.microsoft.com/office/word/2018/wordml" xmlns:w16du="http://schemas.microsoft.com/office/word/2023/wordml/word16du" xmlns:w16sdtdh="http://schemas.microsoft.com/office/word/2020/wordml/sdtdatahash" xmlns:w16sdtfl="http://schemas.microsoft.com/office/word/2024/wordml/sdtformatlock" xmlns:w16se="http://schemas.microsoft.com/office/word/2015/wordml/symex" xmlns:wpg="http://schemas.microsoft.com/office/word/2010/wordprocessingGroup" xmlns:wpi="http://schemas.microsoft.com/office/word/2010/wordprocessingInk" xmlns:wne="http://schemas.microsoft.com/office/word/2006/wordml" xmlns:wps="http://schemas.microsoft.com/office/word/2010/wordprocessingShape" mc:Ignorable="w14 w15 w16se w16cid w16 w16cex w16sdtdh w16sdtfl w16du wp14">
+<w:footnotes xmlns:wpc="http://schemas.microsoft.com/office/word/2010/wordprocessingCanvas" xmlns:cx="http://schemas.microsoft.com/office/drawing/2014/chartex" xmlns:cx1="http://schemas.microsoft.com/office/drawing/2015/9/8/chartex" xmlns:cx2="http://schemas.microsoft.com/office/drawing/2015/10/21/chartex" xmlns:cx3="http://schemas.microsoft.com/office/drawing/2016/5/9/chartex" xmlns:cx4="http://schemas.microsoft.com/office/drawing/2016/5/10/chartex" xmlns:cx5="http://schemas.microsoft.com/office/drawing/2016/5/11/chartex" xmlns:cx6="http://schemas.microsoft.com/office/drawing/2016/5/12/chartex" xmlns:cx7="http://schemas.microsoft.com/office/drawing/2016/5/13/chartex" xmlns:cx8="http://schemas.microsoft.com/office/drawing/2016/5/14/chartex" xmlns:mc="http://schemas.openxmlformats.org/markup-compatibility/2006" xmlns:aink="http://schemas.microsoft.com/office/drawing/2016/ink" xmlns:am3d="http://schemas.microsoft.com/office/drawing/2017/model3d" xmlns:o="urn:schemas-microsoft-com:office:office" xmlns:r="http://schemas.openxmlformats.org/officeDocument/2006/relationships" xmlns:m="http://schemas.openxmlformats.org/officeDocument/2006/math" xmlns:v="urn:schemas-microsoft-com:vml" xmlns:wp14="http://schemas.microsoft.com/office/word/2010/wordprocessingDrawing" xmlns:wp="http://schemas.openxmlformats.org/drawingml/2006/wordprocessingDrawing" xmlns:w10="urn:schemas-microsoft-com:office:word" xmlns:w="http://schemas.openxmlformats.org/wordprocessingml/2006/main" xmlns:w14="http://schemas.microsoft.com/office/word/2010/wordml" xmlns:w15="http://schemas.microsoft.com/office/word/2012/wordml" xmlns:w16cex="http://schemas.microsoft.com/office/word/2018/wordml/cex" xmlns:w16cid="http://schemas.microsoft.com/office/word/2016/wordml/cid" xmlns:w16="http://schemas.microsoft.com/office/word/2018/wordml" xmlns:w16sdtdh="http://schemas.microsoft.com/office/word/2020/wordml/sdtdatahash" xmlns:w16se="http://schemas.microsoft.com/office/word/2015/wordml/symex" xmlns:wpg="http://schemas.microsoft.com/office/word/2010/wordprocessingGroup" xmlns:wpi="http://schemas.microsoft.com/office/word/2010/wordprocessingInk" xmlns:wne="http://schemas.microsoft.com/office/word/2006/wordml" xmlns:wps="http://schemas.microsoft.com/office/word/2010/wordprocessingShape" mc:Ignorable="w14 w15 w16se w16cid w16 w16cex w16sdtdh wp14">
   <w:footnote w:type="separator" w:id="-1">
     <w:p>
       <w:r>
@@ -14080,7 +14442,7 @@
 </file>
 
 <file path=word/header1.xml><?xml version="1.0" encoding="utf-8"?>
-<w:hdr xmlns:wpc="http://schemas.microsoft.com/office/word/2010/wordprocessingCanvas" xmlns:cx="http://schemas.microsoft.com/office/drawing/2014/chartex" xmlns:cx1="http://schemas.microsoft.com/office/drawing/2015/9/8/chartex" xmlns:cx2="http://schemas.microsoft.com/office/drawing/2015/10/21/chartex" xmlns:cx3="http://schemas.microsoft.com/office/drawing/2016/5/9/chartex" xmlns:cx4="http://schemas.microsoft.com/office/drawing/2016/5/10/chartex" xmlns:cx5="http://schemas.microsoft.com/office/drawing/2016/5/11/chartex" xmlns:cx6="http://schemas.microsoft.com/office/drawing/2016/5/12/chartex" xmlns:cx7="http://schemas.microsoft.com/office/drawing/2016/5/13/chartex" xmlns:cx8="http://schemas.microsoft.com/office/drawing/2016/5/14/chartex" xmlns:mc="http://schemas.openxmlformats.org/markup-compatibility/2006" xmlns:aink="http://schemas.microsoft.com/office/drawing/2016/ink" xmlns:am3d="http://schemas.microsoft.com/office/drawing/2017/model3d" xmlns:o="urn:schemas-microsoft-com:office:office" xmlns:oel="http://schemas.microsoft.com/office/2019/extlst" xmlns:r="http://schemas.openxmlformats.org/officeDocument/2006/relationships" xmlns:m="http://schemas.openxmlformats.org/officeDocument/2006/math" xmlns:v="urn:schemas-microsoft-com:vml" xmlns:wp14="http://schemas.microsoft.com/office/word/2010/wordprocessingDrawing" xmlns:wp="http://schemas.openxmlformats.org/drawingml/2006/wordprocessingDrawing" xmlns:w10="urn:schemas-microsoft-com:office:word" xmlns:w="http://schemas.openxmlformats.org/wordprocessingml/2006/main" xmlns:w14="http://schemas.microsoft.com/office/word/2010/wordml" xmlns:w15="http://schemas.microsoft.com/office/word/2012/wordml" xmlns:w16cex="http://schemas.microsoft.com/office/word/2018/wordml/cex" xmlns:w16cid="http://schemas.microsoft.com/office/word/2016/wordml/cid" xmlns:w16="http://schemas.microsoft.com/office/word/2018/wordml" xmlns:w16du="http://schemas.microsoft.com/office/word/2023/wordml/word16du" xmlns:w16sdtdh="http://schemas.microsoft.com/office/word/2020/wordml/sdtdatahash" xmlns:w16sdtfl="http://schemas.microsoft.com/office/word/2024/wordml/sdtformatlock" xmlns:w16se="http://schemas.microsoft.com/office/word/2015/wordml/symex" xmlns:wpg="http://schemas.microsoft.com/office/word/2010/wordprocessingGroup" xmlns:wpi="http://schemas.microsoft.com/office/word/2010/wordprocessingInk" xmlns:wne="http://schemas.microsoft.com/office/word/2006/wordml" xmlns:wps="http://schemas.microsoft.com/office/word/2010/wordprocessingShape" mc:Ignorable="w14 w15 w16se w16cid w16 w16cex w16sdtdh w16sdtfl w16du wp14">
+<w:hdr xmlns:wpc="http://schemas.microsoft.com/office/word/2010/wordprocessingCanvas" xmlns:cx="http://schemas.microsoft.com/office/drawing/2014/chartex" xmlns:cx1="http://schemas.microsoft.com/office/drawing/2015/9/8/chartex" xmlns:cx2="http://schemas.microsoft.com/office/drawing/2015/10/21/chartex" xmlns:cx3="http://schemas.microsoft.com/office/drawing/2016/5/9/chartex" xmlns:cx4="http://schemas.microsoft.com/office/drawing/2016/5/10/chartex" xmlns:cx5="http://schemas.microsoft.com/office/drawing/2016/5/11/chartex" xmlns:cx6="http://schemas.microsoft.com/office/drawing/2016/5/12/chartex" xmlns:cx7="http://schemas.microsoft.com/office/drawing/2016/5/13/chartex" xmlns:cx8="http://schemas.microsoft.com/office/drawing/2016/5/14/chartex" xmlns:mc="http://schemas.openxmlformats.org/markup-compatibility/2006" xmlns:aink="http://schemas.microsoft.com/office/drawing/2016/ink" xmlns:am3d="http://schemas.microsoft.com/office/drawing/2017/model3d" xmlns:o="urn:schemas-microsoft-com:office:office" xmlns:r="http://schemas.openxmlformats.org/officeDocument/2006/relationships" xmlns:m="http://schemas.openxmlformats.org/officeDocument/2006/math" xmlns:v="urn:schemas-microsoft-com:vml" xmlns:wp14="http://schemas.microsoft.com/office/word/2010/wordprocessingDrawing" xmlns:wp="http://schemas.openxmlformats.org/drawingml/2006/wordprocessingDrawing" xmlns:w10="urn:schemas-microsoft-com:office:word" xmlns:w="http://schemas.openxmlformats.org/wordprocessingml/2006/main" xmlns:w14="http://schemas.microsoft.com/office/word/2010/wordml" xmlns:w15="http://schemas.microsoft.com/office/word/2012/wordml" xmlns:w16cex="http://schemas.microsoft.com/office/word/2018/wordml/cex" xmlns:w16cid="http://schemas.microsoft.com/office/word/2016/wordml/cid" xmlns:w16="http://schemas.microsoft.com/office/word/2018/wordml" xmlns:w16sdtdh="http://schemas.microsoft.com/office/word/2020/wordml/sdtdatahash" xmlns:w16se="http://schemas.microsoft.com/office/word/2015/wordml/symex" xmlns:wpg="http://schemas.microsoft.com/office/word/2010/wordprocessingGroup" xmlns:wpi="http://schemas.microsoft.com/office/word/2010/wordprocessingInk" xmlns:wne="http://schemas.microsoft.com/office/word/2006/wordml" xmlns:wps="http://schemas.microsoft.com/office/word/2010/wordprocessingShape" mc:Ignorable="w14 w15 w16se w16cid w16 w16cex w16sdtdh wp14">
   <w:tbl>
     <w:tblPr>
       <w:tblW w:w="10035" w:type="dxa"/>
@@ -14134,7 +14496,7 @@
 </file>
 
 <file path=word/numbering.xml><?xml version="1.0" encoding="utf-8"?>
-<w:numbering xmlns:wpc="http://schemas.microsoft.com/office/word/2010/wordprocessingCanvas" xmlns:cx="http://schemas.microsoft.com/office/drawing/2014/chartex" xmlns:cx1="http://schemas.microsoft.com/office/drawing/2015/9/8/chartex" xmlns:cx2="http://schemas.microsoft.com/office/drawing/2015/10/21/chartex" xmlns:cx3="http://schemas.microsoft.com/office/drawing/2016/5/9/chartex" xmlns:cx4="http://schemas.microsoft.com/office/drawing/2016/5/10/chartex" xmlns:cx5="http://schemas.microsoft.com/office/drawing/2016/5/11/chartex" xmlns:cx6="http://schemas.microsoft.com/office/drawing/2016/5/12/chartex" xmlns:cx7="http://schemas.microsoft.com/office/drawing/2016/5/13/chartex" xmlns:cx8="http://schemas.microsoft.com/office/drawing/2016/5/14/chartex" xmlns:mc="http://schemas.openxmlformats.org/markup-compatibility/2006" xmlns:aink="http://schemas.microsoft.com/office/drawing/2016/ink" xmlns:am3d="http://schemas.microsoft.com/office/drawing/2017/model3d" xmlns:o="urn:schemas-microsoft-com:office:office" xmlns:oel="http://schemas.microsoft.com/office/2019/extlst" xmlns:r="http://schemas.openxmlformats.org/officeDocument/2006/relationships" xmlns:m="http://schemas.openxmlformats.org/officeDocument/2006/math" xmlns:v="urn:schemas-microsoft-com:vml" xmlns:wp14="http://schemas.microsoft.com/office/word/2010/wordprocessingDrawing" xmlns:wp="http://schemas.openxmlformats.org/drawingml/2006/wordprocessingDrawing" xmlns:w10="urn:schemas-microsoft-com:office:word" xmlns:w="http://schemas.openxmlformats.org/wordprocessingml/2006/main" xmlns:w14="http://schemas.microsoft.com/office/word/2010/wordml" xmlns:w15="http://schemas.microsoft.com/office/word/2012/wordml" xmlns:w16cex="http://schemas.microsoft.com/office/word/2018/wordml/cex" xmlns:w16cid="http://schemas.microsoft.com/office/word/2016/wordml/cid" xmlns:w16="http://schemas.microsoft.com/office/word/2018/wordml" xmlns:w16du="http://schemas.microsoft.com/office/word/2023/wordml/word16du" xmlns:w16sdtdh="http://schemas.microsoft.com/office/word/2020/wordml/sdtdatahash" xmlns:w16sdtfl="http://schemas.microsoft.com/office/word/2024/wordml/sdtformatlock" xmlns:w16se="http://schemas.microsoft.com/office/word/2015/wordml/symex" xmlns:wpg="http://schemas.microsoft.com/office/word/2010/wordprocessingGroup" xmlns:wpi="http://schemas.microsoft.com/office/word/2010/wordprocessingInk" xmlns:wne="http://schemas.microsoft.com/office/word/2006/wordml" xmlns:wps="http://schemas.microsoft.com/office/word/2010/wordprocessingShape" mc:Ignorable="w14 w15 w16se w16cid w16 w16cex w16sdtdh w16sdtfl w16du wp14">
+<w:numbering xmlns:wpc="http://schemas.microsoft.com/office/word/2010/wordprocessingCanvas" xmlns:cx="http://schemas.microsoft.com/office/drawing/2014/chartex" xmlns:cx1="http://schemas.microsoft.com/office/drawing/2015/9/8/chartex" xmlns:cx2="http://schemas.microsoft.com/office/drawing/2015/10/21/chartex" xmlns:cx3="http://schemas.microsoft.com/office/drawing/2016/5/9/chartex" xmlns:cx4="http://schemas.microsoft.com/office/drawing/2016/5/10/chartex" xmlns:cx5="http://schemas.microsoft.com/office/drawing/2016/5/11/chartex" xmlns:cx6="http://schemas.microsoft.com/office/drawing/2016/5/12/chartex" xmlns:cx7="http://schemas.microsoft.com/office/drawing/2016/5/13/chartex" xmlns:cx8="http://schemas.microsoft.com/office/drawing/2016/5/14/chartex" xmlns:mc="http://schemas.openxmlformats.org/markup-compatibility/2006" xmlns:aink="http://schemas.microsoft.com/office/drawing/2016/ink" xmlns:am3d="http://schemas.microsoft.com/office/drawing/2017/model3d" xmlns:o="urn:schemas-microsoft-com:office:office" xmlns:r="http://schemas.openxmlformats.org/officeDocument/2006/relationships" xmlns:m="http://schemas.openxmlformats.org/officeDocument/2006/math" xmlns:v="urn:schemas-microsoft-com:vml" xmlns:wp14="http://schemas.microsoft.com/office/word/2010/wordprocessingDrawing" xmlns:wp="http://schemas.openxmlformats.org/drawingml/2006/wordprocessingDrawing" xmlns:w10="urn:schemas-microsoft-com:office:word" xmlns:w="http://schemas.openxmlformats.org/wordprocessingml/2006/main" xmlns:w14="http://schemas.microsoft.com/office/word/2010/wordml" xmlns:w15="http://schemas.microsoft.com/office/word/2012/wordml" xmlns:w16cex="http://schemas.microsoft.com/office/word/2018/wordml/cex" xmlns:w16cid="http://schemas.microsoft.com/office/word/2016/wordml/cid" xmlns:w16="http://schemas.microsoft.com/office/word/2018/wordml" xmlns:w16sdtdh="http://schemas.microsoft.com/office/word/2020/wordml/sdtdatahash" xmlns:w16se="http://schemas.microsoft.com/office/word/2015/wordml/symex" xmlns:wpg="http://schemas.microsoft.com/office/word/2010/wordprocessingGroup" xmlns:wpi="http://schemas.microsoft.com/office/word/2010/wordprocessingInk" xmlns:wne="http://schemas.microsoft.com/office/word/2006/wordml" xmlns:wps="http://schemas.microsoft.com/office/word/2010/wordprocessingShape" mc:Ignorable="w14 w15 w16se w16cid w16 w16cex w16sdtdh wp14">
   <w:abstractNum w:abstractNumId="0" w15:restartNumberingAfterBreak="0">
     <w:nsid w:val="361E5BD1"/>
     <w:multiLevelType w:val="hybridMultilevel"/>
@@ -14559,23 +14921,23 @@
       </w:rPr>
     </w:lvl>
   </w:abstractNum>
-  <w:num w:numId="1" w16cid:durableId="1315377018">
+  <w:num w:numId="1">
     <w:abstractNumId w:val="0"/>
   </w:num>
-  <w:num w:numId="2" w16cid:durableId="2082487005">
+  <w:num w:numId="2">
     <w:abstractNumId w:val="3"/>
   </w:num>
-  <w:num w:numId="3" w16cid:durableId="488786919">
+  <w:num w:numId="3">
     <w:abstractNumId w:val="1"/>
   </w:num>
-  <w:num w:numId="4" w16cid:durableId="1037464025">
+  <w:num w:numId="4">
     <w:abstractNumId w:val="2"/>
   </w:num>
 </w:numbering>
 </file>
 
 <file path=word/styles.xml><?xml version="1.0" encoding="utf-8"?>
-<w:styles xmlns:mc="http://schemas.openxmlformats.org/markup-compatibility/2006" xmlns:r="http://schemas.openxmlformats.org/officeDocument/2006/relationships" xmlns:w="http://schemas.openxmlformats.org/wordprocessingml/2006/main" xmlns:w14="http://schemas.microsoft.com/office/word/2010/wordml" xmlns:w15="http://schemas.microsoft.com/office/word/2012/wordml" xmlns:w16cex="http://schemas.microsoft.com/office/word/2018/wordml/cex" xmlns:w16cid="http://schemas.microsoft.com/office/word/2016/wordml/cid" xmlns:w16="http://schemas.microsoft.com/office/word/2018/wordml" xmlns:w16du="http://schemas.microsoft.com/office/word/2023/wordml/word16du" xmlns:w16sdtdh="http://schemas.microsoft.com/office/word/2020/wordml/sdtdatahash" xmlns:w16sdtfl="http://schemas.microsoft.com/office/word/2024/wordml/sdtformatlock" xmlns:w16se="http://schemas.microsoft.com/office/word/2015/wordml/symex" mc:Ignorable="w14 w15 w16se w16cid w16 w16cex w16sdtdh w16sdtfl w16du">
+<w:styles xmlns:mc="http://schemas.openxmlformats.org/markup-compatibility/2006" xmlns:r="http://schemas.openxmlformats.org/officeDocument/2006/relationships" xmlns:w="http://schemas.openxmlformats.org/wordprocessingml/2006/main" xmlns:w14="http://schemas.microsoft.com/office/word/2010/wordml" xmlns:w15="http://schemas.microsoft.com/office/word/2012/wordml" xmlns:w16cex="http://schemas.microsoft.com/office/word/2018/wordml/cex" xmlns:w16cid="http://schemas.microsoft.com/office/word/2016/wordml/cid" xmlns:w16="http://schemas.microsoft.com/office/word/2018/wordml" xmlns:w16sdtdh="http://schemas.microsoft.com/office/word/2020/wordml/sdtdatahash" xmlns:w16se="http://schemas.microsoft.com/office/word/2015/wordml/symex" mc:Ignorable="w14 w15 w16se w16cid w16 w16cex w16sdtdh">
   <w:docDefaults>
     <w:rPrDefault>
       <w:rPr>
@@ -15318,7 +15680,7 @@
 </file>
 
 <file path=word/glossary/document.xml><?xml version="1.0" encoding="utf-8"?>
-<w:glossaryDocument xmlns:wpc="http://schemas.microsoft.com/office/word/2010/wordprocessingCanvas" xmlns:cx="http://schemas.microsoft.com/office/drawing/2014/chartex" xmlns:cx1="http://schemas.microsoft.com/office/drawing/2015/9/8/chartex" xmlns:cx2="http://schemas.microsoft.com/office/drawing/2015/10/21/chartex" xmlns:cx3="http://schemas.microsoft.com/office/drawing/2016/5/9/chartex" xmlns:cx4="http://schemas.microsoft.com/office/drawing/2016/5/10/chartex" xmlns:cx5="http://schemas.microsoft.com/office/drawing/2016/5/11/chartex" xmlns:cx6="http://schemas.microsoft.com/office/drawing/2016/5/12/chartex" xmlns:cx7="http://schemas.microsoft.com/office/drawing/2016/5/13/chartex" xmlns:cx8="http://schemas.microsoft.com/office/drawing/2016/5/14/chartex" xmlns:mc="http://schemas.openxmlformats.org/markup-compatibility/2006" xmlns:aink="http://schemas.microsoft.com/office/drawing/2016/ink" xmlns:am3d="http://schemas.microsoft.com/office/drawing/2017/model3d" xmlns:o="urn:schemas-microsoft-com:office:office" xmlns:oel="http://schemas.microsoft.com/office/2019/extlst" xmlns:r="http://schemas.openxmlformats.org/officeDocument/2006/relationships" xmlns:m="http://schemas.openxmlformats.org/officeDocument/2006/math" xmlns:v="urn:schemas-microsoft-com:vml" xmlns:wp14="http://schemas.microsoft.com/office/word/2010/wordprocessingDrawing" xmlns:wp="http://schemas.openxmlformats.org/drawingml/2006/wordprocessingDrawing" xmlns:w10="urn:schemas-microsoft-com:office:word" xmlns:w="http://schemas.openxmlformats.org/wordprocessingml/2006/main" xmlns:w14="http://schemas.microsoft.com/office/word/2010/wordml" xmlns:w15="http://schemas.microsoft.com/office/word/2012/wordml" xmlns:w16cex="http://schemas.microsoft.com/office/word/2018/wordml/cex" xmlns:w16cid="http://schemas.microsoft.com/office/word/2016/wordml/cid" xmlns:w16="http://schemas.microsoft.com/office/word/2018/wordml" xmlns:w16du="http://schemas.microsoft.com/office/word/2023/wordml/word16du" xmlns:w16sdtdh="http://schemas.microsoft.com/office/word/2020/wordml/sdtdatahash" xmlns:w16sdtfl="http://schemas.microsoft.com/office/word/2024/wordml/sdtformatlock" xmlns:w16se="http://schemas.microsoft.com/office/word/2015/wordml/symex" xmlns:wpg="http://schemas.microsoft.com/office/word/2010/wordprocessingGroup" xmlns:wpi="http://schemas.microsoft.com/office/word/2010/wordprocessingInk" xmlns:wne="http://schemas.microsoft.com/office/word/2006/wordml" xmlns:wps="http://schemas.microsoft.com/office/word/2010/wordprocessingShape" mc:Ignorable="w14 w15 w16se w16cid w16 w16cex w16sdtdh w16sdtfl w16du wp14">
+<w:glossaryDocument xmlns:wpc="http://schemas.microsoft.com/office/word/2010/wordprocessingCanvas" xmlns:cx="http://schemas.microsoft.com/office/drawing/2014/chartex" xmlns:cx1="http://schemas.microsoft.com/office/drawing/2015/9/8/chartex" xmlns:cx2="http://schemas.microsoft.com/office/drawing/2015/10/21/chartex" xmlns:cx3="http://schemas.microsoft.com/office/drawing/2016/5/9/chartex" xmlns:cx4="http://schemas.microsoft.com/office/drawing/2016/5/10/chartex" xmlns:cx5="http://schemas.microsoft.com/office/drawing/2016/5/11/chartex" xmlns:cx6="http://schemas.microsoft.com/office/drawing/2016/5/12/chartex" xmlns:cx7="http://schemas.microsoft.com/office/drawing/2016/5/13/chartex" xmlns:cx8="http://schemas.microsoft.com/office/drawing/2016/5/14/chartex" xmlns:mc="http://schemas.openxmlformats.org/markup-compatibility/2006" xmlns:aink="http://schemas.microsoft.com/office/drawing/2016/ink" xmlns:am3d="http://schemas.microsoft.com/office/drawing/2017/model3d" xmlns:o="urn:schemas-microsoft-com:office:office" xmlns:r="http://schemas.openxmlformats.org/officeDocument/2006/relationships" xmlns:m="http://schemas.openxmlformats.org/officeDocument/2006/math" xmlns:v="urn:schemas-microsoft-com:vml" xmlns:wp14="http://schemas.microsoft.com/office/word/2010/wordprocessingDrawing" xmlns:wp="http://schemas.openxmlformats.org/drawingml/2006/wordprocessingDrawing" xmlns:w10="urn:schemas-microsoft-com:office:word" xmlns:w="http://schemas.openxmlformats.org/wordprocessingml/2006/main" xmlns:w14="http://schemas.microsoft.com/office/word/2010/wordml" xmlns:w15="http://schemas.microsoft.com/office/word/2012/wordml" xmlns:w16cex="http://schemas.microsoft.com/office/word/2018/wordml/cex" xmlns:w16cid="http://schemas.microsoft.com/office/word/2016/wordml/cid" xmlns:w16="http://schemas.microsoft.com/office/word/2018/wordml" xmlns:w16sdtdh="http://schemas.microsoft.com/office/word/2020/wordml/sdtdatahash" xmlns:w16se="http://schemas.microsoft.com/office/word/2015/wordml/symex" xmlns:wpg="http://schemas.microsoft.com/office/word/2010/wordprocessingGroup" xmlns:wpi="http://schemas.microsoft.com/office/word/2010/wordprocessingInk" xmlns:wne="http://schemas.microsoft.com/office/word/2006/wordml" xmlns:wps="http://schemas.microsoft.com/office/word/2010/wordprocessingShape" mc:Ignorable="w14 w15 w16se w16cid w16 w16cex w16sdtdh wp14">
   <w:docParts>
     <w:docPart>
       <w:docPartPr>
@@ -15415,7 +15777,7 @@
 </file>
 
 <file path=word/glossary/fontTable.xml><?xml version="1.0" encoding="utf-8"?>
-<w:fonts xmlns:mc="http://schemas.openxmlformats.org/markup-compatibility/2006" xmlns:r="http://schemas.openxmlformats.org/officeDocument/2006/relationships" xmlns:w="http://schemas.openxmlformats.org/wordprocessingml/2006/main" xmlns:w14="http://schemas.microsoft.com/office/word/2010/wordml" xmlns:w15="http://schemas.microsoft.com/office/word/2012/wordml" xmlns:w16cex="http://schemas.microsoft.com/office/word/2018/wordml/cex" xmlns:w16cid="http://schemas.microsoft.com/office/word/2016/wordml/cid" xmlns:w16="http://schemas.microsoft.com/office/word/2018/wordml" xmlns:w16du="http://schemas.microsoft.com/office/word/2023/wordml/word16du" xmlns:w16sdtdh="http://schemas.microsoft.com/office/word/2020/wordml/sdtdatahash" xmlns:w16sdtfl="http://schemas.microsoft.com/office/word/2024/wordml/sdtformatlock" xmlns:w16se="http://schemas.microsoft.com/office/word/2015/wordml/symex" mc:Ignorable="w14 w15 w16se w16cid w16 w16cex w16sdtdh w16sdtfl w16du">
+<w:fonts xmlns:mc="http://schemas.openxmlformats.org/markup-compatibility/2006" xmlns:r="http://schemas.openxmlformats.org/officeDocument/2006/relationships" xmlns:w="http://schemas.openxmlformats.org/wordprocessingml/2006/main" xmlns:w14="http://schemas.microsoft.com/office/word/2010/wordml" xmlns:w15="http://schemas.microsoft.com/office/word/2012/wordml" xmlns:w16cex="http://schemas.microsoft.com/office/word/2018/wordml/cex" xmlns:w16cid="http://schemas.microsoft.com/office/word/2016/wordml/cid" xmlns:w16="http://schemas.microsoft.com/office/word/2018/wordml" xmlns:w16sdtdh="http://schemas.microsoft.com/office/word/2020/wordml/sdtdatahash" xmlns:w16se="http://schemas.microsoft.com/office/word/2015/wordml/symex" mc:Ignorable="w14 w15 w16se w16cid w16 w16cex w16sdtdh">
   <w:font w:name="Symbol">
     <w:panose1 w:val="05050102010706020507"/>
     <w:charset w:val="02"/>
@@ -15481,23 +15843,18 @@
     <w:pitch w:val="variable"/>
     <w:sig w:usb0="E1002EFF" w:usb1="C000605B" w:usb2="00000029" w:usb3="00000000" w:csb0="000101FF" w:csb1="00000000"/>
   </w:font>
-  <w:font w:name="Aptos">
+  <w:font w:name="Calibri Light">
+    <w:panose1 w:val="020F0302020204030204"/>
     <w:charset w:val="00"/>
     <w:family w:val="swiss"/>
     <w:pitch w:val="variable"/>
-    <w:sig w:usb0="20000287" w:usb1="00000003" w:usb2="00000000" w:usb3="00000000" w:csb0="0000019F" w:csb1="00000000"/>
-  </w:font>
-  <w:font w:name="Aptos Display">
-    <w:charset w:val="00"/>
-    <w:family w:val="swiss"/>
-    <w:pitch w:val="variable"/>
-    <w:sig w:usb0="20000287" w:usb1="00000003" w:usb2="00000000" w:usb3="00000000" w:csb0="0000019F" w:csb1="00000000"/>
+    <w:sig w:usb0="E4002EFF" w:usb1="C000247B" w:usb2="00000009" w:usb3="00000000" w:csb0="000001FF" w:csb1="00000000"/>
   </w:font>
 </w:fonts>
 </file>
 
 <file path=word/glossary/settings.xml><?xml version="1.0" encoding="utf-8"?>
-<w:settings xmlns:mc="http://schemas.openxmlformats.org/markup-compatibility/2006" xmlns:o="urn:schemas-microsoft-com:office:office" xmlns:r="http://schemas.openxmlformats.org/officeDocument/2006/relationships" xmlns:m="http://schemas.openxmlformats.org/officeDocument/2006/math" xmlns:v="urn:schemas-microsoft-com:vml" xmlns:w10="urn:schemas-microsoft-com:office:word" xmlns:w="http://schemas.openxmlformats.org/wordprocessingml/2006/main" xmlns:w14="http://schemas.microsoft.com/office/word/2010/wordml" xmlns:w15="http://schemas.microsoft.com/office/word/2012/wordml" xmlns:w16cex="http://schemas.microsoft.com/office/word/2018/wordml/cex" xmlns:w16cid="http://schemas.microsoft.com/office/word/2016/wordml/cid" xmlns:w16="http://schemas.microsoft.com/office/word/2018/wordml" xmlns:w16du="http://schemas.microsoft.com/office/word/2023/wordml/word16du" xmlns:w16sdtdh="http://schemas.microsoft.com/office/word/2020/wordml/sdtdatahash" xmlns:w16sdtfl="http://schemas.microsoft.com/office/word/2024/wordml/sdtformatlock" xmlns:w16se="http://schemas.microsoft.com/office/word/2015/wordml/symex" xmlns:sl="http://schemas.openxmlformats.org/schemaLibrary/2006/main" mc:Ignorable="w14 w15 w16se w16cid w16 w16cex w16sdtdh w16sdtfl w16du">
+<w:settings xmlns:mc="http://schemas.openxmlformats.org/markup-compatibility/2006" xmlns:o="urn:schemas-microsoft-com:office:office" xmlns:r="http://schemas.openxmlformats.org/officeDocument/2006/relationships" xmlns:m="http://schemas.openxmlformats.org/officeDocument/2006/math" xmlns:v="urn:schemas-microsoft-com:vml" xmlns:w10="urn:schemas-microsoft-com:office:word" xmlns:w="http://schemas.openxmlformats.org/wordprocessingml/2006/main" xmlns:w14="http://schemas.microsoft.com/office/word/2010/wordml" xmlns:w15="http://schemas.microsoft.com/office/word/2012/wordml" xmlns:w16cex="http://schemas.microsoft.com/office/word/2018/wordml/cex" xmlns:w16cid="http://schemas.microsoft.com/office/word/2016/wordml/cid" xmlns:w16="http://schemas.microsoft.com/office/word/2018/wordml" xmlns:w16sdtdh="http://schemas.microsoft.com/office/word/2020/wordml/sdtdatahash" xmlns:w16se="http://schemas.microsoft.com/office/word/2015/wordml/symex" xmlns:sl="http://schemas.openxmlformats.org/schemaLibrary/2006/main" mc:Ignorable="w14 w15 w16se w16cid w16 w16cex w16sdtdh">
   <w:view w:val="normal"/>
   <w:revisionView w:markup="0" w:comments="0" w:insDel="0" w:formatting="0" w:inkAnnotations="0"/>
   <w:defaultTabStop w:val="708"/>
@@ -15517,6 +15874,8 @@
     <w:rsid w:val="002F47B0"/>
     <w:rsid w:val="003679DF"/>
     <w:rsid w:val="00381D55"/>
+    <w:rsid w:val="00381DC2"/>
+    <w:rsid w:val="0038707B"/>
     <w:rsid w:val="003B5DD1"/>
     <w:rsid w:val="00597D30"/>
     <w:rsid w:val="005B353A"/>
@@ -15551,7 +15910,7 @@
 </file>
 
 <file path=word/glossary/styles.xml><?xml version="1.0" encoding="utf-8"?>
-<w:styles xmlns:mc="http://schemas.openxmlformats.org/markup-compatibility/2006" xmlns:r="http://schemas.openxmlformats.org/officeDocument/2006/relationships" xmlns:w="http://schemas.openxmlformats.org/wordprocessingml/2006/main" xmlns:w14="http://schemas.microsoft.com/office/word/2010/wordml" xmlns:w15="http://schemas.microsoft.com/office/word/2012/wordml" xmlns:w16cex="http://schemas.microsoft.com/office/word/2018/wordml/cex" xmlns:w16cid="http://schemas.microsoft.com/office/word/2016/wordml/cid" xmlns:w16="http://schemas.microsoft.com/office/word/2018/wordml" xmlns:w16du="http://schemas.microsoft.com/office/word/2023/wordml/word16du" xmlns:w16sdtdh="http://schemas.microsoft.com/office/word/2020/wordml/sdtdatahash" xmlns:w16sdtfl="http://schemas.microsoft.com/office/word/2024/wordml/sdtformatlock" xmlns:w16se="http://schemas.microsoft.com/office/word/2015/wordml/symex" mc:Ignorable="w14 w15 w16se w16cid w16 w16cex w16sdtdh w16sdtfl w16du">
+<w:styles xmlns:mc="http://schemas.openxmlformats.org/markup-compatibility/2006" xmlns:r="http://schemas.openxmlformats.org/officeDocument/2006/relationships" xmlns:w="http://schemas.openxmlformats.org/wordprocessingml/2006/main" xmlns:w14="http://schemas.microsoft.com/office/word/2010/wordml" xmlns:w15="http://schemas.microsoft.com/office/word/2012/wordml" xmlns:w16cex="http://schemas.microsoft.com/office/word/2018/wordml/cex" xmlns:w16cid="http://schemas.microsoft.com/office/word/2016/wordml/cid" xmlns:w16="http://schemas.microsoft.com/office/word/2018/wordml" xmlns:w16sdtdh="http://schemas.microsoft.com/office/word/2020/wordml/sdtdatahash" xmlns:w16se="http://schemas.microsoft.com/office/word/2015/wordml/symex" mc:Ignorable="w14 w15 w16se w16cid w16 w16cex w16sdtdh">
   <w:docDefaults>
     <w:rPrDefault>
       <w:rPr>
@@ -15988,7 +16347,7 @@
     </w:pPr>
     <w:rPr>
       <w:caps/>
-      <w:color w:val="0E2841" w:themeColor="text2"/>
+      <w:color w:val="44546A" w:themeColor="text2"/>
       <w:spacing w:val="20"/>
       <w:sz w:val="32"/>
       <w:lang w:val="pt-PT" w:eastAsia="en-US"/>
@@ -16001,7 +16360,7 @@
     <w:uiPriority w:val="2"/>
     <w:rPr>
       <w:caps/>
-      <w:color w:val="0E2841" w:themeColor="text2"/>
+      <w:color w:val="44546A" w:themeColor="text2"/>
       <w:spacing w:val="20"/>
       <w:sz w:val="32"/>
       <w:lang w:val="pt-PT" w:eastAsia="en-US"/>
@@ -16017,7 +16376,7 @@
 </file>
 
 <file path=word/glossary/webSettings.xml><?xml version="1.0" encoding="utf-8"?>
-<w:webSettings xmlns:mc="http://schemas.openxmlformats.org/markup-compatibility/2006" xmlns:r="http://schemas.openxmlformats.org/officeDocument/2006/relationships" xmlns:w="http://schemas.openxmlformats.org/wordprocessingml/2006/main" xmlns:w14="http://schemas.microsoft.com/office/word/2010/wordml" xmlns:w15="http://schemas.microsoft.com/office/word/2012/wordml" xmlns:w16cex="http://schemas.microsoft.com/office/word/2018/wordml/cex" xmlns:w16cid="http://schemas.microsoft.com/office/word/2016/wordml/cid" xmlns:w16="http://schemas.microsoft.com/office/word/2018/wordml" xmlns:w16du="http://schemas.microsoft.com/office/word/2023/wordml/word16du" xmlns:w16sdtdh="http://schemas.microsoft.com/office/word/2020/wordml/sdtdatahash" xmlns:w16sdtfl="http://schemas.microsoft.com/office/word/2024/wordml/sdtformatlock" xmlns:w16se="http://schemas.microsoft.com/office/word/2015/wordml/symex" mc:Ignorable="w14 w15 w16se w16cid w16 w16cex w16sdtdh w16sdtfl w16du">
+<w:webSettings xmlns:mc="http://schemas.openxmlformats.org/markup-compatibility/2006" xmlns:r="http://schemas.openxmlformats.org/officeDocument/2006/relationships" xmlns:w="http://schemas.openxmlformats.org/wordprocessingml/2006/main" xmlns:w14="http://schemas.microsoft.com/office/word/2010/wordml" xmlns:w15="http://schemas.microsoft.com/office/word/2012/wordml" xmlns:w16cex="http://schemas.microsoft.com/office/word/2018/wordml/cex" xmlns:w16cid="http://schemas.microsoft.com/office/word/2016/wordml/cid" xmlns:w16="http://schemas.microsoft.com/office/word/2018/wordml" xmlns:w16sdtdh="http://schemas.microsoft.com/office/word/2020/wordml/sdtdatahash" xmlns:w16se="http://schemas.microsoft.com/office/word/2015/wordml/symex" mc:Ignorable="w14 w15 w16se w16cid w16 w16cex w16sdtdh">
   <w:optimizeForBrowser/>
   <w:allowPNG/>
 </w:webSettings>

</xml_diff>

<commit_message>
alteração de dimensões para a base
</commit_message>
<xml_diff>
--- a/Anlise_da_QD_SIH_Hospitais_de_Sergipe_2008-2024_-_Grupo_4.docx
+++ b/Anlise_da_QD_SIH_Hospitais_de_Sergipe_2008-2024_-_Grupo_4.docx
@@ -143,7 +143,7 @@
               </wp:anchor>
             </w:drawing>
           </mc:Choice>
-          <mc:Fallback xmlns:w16sdtfl="http://schemas.microsoft.com/office/word/2024/wordml/sdtformatlock" xmlns:w16du="http://schemas.microsoft.com/office/word/2023/wordml/word16du" xmlns:oel="http://schemas.microsoft.com/office/2019/extlst">
+          <mc:Fallback xmlns:oel="http://schemas.microsoft.com/office/2019/extlst" xmlns:w16du="http://schemas.microsoft.com/office/word/2023/wordml/word16du" xmlns:w16sdtfl="http://schemas.microsoft.com/office/word/2024/wordml/sdtformatlock">
             <w:pict>
               <v:rect w14:anchorId="21D24065" id="Retângulo 3" o:spid="_x0000_s1026" alt="retângulo branco para o texto na capa" style="position:absolute;margin-left:-15.95pt;margin-top:73.85pt;width:310.15pt;height:681.65pt;z-index:-251656192;visibility:visible;mso-wrap-style:square;mso-width-percent:0;mso-height-percent:0;mso-wrap-distance-left:9pt;mso-wrap-distance-top:0;mso-wrap-distance-right:9pt;mso-wrap-distance-bottom:0;mso-position-horizontal:absolute;mso-position-horizontal-relative:text;mso-position-vertical:absolute;mso-position-vertical-relative:page;mso-width-percent:0;mso-height-percent:0;mso-width-relative:margin;mso-height-relative:margin;v-text-anchor:middle" o:gfxdata="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" fillcolor="white [3212]" stroked="f" strokeweight="2pt">
                 <w10:wrap anchory="page"/>
@@ -398,7 +398,7 @@
                     </wp:inline>
                   </w:drawing>
                 </mc:Choice>
-                <mc:Fallback xmlns:w16sdtfl="http://schemas.microsoft.com/office/word/2024/wordml/sdtformatlock" xmlns:w16du="http://schemas.microsoft.com/office/word/2023/wordml/word16du" xmlns:oel="http://schemas.microsoft.com/office/2019/extlst">
+                <mc:Fallback xmlns:oel="http://schemas.microsoft.com/office/2019/extlst" xmlns:w16du="http://schemas.microsoft.com/office/word/2023/wordml/word16du" xmlns:w16sdtfl="http://schemas.microsoft.com/office/word/2024/wordml/sdtformatlock">
                   <w:pict>
                     <v:line w14:anchorId="232354AE" id="Conector Reto 5" o:spid="_x0000_s1026" alt="divisor de texto" style="visibility:visible;mso-wrap-style:square;mso-left-percent:-10001;mso-top-percent:-10001;mso-position-horizontal:absolute;mso-position-horizontal-relative:char;mso-position-vertical:absolute;mso-position-vertical-relative:line;mso-left-percent:-10001;mso-top-percent:-10001" from="0,0" to="109.5pt,0" o:gfxdata="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" strokecolor="#082a75 [3215]" strokeweight="3pt">
                       <w10:anchorlock/>
@@ -938,7 +938,7 @@
                     <w:noProof/>
                     <w:lang w:val="pt-BR" w:bidi="pt-BR"/>
                   </w:rPr>
-                  <w:t>29 de março</w:t>
+                  <w:t>30 de março</w:t>
                 </w:r>
                 <w:r>
                   <w:rPr>
@@ -1022,7 +1022,7 @@
                     </wp:inline>
                   </w:drawing>
                 </mc:Choice>
-                <mc:Fallback xmlns:w16sdtfl="http://schemas.microsoft.com/office/word/2024/wordml/sdtformatlock" xmlns:w16du="http://schemas.microsoft.com/office/word/2023/wordml/word16du" xmlns:oel="http://schemas.microsoft.com/office/2019/extlst">
+                <mc:Fallback xmlns:oel="http://schemas.microsoft.com/office/2019/extlst" xmlns:w16du="http://schemas.microsoft.com/office/word/2023/wordml/word16du" xmlns:w16sdtfl="http://schemas.microsoft.com/office/word/2024/wordml/sdtformatlock">
                   <w:pict>
                     <v:line w14:anchorId="67F29DBC" id="Conector Reto 6" o:spid="_x0000_s1026" alt="divisor de texto" style="visibility:visible;mso-wrap-style:square;mso-left-percent:-10001;mso-top-percent:-10001;mso-position-horizontal:absolute;mso-position-horizontal-relative:char;mso-position-vertical:absolute;mso-position-vertical-relative:line;mso-left-percent:-10001;mso-top-percent:-10001" from="0,0" to="117.65pt,0" o:gfxdata="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" strokecolor="#082a75 [3215]" strokeweight="3pt">
                       <w10:anchorlock/>
@@ -1210,7 +1210,7 @@
               </wp:anchor>
             </w:drawing>
           </mc:Choice>
-          <mc:Fallback xmlns:w16sdtfl="http://schemas.microsoft.com/office/word/2024/wordml/sdtformatlock" xmlns:w16du="http://schemas.microsoft.com/office/word/2023/wordml/word16du" xmlns:oel="http://schemas.microsoft.com/office/2019/extlst">
+          <mc:Fallback xmlns:oel="http://schemas.microsoft.com/office/2019/extlst" xmlns:w16du="http://schemas.microsoft.com/office/word/2023/wordml/word16du" xmlns:w16sdtfl="http://schemas.microsoft.com/office/word/2024/wordml/sdtformatlock">
             <w:pict>
               <v:rect w14:anchorId="7471FBC7" id="Retângulo 2" o:spid="_x0000_s1026" alt="retângulo colorido" style="position:absolute;margin-left:-58.7pt;margin-top:525pt;width:611.1pt;height:316.5pt;z-index:-251657216;visibility:visible;mso-wrap-style:square;mso-height-percent:0;mso-wrap-distance-left:9pt;mso-wrap-distance-top:0;mso-wrap-distance-right:9pt;mso-wrap-distance-bottom:0;mso-position-horizontal:absolute;mso-position-horizontal-relative:text;mso-position-vertical:absolute;mso-position-vertical-relative:page;mso-height-percent:0;mso-height-relative:margin;v-text-anchor:middle" o:gfxdata="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" fillcolor="#34aba2 [3206]" stroked="f" strokeweight="2pt">
                 <w10:wrap anchory="page"/>
@@ -5049,7 +5049,7 @@
                 <w:sz w:val="22"/>
                 <w:lang w:bidi="pt-BR"/>
               </w:rPr>
-              <w:t>?</w:t>
+              <w:t>NÃO</w:t>
             </w:r>
           </w:p>
         </w:tc>
@@ -5855,7 +5855,7 @@
                 <w:sz w:val="22"/>
                 <w:lang w:bidi="pt-BR"/>
               </w:rPr>
-              <w:t>?</w:t>
+              <w:t>Não</w:t>
             </w:r>
           </w:p>
         </w:tc>
@@ -5987,7 +5987,7 @@
                 <w:sz w:val="22"/>
                 <w:lang w:bidi="pt-BR"/>
               </w:rPr>
-              <w:t>?</w:t>
+              <w:t>Não</w:t>
             </w:r>
           </w:p>
         </w:tc>
@@ -6119,7 +6119,7 @@
                 <w:sz w:val="22"/>
                 <w:lang w:bidi="pt-BR"/>
               </w:rPr>
-              <w:t>?</w:t>
+              <w:t>Não</w:t>
             </w:r>
           </w:p>
         </w:tc>
@@ -6198,6 +6198,13 @@
               </w:rPr>
               <w:t> </w:t>
             </w:r>
+            <w:r>
+              <w:rPr>
+                <w:sz w:val="22"/>
+                <w:lang w:bidi="pt-BR"/>
+              </w:rPr>
+              <w:t>x</w:t>
+            </w:r>
           </w:p>
         </w:tc>
         <w:tc>
@@ -6221,6 +6228,13 @@
                 <w:lang w:bidi="pt-BR"/>
               </w:rPr>
               <w:t> </w:t>
+            </w:r>
+            <w:r>
+              <w:rPr>
+                <w:sz w:val="22"/>
+                <w:lang w:bidi="pt-BR"/>
+              </w:rPr>
+              <w:t>x</w:t>
             </w:r>
           </w:p>
         </w:tc>
@@ -6532,6 +6546,46 @@
     <w:p>
       <w:pPr>
         <w:spacing w:after="200"/>
+        <w:jc w:val="both"/>
+        <w:rPr>
+          <w:b w:val="0"/>
+          <w:lang w:val="pt-BR" w:bidi="pt-BR"/>
+        </w:rPr>
+      </w:pPr>
+    </w:p>
+    <w:p>
+      <w:pPr>
+        <w:spacing w:after="200"/>
+        <w:jc w:val="both"/>
+        <w:rPr>
+          <w:b w:val="0"/>
+          <w:lang w:val="pt-BR" w:bidi="pt-BR"/>
+        </w:rPr>
+      </w:pPr>
+    </w:p>
+    <w:p>
+      <w:pPr>
+        <w:spacing w:after="200"/>
+        <w:jc w:val="both"/>
+        <w:rPr>
+          <w:b w:val="0"/>
+          <w:lang w:val="pt-BR" w:bidi="pt-BR"/>
+        </w:rPr>
+      </w:pPr>
+    </w:p>
+    <w:p>
+      <w:pPr>
+        <w:spacing w:after="200"/>
+        <w:jc w:val="both"/>
+        <w:rPr>
+          <w:b w:val="0"/>
+          <w:lang w:val="pt-BR" w:bidi="pt-BR"/>
+        </w:rPr>
+      </w:pPr>
+    </w:p>
+    <w:p>
+      <w:pPr>
+        <w:spacing w:after="200"/>
         <w:rPr>
           <w:b w:val="0"/>
           <w:lang w:val="pt-BR" w:bidi="pt-BR"/>
@@ -6542,6 +6596,7 @@
           <w:b w:val="0"/>
           <w:lang w:val="pt-BR" w:bidi="pt-BR"/>
         </w:rPr>
+        <w:lastRenderedPageBreak/>
         <w:t>Tabela 2 – Indicadores de qualidade obtidos por hospital</w:t>
       </w:r>
     </w:p>
@@ -7274,7 +7329,6 @@
                 <w:sz w:val="22"/>
                 <w:lang w:bidi="pt-BR"/>
               </w:rPr>
-              <w:lastRenderedPageBreak/>
               <w:t>Consistência</w:t>
             </w:r>
           </w:p>
@@ -10606,7 +10660,6 @@
           <w:b w:val="0"/>
           <w:lang w:val="pt-BR" w:bidi="pt-BR"/>
         </w:rPr>
-        <w:lastRenderedPageBreak/>
         <w:t>...</w:t>
       </w:r>
     </w:p>
@@ -15389,6 +15442,7 @@
   <w:style w:type="character" w:default="1" w:styleId="Fontepargpadro">
     <w:name w:val="Default Paragraph Font"/>
     <w:uiPriority w:val="1"/>
+    <w:semiHidden/>
     <w:unhideWhenUsed/>
   </w:style>
   <w:style w:type="table" w:default="1" w:styleId="Tabelanormal">
@@ -15877,6 +15931,7 @@
     <w:rsid w:val="00381DC2"/>
     <w:rsid w:val="0038707B"/>
     <w:rsid w:val="003B5DD1"/>
+    <w:rsid w:val="0049554E"/>
     <w:rsid w:val="00597D30"/>
     <w:rsid w:val="005B353A"/>
     <w:rsid w:val="00717455"/>
@@ -15887,6 +15942,7 @@
     <w:rsid w:val="00D65C9A"/>
     <w:rsid w:val="00DF1AD4"/>
     <w:rsid w:val="00E078E6"/>
+    <w:rsid w:val="00FF28C7"/>
   </w:rsids>
   <m:mathPr>
     <m:mathFont m:val="Cambria Math"/>

</xml_diff>

<commit_message>
Preenchendo Tabela de análise(4.2) das dimensões
</commit_message>
<xml_diff>
--- a/Anlise_da_QD_SIH_Hospitais_de_Sergipe_2008-2024_-_Grupo_4.docx
+++ b/Anlise_da_QD_SIH_Hospitais_de_Sergipe_2008-2024_-_Grupo_4.docx
@@ -1,6 +1,6 @@
 
 <file path=word/document.xml><?xml version="1.0" encoding="utf-8"?>
-<w:document xmlns:wpc="http://schemas.microsoft.com/office/word/2010/wordprocessingCanvas" xmlns:cx="http://schemas.microsoft.com/office/drawing/2014/chartex" xmlns:cx1="http://schemas.microsoft.com/office/drawing/2015/9/8/chartex" xmlns:cx2="http://schemas.microsoft.com/office/drawing/2015/10/21/chartex" xmlns:cx3="http://schemas.microsoft.com/office/drawing/2016/5/9/chartex" xmlns:cx4="http://schemas.microsoft.com/office/drawing/2016/5/10/chartex" xmlns:cx5="http://schemas.microsoft.com/office/drawing/2016/5/11/chartex" xmlns:cx6="http://schemas.microsoft.com/office/drawing/2016/5/12/chartex" xmlns:cx7="http://schemas.microsoft.com/office/drawing/2016/5/13/chartex" xmlns:cx8="http://schemas.microsoft.com/office/drawing/2016/5/14/chartex" xmlns:mc="http://schemas.openxmlformats.org/markup-compatibility/2006" xmlns:aink="http://schemas.microsoft.com/office/drawing/2016/ink" xmlns:am3d="http://schemas.microsoft.com/office/drawing/2017/model3d" xmlns:o="urn:schemas-microsoft-com:office:office" xmlns:r="http://schemas.openxmlformats.org/officeDocument/2006/relationships" xmlns:m="http://schemas.openxmlformats.org/officeDocument/2006/math" xmlns:v="urn:schemas-microsoft-com:vml" xmlns:wp14="http://schemas.microsoft.com/office/word/2010/wordprocessingDrawing" xmlns:wp="http://schemas.openxmlformats.org/drawingml/2006/wordprocessingDrawing" xmlns:w10="urn:schemas-microsoft-com:office:word" xmlns:w="http://schemas.openxmlformats.org/wordprocessingml/2006/main" xmlns:w14="http://schemas.microsoft.com/office/word/2010/wordml" xmlns:w15="http://schemas.microsoft.com/office/word/2012/wordml" xmlns:w16cex="http://schemas.microsoft.com/office/word/2018/wordml/cex" xmlns:w16cid="http://schemas.microsoft.com/office/word/2016/wordml/cid" xmlns:w16="http://schemas.microsoft.com/office/word/2018/wordml" xmlns:w16sdtdh="http://schemas.microsoft.com/office/word/2020/wordml/sdtdatahash" xmlns:w16se="http://schemas.microsoft.com/office/word/2015/wordml/symex" xmlns:wpg="http://schemas.microsoft.com/office/word/2010/wordprocessingGroup" xmlns:wpi="http://schemas.microsoft.com/office/word/2010/wordprocessingInk" xmlns:wne="http://schemas.microsoft.com/office/word/2006/wordml" xmlns:wps="http://schemas.microsoft.com/office/word/2010/wordprocessingShape" mc:Ignorable="w14 w15 w16se w16cid w16 w16cex w16sdtdh wp14">
+<w:document xmlns:wpc="http://schemas.microsoft.com/office/word/2010/wordprocessingCanvas" xmlns:cx="http://schemas.microsoft.com/office/drawing/2014/chartex" xmlns:cx1="http://schemas.microsoft.com/office/drawing/2015/9/8/chartex" xmlns:cx2="http://schemas.microsoft.com/office/drawing/2015/10/21/chartex" xmlns:cx3="http://schemas.microsoft.com/office/drawing/2016/5/9/chartex" xmlns:cx4="http://schemas.microsoft.com/office/drawing/2016/5/10/chartex" xmlns:cx5="http://schemas.microsoft.com/office/drawing/2016/5/11/chartex" xmlns:cx6="http://schemas.microsoft.com/office/drawing/2016/5/12/chartex" xmlns:cx7="http://schemas.microsoft.com/office/drawing/2016/5/13/chartex" xmlns:cx8="http://schemas.microsoft.com/office/drawing/2016/5/14/chartex" xmlns:mc="http://schemas.openxmlformats.org/markup-compatibility/2006" xmlns:aink="http://schemas.microsoft.com/office/drawing/2016/ink" xmlns:am3d="http://schemas.microsoft.com/office/drawing/2017/model3d" xmlns:o="urn:schemas-microsoft-com:office:office" xmlns:oel="http://schemas.microsoft.com/office/2019/extlst" xmlns:r="http://schemas.openxmlformats.org/officeDocument/2006/relationships" xmlns:m="http://schemas.openxmlformats.org/officeDocument/2006/math" xmlns:v="urn:schemas-microsoft-com:vml" xmlns:wp14="http://schemas.microsoft.com/office/word/2010/wordprocessingDrawing" xmlns:wp="http://schemas.openxmlformats.org/drawingml/2006/wordprocessingDrawing" xmlns:w10="urn:schemas-microsoft-com:office:word" xmlns:w="http://schemas.openxmlformats.org/wordprocessingml/2006/main" xmlns:w14="http://schemas.microsoft.com/office/word/2010/wordml" xmlns:w15="http://schemas.microsoft.com/office/word/2012/wordml" xmlns:w16cex="http://schemas.microsoft.com/office/word/2018/wordml/cex" xmlns:w16cid="http://schemas.microsoft.com/office/word/2016/wordml/cid" xmlns:w16="http://schemas.microsoft.com/office/word/2018/wordml" xmlns:w16du="http://schemas.microsoft.com/office/word/2023/wordml/word16du" xmlns:w16sdtdh="http://schemas.microsoft.com/office/word/2020/wordml/sdtdatahash" xmlns:w16sdtfl="http://schemas.microsoft.com/office/word/2024/wordml/sdtformatlock" xmlns:w16se="http://schemas.microsoft.com/office/word/2015/wordml/symex" xmlns:wpg="http://schemas.microsoft.com/office/word/2010/wordprocessingGroup" xmlns:wpi="http://schemas.microsoft.com/office/word/2010/wordprocessingInk" xmlns:wne="http://schemas.microsoft.com/office/word/2006/wordml" xmlns:wps="http://schemas.microsoft.com/office/word/2010/wordprocessingShape" mc:Ignorable="w14 w15 w16se w16cid w16 w16cex w16sdtdh w16sdtfl w16du wp14">
   <w:body>
     <w:p>
       <w:pPr>
@@ -143,7 +143,7 @@
               </wp:anchor>
             </w:drawing>
           </mc:Choice>
-          <mc:Fallback xmlns:oel="http://schemas.microsoft.com/office/2019/extlst" xmlns:w16du="http://schemas.microsoft.com/office/word/2023/wordml/word16du" xmlns:w16sdtfl="http://schemas.microsoft.com/office/word/2024/wordml/sdtformatlock">
+          <mc:Fallback>
             <w:pict>
               <v:rect w14:anchorId="21D24065" id="Retângulo 3" o:spid="_x0000_s1026" alt="retângulo branco para o texto na capa" style="position:absolute;margin-left:-15.95pt;margin-top:73.85pt;width:310.15pt;height:681.65pt;z-index:-251656192;visibility:visible;mso-wrap-style:square;mso-width-percent:0;mso-height-percent:0;mso-wrap-distance-left:9pt;mso-wrap-distance-top:0;mso-wrap-distance-right:9pt;mso-wrap-distance-bottom:0;mso-position-horizontal:absolute;mso-position-horizontal-relative:text;mso-position-vertical:absolute;mso-position-vertical-relative:page;mso-width-percent:0;mso-height-percent:0;mso-width-relative:margin;mso-height-relative:margin;v-text-anchor:middle" o:gfxdata="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" fillcolor="white [3212]" stroked="f" strokeweight="2pt">
                 <w10:wrap anchory="page"/>
@@ -287,7 +287,7 @@
                       <v:stroke joinstyle="miter"/>
                       <v:path gradientshapeok="t" o:connecttype="rect"/>
                     </v:shapetype>
-                    <v:shape id="Caixa de Texto 8" o:spid="_x0000_s1026" type="#_x0000_t202" style="width:287.25pt;height:135pt;visibility:visible;mso-wrap-style:square;mso-left-percent:-10001;mso-top-percent:-10001;mso-position-horizontal:absolute;mso-position-horizontal-relative:char;mso-position-vertical:absolute;mso-position-vertical-relative:line;mso-left-percent:-10001;mso-top-percent:-10001;v-text-anchor:top" o:gfxdata="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" filled="f" stroked="f" strokeweight=".5pt">
+                    <v:shape id="Caixa de Texto 8" o:spid="_x0000_s1026" type="#_x0000_t202" style="width:287.25pt;height:135pt;visibility:visible;mso-wrap-style:square;mso-left-percent:-10001;mso-top-percent:-10001;mso-position-horizontal:absolute;mso-position-horizontal-relative:char;mso-position-vertical:absolute;mso-position-vertical-relative:line;mso-left-percent:-10001;mso-top-percent:-10001;v-text-anchor:top" o:gfxdata="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" filled="f" stroked="f" strokeweight=".5pt">
                       <v:textbox>
                         <w:txbxContent>
                           <w:p>
@@ -398,7 +398,7 @@
                     </wp:inline>
                   </w:drawing>
                 </mc:Choice>
-                <mc:Fallback xmlns:oel="http://schemas.microsoft.com/office/2019/extlst" xmlns:w16du="http://schemas.microsoft.com/office/word/2023/wordml/word16du" xmlns:w16sdtfl="http://schemas.microsoft.com/office/word/2024/wordml/sdtformatlock">
+                <mc:Fallback>
                   <w:pict>
                     <v:line w14:anchorId="232354AE" id="Conector Reto 5" o:spid="_x0000_s1026" alt="divisor de texto" style="visibility:visible;mso-wrap-style:square;mso-left-percent:-10001;mso-top-percent:-10001;mso-position-horizontal:absolute;mso-position-horizontal-relative:char;mso-position-vertical:absolute;mso-position-vertical-relative:line;mso-left-percent:-10001;mso-top-percent:-10001" from="0,0" to="109.5pt,0" o:gfxdata="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" strokecolor="#082a75 [3215]" strokeweight="3pt">
                       <w10:anchorlock/>
@@ -675,7 +675,7 @@
                 </mc:Choice>
                 <mc:Fallback>
                   <w:pict>
-                    <v:rect w14:anchorId="54D0D63D" id="Subtítulo 2" o:spid="_x0000_s1027" style="position:absolute;margin-left:-16.05pt;margin-top:79.7pt;width:297.75pt;height:156.75pt;z-index:251662336;visibility:visible;mso-wrap-style:square;mso-width-percent:0;mso-height-percent:0;mso-wrap-distance-left:9pt;mso-wrap-distance-top:0;mso-wrap-distance-right:9pt;mso-wrap-distance-bottom:0;mso-position-horizontal:absolute;mso-position-horizontal-relative:text;mso-position-vertical:absolute;mso-position-vertical-relative:text;mso-width-percent:0;mso-height-percent:0;mso-width-relative:margin;mso-height-relative:margin;v-text-anchor:top" o:gfxdata="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" filled="f" stroked="f">
+                    <v:rect w14:anchorId="54D0D63D" id="Subtítulo 2" o:spid="_x0000_s1027" style="position:absolute;margin-left:-16.05pt;margin-top:79.7pt;width:297.75pt;height:156.75pt;z-index:251662336;visibility:visible;mso-wrap-style:square;mso-width-percent:0;mso-height-percent:0;mso-wrap-distance-left:9pt;mso-wrap-distance-top:0;mso-wrap-distance-right:9pt;mso-wrap-distance-bottom:0;mso-position-horizontal:absolute;mso-position-horizontal-relative:text;mso-position-vertical:absolute;mso-position-vertical-relative:text;mso-width-percent:0;mso-height-percent:0;mso-width-relative:margin;mso-height-relative:margin;v-text-anchor:top" o:gfxdata="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" filled="f" stroked="f">
                       <o:lock v:ext="edit" grouping="t"/>
                       <v:textbox>
                         <w:txbxContent>
@@ -899,7 +899,6 @@
               </w:placeholder>
               <w15:appearance w15:val="hidden"/>
             </w:sdtPr>
-            <w:sdtEndPr/>
             <w:sdtContent>
               <w:p>
                 <w:pPr>
@@ -938,7 +937,7 @@
                     <w:noProof/>
                     <w:lang w:val="pt-BR" w:bidi="pt-BR"/>
                   </w:rPr>
-                  <w:t>30 de março</w:t>
+                  <w:t>31 de março</w:t>
                 </w:r>
                 <w:r>
                   <w:rPr>
@@ -1022,7 +1021,7 @@
                     </wp:inline>
                   </w:drawing>
                 </mc:Choice>
-                <mc:Fallback xmlns:oel="http://schemas.microsoft.com/office/2019/extlst" xmlns:w16du="http://schemas.microsoft.com/office/word/2023/wordml/word16du" xmlns:w16sdtfl="http://schemas.microsoft.com/office/word/2024/wordml/sdtformatlock">
+                <mc:Fallback>
                   <w:pict>
                     <v:line w14:anchorId="67F29DBC" id="Conector Reto 6" o:spid="_x0000_s1026" alt="divisor de texto" style="visibility:visible;mso-wrap-style:square;mso-left-percent:-10001;mso-top-percent:-10001;mso-position-horizontal:absolute;mso-position-horizontal-relative:char;mso-position-vertical:absolute;mso-position-vertical-relative:line;mso-left-percent:-10001;mso-top-percent:-10001" from="0,0" to="117.65pt,0" o:gfxdata="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" strokecolor="#082a75 [3215]" strokeweight="3pt">
                       <w10:anchorlock/>
@@ -1063,7 +1062,6 @@
               </w:placeholder>
               <w15:appearance w15:val="hidden"/>
             </w:sdtPr>
-            <w:sdtEndPr/>
             <w:sdtContent>
               <w:p>
                 <w:pPr>
@@ -1210,7 +1208,7 @@
               </wp:anchor>
             </w:drawing>
           </mc:Choice>
-          <mc:Fallback xmlns:oel="http://schemas.microsoft.com/office/2019/extlst" xmlns:w16du="http://schemas.microsoft.com/office/word/2023/wordml/word16du" xmlns:w16sdtfl="http://schemas.microsoft.com/office/word/2024/wordml/sdtformatlock">
+          <mc:Fallback>
             <w:pict>
               <v:rect w14:anchorId="7471FBC7" id="Retângulo 2" o:spid="_x0000_s1026" alt="retângulo colorido" style="position:absolute;margin-left:-58.7pt;margin-top:525pt;width:611.1pt;height:316.5pt;z-index:-251657216;visibility:visible;mso-wrap-style:square;mso-height-percent:0;mso-wrap-distance-left:9pt;mso-wrap-distance-top:0;mso-wrap-distance-right:9pt;mso-wrap-distance-bottom:0;mso-position-horizontal:absolute;mso-position-horizontal-relative:text;mso-position-vertical:absolute;mso-position-vertical-relative:page;mso-height-percent:0;mso-height-relative:margin;v-text-anchor:middle" o:gfxdata="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" fillcolor="#34aba2 [3206]" stroked="f" strokeweight="2pt">
                 <w10:wrap anchory="page"/>
@@ -1688,7 +1686,39 @@
           <w:b w:val="0"/>
           <w:lang w:val="pt-BR" w:bidi="pt-BR"/>
         </w:rPr>
-        <w:t>Os dados foram analisados utilizando [Ferramenta utilizada: Excel/Python/etc.].</w:t>
+        <w:t xml:space="preserve">Os dados foram analisados utilizando </w:t>
+      </w:r>
+      <w:proofErr w:type="spellStart"/>
+      <w:r>
+        <w:rPr>
+          <w:b w:val="0"/>
+          <w:lang w:val="pt-BR" w:bidi="pt-BR"/>
+        </w:rPr>
+        <w:t>Datagrip</w:t>
+      </w:r>
+      <w:proofErr w:type="spellEnd"/>
+      <w:r>
+        <w:rPr>
+          <w:b w:val="0"/>
+          <w:lang w:val="pt-BR" w:bidi="pt-BR"/>
+        </w:rPr>
+        <w:t xml:space="preserve">, da </w:t>
+      </w:r>
+      <w:proofErr w:type="spellStart"/>
+      <w:r>
+        <w:rPr>
+          <w:b w:val="0"/>
+          <w:lang w:val="pt-BR" w:bidi="pt-BR"/>
+        </w:rPr>
+        <w:t>Jetbrains</w:t>
+      </w:r>
+      <w:proofErr w:type="spellEnd"/>
+      <w:r>
+        <w:rPr>
+          <w:b w:val="0"/>
+          <w:lang w:val="pt-BR" w:bidi="pt-BR"/>
+        </w:rPr>
+        <w:t>.</w:t>
       </w:r>
     </w:p>
     <w:p>
@@ -1710,21 +1740,28 @@
           <w:b w:val="0"/>
           <w:lang w:val="pt-BR" w:bidi="pt-BR"/>
         </w:rPr>
-        <w:t>Outras bases de dados foram utilizadas para análise de algumas dimensões, tais como: [IBGE, CNES,</w:t>
+        <w:t>Outras bases de dados foram utilizadas para análise de algumas dimensões, tais como: [IBGE</w:t>
       </w:r>
       <w:r>
         <w:rPr>
           <w:b w:val="0"/>
           <w:lang w:val="pt-BR" w:bidi="pt-BR"/>
         </w:rPr>
-        <w:t xml:space="preserve"> CID-10,</w:t>
+        <w:t xml:space="preserve"> e</w:t>
       </w:r>
       <w:r>
         <w:rPr>
           <w:b w:val="0"/>
           <w:lang w:val="pt-BR" w:bidi="pt-BR"/>
         </w:rPr>
-        <w:t xml:space="preserve"> SINASC, SIM, etc.].</w:t>
+        <w:t xml:space="preserve"> CNES</w:t>
+      </w:r>
+      <w:r>
+        <w:rPr>
+          <w:b w:val="0"/>
+          <w:lang w:val="pt-BR" w:bidi="pt-BR"/>
+        </w:rPr>
+        <w:t>]</w:t>
       </w:r>
     </w:p>
     <w:p>
@@ -4498,6 +4535,13 @@
               </w:rPr>
               <w:t> </w:t>
             </w:r>
+            <w:r>
+              <w:rPr>
+                <w:sz w:val="22"/>
+                <w:lang w:bidi="pt-BR"/>
+              </w:rPr>
+              <w:t>(n° nulos / total registros) * 100'</w:t>
+            </w:r>
           </w:p>
         </w:tc>
       </w:tr>
@@ -4644,6 +4688,13 @@
               </w:rPr>
               <w:t> </w:t>
             </w:r>
+            <w:r>
+              <w:rPr>
+                <w:sz w:val="22"/>
+                <w:lang w:bidi="pt-BR"/>
+              </w:rPr>
+              <w:t>(n° registros sem inconsistências / total de registros) * 100</w:t>
+            </w:r>
           </w:p>
         </w:tc>
       </w:tr>
@@ -4943,6 +4994,13 @@
               </w:rPr>
               <w:t> </w:t>
             </w:r>
+            <w:r>
+              <w:rPr>
+                <w:sz w:val="22"/>
+                <w:lang w:bidi="pt-BR"/>
+              </w:rPr>
+              <w:t>(n° Valores invalidos / total valores avaliados) * 100</w:t>
+            </w:r>
           </w:p>
         </w:tc>
       </w:tr>
@@ -5513,138 +5571,6 @@
                 <w:lang w:bidi="pt-BR"/>
               </w:rPr>
               <w:t>Representatividade</w:t>
-            </w:r>
-          </w:p>
-        </w:tc>
-        <w:tc>
-          <w:tcPr>
-            <w:tcW w:w="1180" w:type="dxa"/>
-            <w:noWrap/>
-            <w:hideMark/>
-          </w:tcPr>
-          <w:p>
-            <w:pPr>
-              <w:spacing w:after="200"/>
-              <w:jc w:val="both"/>
-              <w:rPr>
-                <w:sz w:val="22"/>
-                <w:lang w:bidi="pt-BR"/>
-              </w:rPr>
-            </w:pPr>
-            <w:r>
-              <w:rPr>
-                <w:sz w:val="22"/>
-                <w:lang w:bidi="pt-BR"/>
-              </w:rPr>
-              <w:t> </w:t>
-            </w:r>
-          </w:p>
-        </w:tc>
-        <w:tc>
-          <w:tcPr>
-            <w:tcW w:w="1180" w:type="dxa"/>
-            <w:noWrap/>
-            <w:hideMark/>
-          </w:tcPr>
-          <w:p>
-            <w:pPr>
-              <w:spacing w:after="200"/>
-              <w:jc w:val="both"/>
-              <w:rPr>
-                <w:sz w:val="22"/>
-                <w:lang w:bidi="pt-BR"/>
-              </w:rPr>
-            </w:pPr>
-            <w:r>
-              <w:rPr>
-                <w:sz w:val="22"/>
-                <w:lang w:bidi="pt-BR"/>
-              </w:rPr>
-              <w:t> </w:t>
-            </w:r>
-          </w:p>
-        </w:tc>
-        <w:tc>
-          <w:tcPr>
-            <w:tcW w:w="1692" w:type="dxa"/>
-            <w:noWrap/>
-            <w:hideMark/>
-          </w:tcPr>
-          <w:p>
-            <w:pPr>
-              <w:spacing w:after="200"/>
-              <w:jc w:val="both"/>
-              <w:rPr>
-                <w:sz w:val="22"/>
-                <w:lang w:bidi="pt-BR"/>
-              </w:rPr>
-            </w:pPr>
-            <w:r>
-              <w:rPr>
-                <w:sz w:val="22"/>
-                <w:lang w:bidi="pt-BR"/>
-              </w:rPr>
-              <w:t> </w:t>
-            </w:r>
-            <w:r>
-              <w:rPr>
-                <w:sz w:val="22"/>
-                <w:lang w:bidi="pt-BR"/>
-              </w:rPr>
-              <w:t>NÃO</w:t>
-            </w:r>
-          </w:p>
-        </w:tc>
-        <w:tc>
-          <w:tcPr>
-            <w:tcW w:w="3261" w:type="dxa"/>
-            <w:noWrap/>
-            <w:hideMark/>
-          </w:tcPr>
-          <w:p>
-            <w:pPr>
-              <w:spacing w:after="200"/>
-              <w:jc w:val="both"/>
-              <w:rPr>
-                <w:sz w:val="22"/>
-                <w:lang w:bidi="pt-BR"/>
-              </w:rPr>
-            </w:pPr>
-            <w:r>
-              <w:rPr>
-                <w:sz w:val="22"/>
-                <w:lang w:bidi="pt-BR"/>
-              </w:rPr>
-              <w:t> </w:t>
-            </w:r>
-          </w:p>
-        </w:tc>
-      </w:tr>
-      <w:tr>
-        <w:trPr>
-          <w:trHeight w:val="300"/>
-        </w:trPr>
-        <w:tc>
-          <w:tcPr>
-            <w:tcW w:w="2180" w:type="dxa"/>
-            <w:noWrap/>
-            <w:hideMark/>
-          </w:tcPr>
-          <w:p>
-            <w:pPr>
-              <w:spacing w:after="200"/>
-              <w:jc w:val="both"/>
-              <w:rPr>
-                <w:sz w:val="22"/>
-                <w:lang w:bidi="pt-BR"/>
-              </w:rPr>
-            </w:pPr>
-            <w:r>
-              <w:rPr>
-                <w:sz w:val="22"/>
-                <w:lang w:bidi="pt-BR"/>
-              </w:rPr>
-              <w:t>Relevância</w:t>
             </w:r>
           </w:p>
         </w:tc>
@@ -6467,6 +6393,76 @@
     <w:p>
       <w:pPr>
         <w:spacing w:after="200"/>
+        <w:jc w:val="both"/>
+        <w:rPr>
+          <w:b w:val="0"/>
+          <w:lang w:val="pt-BR" w:bidi="pt-BR"/>
+        </w:rPr>
+      </w:pPr>
+    </w:p>
+    <w:p>
+      <w:pPr>
+        <w:spacing w:after="200"/>
+        <w:jc w:val="both"/>
+        <w:rPr>
+          <w:b w:val="0"/>
+          <w:lang w:val="pt-BR" w:bidi="pt-BR"/>
+        </w:rPr>
+      </w:pPr>
+    </w:p>
+    <w:p>
+      <w:pPr>
+        <w:spacing w:after="200"/>
+        <w:jc w:val="both"/>
+        <w:rPr>
+          <w:b w:val="0"/>
+          <w:lang w:val="pt-BR" w:bidi="pt-BR"/>
+        </w:rPr>
+      </w:pPr>
+    </w:p>
+    <w:p>
+      <w:pPr>
+        <w:spacing w:after="200"/>
+        <w:jc w:val="both"/>
+        <w:rPr>
+          <w:b w:val="0"/>
+          <w:lang w:val="pt-BR" w:bidi="pt-BR"/>
+        </w:rPr>
+      </w:pPr>
+    </w:p>
+    <w:p>
+      <w:pPr>
+        <w:spacing w:after="200"/>
+        <w:jc w:val="both"/>
+        <w:rPr>
+          <w:b w:val="0"/>
+          <w:lang w:val="pt-BR" w:bidi="pt-BR"/>
+        </w:rPr>
+      </w:pPr>
+    </w:p>
+    <w:p>
+      <w:pPr>
+        <w:spacing w:after="200"/>
+        <w:jc w:val="both"/>
+        <w:rPr>
+          <w:b w:val="0"/>
+          <w:lang w:val="pt-BR" w:bidi="pt-BR"/>
+        </w:rPr>
+      </w:pPr>
+    </w:p>
+    <w:p>
+      <w:pPr>
+        <w:spacing w:after="200"/>
+        <w:jc w:val="both"/>
+        <w:rPr>
+          <w:b w:val="0"/>
+          <w:lang w:val="pt-BR" w:bidi="pt-BR"/>
+        </w:rPr>
+      </w:pPr>
+    </w:p>
+    <w:p>
+      <w:pPr>
+        <w:spacing w:after="200"/>
         <w:rPr>
           <w:lang w:val="pt-BR" w:bidi="pt-BR"/>
         </w:rPr>
@@ -6475,6 +6471,7 @@
         <w:rPr>
           <w:lang w:val="pt-BR" w:bidi="pt-BR"/>
         </w:rPr>
+        <w:lastRenderedPageBreak/>
         <w:t>4</w:t>
       </w:r>
       <w:r>
@@ -6546,46 +6543,6 @@
     <w:p>
       <w:pPr>
         <w:spacing w:after="200"/>
-        <w:jc w:val="both"/>
-        <w:rPr>
-          <w:b w:val="0"/>
-          <w:lang w:val="pt-BR" w:bidi="pt-BR"/>
-        </w:rPr>
-      </w:pPr>
-    </w:p>
-    <w:p>
-      <w:pPr>
-        <w:spacing w:after="200"/>
-        <w:jc w:val="both"/>
-        <w:rPr>
-          <w:b w:val="0"/>
-          <w:lang w:val="pt-BR" w:bidi="pt-BR"/>
-        </w:rPr>
-      </w:pPr>
-    </w:p>
-    <w:p>
-      <w:pPr>
-        <w:spacing w:after="200"/>
-        <w:jc w:val="both"/>
-        <w:rPr>
-          <w:b w:val="0"/>
-          <w:lang w:val="pt-BR" w:bidi="pt-BR"/>
-        </w:rPr>
-      </w:pPr>
-    </w:p>
-    <w:p>
-      <w:pPr>
-        <w:spacing w:after="200"/>
-        <w:jc w:val="both"/>
-        <w:rPr>
-          <w:b w:val="0"/>
-          <w:lang w:val="pt-BR" w:bidi="pt-BR"/>
-        </w:rPr>
-      </w:pPr>
-    </w:p>
-    <w:p>
-      <w:pPr>
-        <w:spacing w:after="200"/>
         <w:rPr>
           <w:b w:val="0"/>
           <w:lang w:val="pt-BR" w:bidi="pt-BR"/>
@@ -6596,25 +6553,25 @@
           <w:b w:val="0"/>
           <w:lang w:val="pt-BR" w:bidi="pt-BR"/>
         </w:rPr>
-        <w:lastRenderedPageBreak/>
         <w:t>Tabela 2 – Indicadores de qualidade obtidos por hospital</w:t>
       </w:r>
     </w:p>
     <w:tbl>
       <w:tblPr>
         <w:tblStyle w:val="Tabelacomgrade"/>
-        <w:tblW w:w="10435" w:type="dxa"/>
+        <w:tblW w:w="11813" w:type="dxa"/>
         <w:tblLook w:val="04A0" w:firstRow="1" w:lastRow="0" w:firstColumn="1" w:lastColumn="0" w:noHBand="0" w:noVBand="1"/>
       </w:tblPr>
       <w:tblGrid>
         <w:gridCol w:w="2413"/>
         <w:gridCol w:w="1378"/>
+        <w:gridCol w:w="1378"/>
+        <w:gridCol w:w="942"/>
+        <w:gridCol w:w="889"/>
+        <w:gridCol w:w="942"/>
         <w:gridCol w:w="973"/>
-        <w:gridCol w:w="974"/>
-        <w:gridCol w:w="974"/>
-        <w:gridCol w:w="974"/>
-        <w:gridCol w:w="974"/>
-        <w:gridCol w:w="974"/>
+        <w:gridCol w:w="1155"/>
+        <w:gridCol w:w="942"/>
         <w:gridCol w:w="801"/>
       </w:tblGrid>
       <w:tr>
@@ -6647,7 +6604,7 @@
         </w:tc>
         <w:tc>
           <w:tcPr>
-            <w:tcW w:w="1226" w:type="dxa"/>
+            <w:tcW w:w="1378" w:type="dxa"/>
           </w:tcPr>
           <w:p>
             <w:pPr>
@@ -6665,13 +6622,37 @@
                 <w:sz w:val="22"/>
                 <w:lang w:bidi="pt-BR"/>
               </w:rPr>
+              <w:t>Métrica</w:t>
+            </w:r>
+          </w:p>
+        </w:tc>
+        <w:tc>
+          <w:tcPr>
+            <w:tcW w:w="1378" w:type="dxa"/>
+          </w:tcPr>
+          <w:p>
+            <w:pPr>
+              <w:spacing w:after="200"/>
+              <w:jc w:val="center"/>
+              <w:rPr>
+                <w:bCs/>
+                <w:sz w:val="22"/>
+                <w:lang w:bidi="pt-BR"/>
+              </w:rPr>
+            </w:pPr>
+            <w:r>
+              <w:rPr>
+                <w:bCs/>
+                <w:sz w:val="22"/>
+                <w:lang w:bidi="pt-BR"/>
+              </w:rPr>
               <w:t>COLUNAS</w:t>
             </w:r>
           </w:p>
         </w:tc>
         <w:tc>
           <w:tcPr>
-            <w:tcW w:w="996" w:type="dxa"/>
+            <w:tcW w:w="942" w:type="dxa"/>
             <w:hideMark/>
           </w:tcPr>
           <w:p>
@@ -6690,13 +6671,13 @@
                 <w:sz w:val="22"/>
                 <w:lang w:bidi="pt-BR"/>
               </w:rPr>
-              <w:t>Hospital A</w:t>
-            </w:r>
-          </w:p>
-        </w:tc>
-        <w:tc>
-          <w:tcPr>
-            <w:tcW w:w="996" w:type="dxa"/>
+              <w:t>HUSE</w:t>
+            </w:r>
+          </w:p>
+        </w:tc>
+        <w:tc>
+          <w:tcPr>
+            <w:tcW w:w="889" w:type="dxa"/>
             <w:hideMark/>
           </w:tcPr>
           <w:p>
@@ -6715,13 +6696,13 @@
                 <w:sz w:val="22"/>
                 <w:lang w:bidi="pt-BR"/>
               </w:rPr>
-              <w:t>Hospital B</w:t>
-            </w:r>
-          </w:p>
-        </w:tc>
-        <w:tc>
-          <w:tcPr>
-            <w:tcW w:w="996" w:type="dxa"/>
+              <w:t>HU-UFS</w:t>
+            </w:r>
+          </w:p>
+        </w:tc>
+        <w:tc>
+          <w:tcPr>
+            <w:tcW w:w="942" w:type="dxa"/>
             <w:hideMark/>
           </w:tcPr>
           <w:p>
@@ -6740,13 +6721,13 @@
                 <w:sz w:val="22"/>
                 <w:lang w:bidi="pt-BR"/>
               </w:rPr>
-              <w:t>Hospital C</w:t>
-            </w:r>
-          </w:p>
-        </w:tc>
-        <w:tc>
-          <w:tcPr>
-            <w:tcW w:w="996" w:type="dxa"/>
+              <w:t>HUL-UFS</w:t>
+            </w:r>
+          </w:p>
+        </w:tc>
+        <w:tc>
+          <w:tcPr>
+            <w:tcW w:w="973" w:type="dxa"/>
             <w:hideMark/>
           </w:tcPr>
           <w:p>
@@ -6765,13 +6746,13 @@
                 <w:sz w:val="22"/>
                 <w:lang w:bidi="pt-BR"/>
               </w:rPr>
-              <w:t>Hospital D</w:t>
-            </w:r>
-          </w:p>
-        </w:tc>
-        <w:tc>
-          <w:tcPr>
-            <w:tcW w:w="996" w:type="dxa"/>
+              <w:t>Hospital de Glória</w:t>
+            </w:r>
+          </w:p>
+        </w:tc>
+        <w:tc>
+          <w:tcPr>
+            <w:tcW w:w="1155" w:type="dxa"/>
             <w:hideMark/>
           </w:tcPr>
           <w:p>
@@ -6790,13 +6771,13 @@
                 <w:sz w:val="22"/>
                 <w:lang w:bidi="pt-BR"/>
               </w:rPr>
-              <w:t>Hospital E</w:t>
-            </w:r>
-          </w:p>
-        </w:tc>
-        <w:tc>
-          <w:tcPr>
-            <w:tcW w:w="996" w:type="dxa"/>
+              <w:t>Primavera</w:t>
+            </w:r>
+          </w:p>
+        </w:tc>
+        <w:tc>
+          <w:tcPr>
+            <w:tcW w:w="942" w:type="dxa"/>
             <w:hideMark/>
           </w:tcPr>
           <w:p>
@@ -6815,13 +6796,13 @@
                 <w:sz w:val="22"/>
                 <w:lang w:bidi="pt-BR"/>
               </w:rPr>
-              <w:t>Hospital F</w:t>
-            </w:r>
-          </w:p>
-        </w:tc>
-        <w:tc>
-          <w:tcPr>
-            <w:tcW w:w="820" w:type="dxa"/>
+              <w:t>MNSL</w:t>
+            </w:r>
+          </w:p>
+        </w:tc>
+        <w:tc>
+          <w:tcPr>
+            <w:tcW w:w="801" w:type="dxa"/>
             <w:hideMark/>
           </w:tcPr>
           <w:p>
@@ -6877,7 +6858,7 @@
         </w:tc>
         <w:tc>
           <w:tcPr>
-            <w:tcW w:w="1226" w:type="dxa"/>
+            <w:tcW w:w="1378" w:type="dxa"/>
           </w:tcPr>
           <w:p>
             <w:pPr>
@@ -6895,14 +6876,13 @@
                 <w:sz w:val="22"/>
                 <w:lang w:bidi="pt-BR"/>
               </w:rPr>
-              <w:t xml:space="preserve"> </w:t>
-            </w:r>
-          </w:p>
-        </w:tc>
-        <w:tc>
-          <w:tcPr>
-            <w:tcW w:w="996" w:type="dxa"/>
-            <w:hideMark/>
+              <w:t>Quantidade Nulos</w:t>
+            </w:r>
+          </w:p>
+        </w:tc>
+        <w:tc>
+          <w:tcPr>
+            <w:tcW w:w="1378" w:type="dxa"/>
           </w:tcPr>
           <w:p>
             <w:pPr>
@@ -6920,13 +6900,13 @@
                 <w:sz w:val="22"/>
                 <w:lang w:bidi="pt-BR"/>
               </w:rPr>
-              <w:t>XX%</w:t>
-            </w:r>
-          </w:p>
-        </w:tc>
-        <w:tc>
-          <w:tcPr>
-            <w:tcW w:w="996" w:type="dxa"/>
+              <w:t xml:space="preserve">CGC_HOSP </w:t>
+            </w:r>
+          </w:p>
+        </w:tc>
+        <w:tc>
+          <w:tcPr>
+            <w:tcW w:w="942" w:type="dxa"/>
             <w:hideMark/>
           </w:tcPr>
           <w:p>
@@ -6945,13 +6925,21 @@
                 <w:sz w:val="22"/>
                 <w:lang w:bidi="pt-BR"/>
               </w:rPr>
-              <w:t>XX%</w:t>
-            </w:r>
-          </w:p>
-        </w:tc>
-        <w:tc>
-          <w:tcPr>
-            <w:tcW w:w="996" w:type="dxa"/>
+              <w:t>83,04</w:t>
+            </w:r>
+            <w:r>
+              <w:rPr>
+                <w:b w:val="0"/>
+                <w:sz w:val="22"/>
+                <w:lang w:bidi="pt-BR"/>
+              </w:rPr>
+              <w:t>%</w:t>
+            </w:r>
+          </w:p>
+        </w:tc>
+        <w:tc>
+          <w:tcPr>
+            <w:tcW w:w="889" w:type="dxa"/>
             <w:hideMark/>
           </w:tcPr>
           <w:p>
@@ -6970,13 +6958,21 @@
                 <w:sz w:val="22"/>
                 <w:lang w:bidi="pt-BR"/>
               </w:rPr>
-              <w:t>XX%</w:t>
-            </w:r>
-          </w:p>
-        </w:tc>
-        <w:tc>
-          <w:tcPr>
-            <w:tcW w:w="996" w:type="dxa"/>
+              <w:t>0</w:t>
+            </w:r>
+            <w:r>
+              <w:rPr>
+                <w:b w:val="0"/>
+                <w:sz w:val="22"/>
+                <w:lang w:bidi="pt-BR"/>
+              </w:rPr>
+              <w:t>%</w:t>
+            </w:r>
+          </w:p>
+        </w:tc>
+        <w:tc>
+          <w:tcPr>
+            <w:tcW w:w="942" w:type="dxa"/>
             <w:hideMark/>
           </w:tcPr>
           <w:p>
@@ -6995,13 +6991,21 @@
                 <w:sz w:val="22"/>
                 <w:lang w:bidi="pt-BR"/>
               </w:rPr>
-              <w:t>XX%</w:t>
-            </w:r>
-          </w:p>
-        </w:tc>
-        <w:tc>
-          <w:tcPr>
-            <w:tcW w:w="996" w:type="dxa"/>
+              <w:t>30,51</w:t>
+            </w:r>
+            <w:r>
+              <w:rPr>
+                <w:b w:val="0"/>
+                <w:sz w:val="22"/>
+                <w:lang w:bidi="pt-BR"/>
+              </w:rPr>
+              <w:t>%</w:t>
+            </w:r>
+          </w:p>
+        </w:tc>
+        <w:tc>
+          <w:tcPr>
+            <w:tcW w:w="973" w:type="dxa"/>
             <w:hideMark/>
           </w:tcPr>
           <w:p>
@@ -7020,13 +7024,21 @@
                 <w:sz w:val="22"/>
                 <w:lang w:bidi="pt-BR"/>
               </w:rPr>
-              <w:t>XX%</w:t>
-            </w:r>
-          </w:p>
-        </w:tc>
-        <w:tc>
-          <w:tcPr>
-            <w:tcW w:w="996" w:type="dxa"/>
+              <w:t>69,70</w:t>
+            </w:r>
+            <w:r>
+              <w:rPr>
+                <w:b w:val="0"/>
+                <w:sz w:val="22"/>
+                <w:lang w:bidi="pt-BR"/>
+              </w:rPr>
+              <w:t>%</w:t>
+            </w:r>
+          </w:p>
+        </w:tc>
+        <w:tc>
+          <w:tcPr>
+            <w:tcW w:w="1155" w:type="dxa"/>
             <w:hideMark/>
           </w:tcPr>
           <w:p>
@@ -7045,13 +7057,54 @@
                 <w:sz w:val="22"/>
                 <w:lang w:bidi="pt-BR"/>
               </w:rPr>
-              <w:t>XX%</w:t>
-            </w:r>
-          </w:p>
-        </w:tc>
-        <w:tc>
-          <w:tcPr>
-            <w:tcW w:w="820" w:type="dxa"/>
+              <w:t>13,33</w:t>
+            </w:r>
+            <w:r>
+              <w:rPr>
+                <w:b w:val="0"/>
+                <w:sz w:val="22"/>
+                <w:lang w:bidi="pt-BR"/>
+              </w:rPr>
+              <w:t>%</w:t>
+            </w:r>
+          </w:p>
+        </w:tc>
+        <w:tc>
+          <w:tcPr>
+            <w:tcW w:w="942" w:type="dxa"/>
+            <w:hideMark/>
+          </w:tcPr>
+          <w:p>
+            <w:pPr>
+              <w:spacing w:after="200"/>
+              <w:jc w:val="center"/>
+              <w:rPr>
+                <w:b w:val="0"/>
+                <w:sz w:val="22"/>
+                <w:lang w:bidi="pt-BR"/>
+              </w:rPr>
+            </w:pPr>
+            <w:r>
+              <w:rPr>
+                <w:b w:val="0"/>
+                <w:sz w:val="22"/>
+                <w:lang w:bidi="pt-BR"/>
+              </w:rPr>
+              <w:t>81,46</w:t>
+            </w:r>
+            <w:r>
+              <w:rPr>
+                <w:b w:val="0"/>
+                <w:sz w:val="22"/>
+                <w:lang w:bidi="pt-BR"/>
+              </w:rPr>
+              <w:t>%</w:t>
+            </w:r>
+          </w:p>
+        </w:tc>
+        <w:tc>
+          <w:tcPr>
+            <w:tcW w:w="801" w:type="dxa"/>
             <w:hideMark/>
           </w:tcPr>
           <w:p>
@@ -7082,12 +7135,12 @@
         <w:tc>
           <w:tcPr>
             <w:tcW w:w="2413" w:type="dxa"/>
-            <w:hideMark/>
-          </w:tcPr>
-          <w:p>
-            <w:pPr>
-              <w:spacing w:after="200"/>
-              <w:rPr>
+          </w:tcPr>
+          <w:p>
+            <w:pPr>
+              <w:spacing w:after="200"/>
+              <w:rPr>
+                <w:b w:val="0"/>
                 <w:bCs/>
                 <w:sz w:val="22"/>
                 <w:lang w:bidi="pt-BR"/>
@@ -7106,7 +7159,7 @@
         </w:tc>
         <w:tc>
           <w:tcPr>
-            <w:tcW w:w="1226" w:type="dxa"/>
+            <w:tcW w:w="1378" w:type="dxa"/>
           </w:tcPr>
           <w:p>
             <w:pPr>
@@ -7118,20 +7171,11 @@
                 <w:lang w:bidi="pt-BR"/>
               </w:rPr>
             </w:pPr>
-            <w:r>
-              <w:rPr>
-                <w:b w:val="0"/>
-                <w:sz w:val="22"/>
-                <w:lang w:bidi="pt-BR"/>
-              </w:rPr>
-              <w:t>CGC_HOSP</w:t>
-            </w:r>
-          </w:p>
-        </w:tc>
-        <w:tc>
-          <w:tcPr>
-            <w:tcW w:w="996" w:type="dxa"/>
-            <w:hideMark/>
+          </w:p>
+        </w:tc>
+        <w:tc>
+          <w:tcPr>
+            <w:tcW w:w="1378" w:type="dxa"/>
           </w:tcPr>
           <w:p>
             <w:pPr>
@@ -7149,14 +7193,13 @@
                 <w:sz w:val="22"/>
                 <w:lang w:bidi="pt-BR"/>
               </w:rPr>
-              <w:t>XX%</w:t>
-            </w:r>
-          </w:p>
-        </w:tc>
-        <w:tc>
-          <w:tcPr>
-            <w:tcW w:w="996" w:type="dxa"/>
-            <w:hideMark/>
+              <w:t>GESTAO</w:t>
+            </w:r>
+          </w:p>
+        </w:tc>
+        <w:tc>
+          <w:tcPr>
+            <w:tcW w:w="942" w:type="dxa"/>
           </w:tcPr>
           <w:p>
             <w:pPr>
@@ -7174,14 +7217,21 @@
                 <w:sz w:val="22"/>
                 <w:lang w:bidi="pt-BR"/>
               </w:rPr>
-              <w:t>XX%</w:t>
-            </w:r>
-          </w:p>
-        </w:tc>
-        <w:tc>
-          <w:tcPr>
-            <w:tcW w:w="996" w:type="dxa"/>
-            <w:hideMark/>
+              <w:t>100</w:t>
+            </w:r>
+            <w:r>
+              <w:rPr>
+                <w:b w:val="0"/>
+                <w:sz w:val="22"/>
+                <w:lang w:bidi="pt-BR"/>
+              </w:rPr>
+              <w:t>%</w:t>
+            </w:r>
+          </w:p>
+        </w:tc>
+        <w:tc>
+          <w:tcPr>
+            <w:tcW w:w="889" w:type="dxa"/>
           </w:tcPr>
           <w:p>
             <w:pPr>
@@ -7199,14 +7249,13 @@
                 <w:sz w:val="22"/>
                 <w:lang w:bidi="pt-BR"/>
               </w:rPr>
-              <w:t>XX%</w:t>
-            </w:r>
-          </w:p>
-        </w:tc>
-        <w:tc>
-          <w:tcPr>
-            <w:tcW w:w="996" w:type="dxa"/>
-            <w:hideMark/>
+              <w:t>100%</w:t>
+            </w:r>
+          </w:p>
+        </w:tc>
+        <w:tc>
+          <w:tcPr>
+            <w:tcW w:w="942" w:type="dxa"/>
           </w:tcPr>
           <w:p>
             <w:pPr>
@@ -7224,14 +7273,13 @@
                 <w:sz w:val="22"/>
                 <w:lang w:bidi="pt-BR"/>
               </w:rPr>
-              <w:t>XX%</w:t>
-            </w:r>
-          </w:p>
-        </w:tc>
-        <w:tc>
-          <w:tcPr>
-            <w:tcW w:w="996" w:type="dxa"/>
-            <w:hideMark/>
+              <w:t>100%</w:t>
+            </w:r>
+          </w:p>
+        </w:tc>
+        <w:tc>
+          <w:tcPr>
+            <w:tcW w:w="973" w:type="dxa"/>
           </w:tcPr>
           <w:p>
             <w:pPr>
@@ -7249,14 +7297,13 @@
                 <w:sz w:val="22"/>
                 <w:lang w:bidi="pt-BR"/>
               </w:rPr>
-              <w:t>XX%</w:t>
-            </w:r>
-          </w:p>
-        </w:tc>
-        <w:tc>
-          <w:tcPr>
-            <w:tcW w:w="996" w:type="dxa"/>
-            <w:hideMark/>
+              <w:t>100%</w:t>
+            </w:r>
+          </w:p>
+        </w:tc>
+        <w:tc>
+          <w:tcPr>
+            <w:tcW w:w="1155" w:type="dxa"/>
           </w:tcPr>
           <w:p>
             <w:pPr>
@@ -7274,14 +7321,13 @@
                 <w:sz w:val="22"/>
                 <w:lang w:bidi="pt-BR"/>
               </w:rPr>
-              <w:t>XX%</w:t>
-            </w:r>
-          </w:p>
-        </w:tc>
-        <w:tc>
-          <w:tcPr>
-            <w:tcW w:w="820" w:type="dxa"/>
-            <w:hideMark/>
+              <w:t>100%</w:t>
+            </w:r>
+          </w:p>
+        </w:tc>
+        <w:tc>
+          <w:tcPr>
+            <w:tcW w:w="942" w:type="dxa"/>
           </w:tcPr>
           <w:p>
             <w:pPr>
@@ -7299,7 +7345,31 @@
                 <w:sz w:val="22"/>
                 <w:lang w:bidi="pt-BR"/>
               </w:rPr>
-              <w:t>XX%</w:t>
+              <w:t>100%</w:t>
+            </w:r>
+          </w:p>
+        </w:tc>
+        <w:tc>
+          <w:tcPr>
+            <w:tcW w:w="801" w:type="dxa"/>
+          </w:tcPr>
+          <w:p>
+            <w:pPr>
+              <w:spacing w:after="200"/>
+              <w:jc w:val="center"/>
+              <w:rPr>
+                <w:b w:val="0"/>
+                <w:sz w:val="22"/>
+                <w:lang w:bidi="pt-BR"/>
+              </w:rPr>
+            </w:pPr>
+            <w:r>
+              <w:rPr>
+                <w:b w:val="0"/>
+                <w:sz w:val="22"/>
+                <w:lang w:bidi="pt-BR"/>
+              </w:rPr>
+              <w:t>100%</w:t>
             </w:r>
           </w:p>
         </w:tc>
@@ -7311,12 +7381,12 @@
         <w:tc>
           <w:tcPr>
             <w:tcW w:w="2413" w:type="dxa"/>
-          </w:tcPr>
-          <w:p>
-            <w:pPr>
-              <w:spacing w:after="200"/>
-              <w:rPr>
-                <w:b w:val="0"/>
+            <w:hideMark/>
+          </w:tcPr>
+          <w:p>
+            <w:pPr>
+              <w:spacing w:after="200"/>
+              <w:rPr>
                 <w:bCs/>
                 <w:sz w:val="22"/>
                 <w:lang w:bidi="pt-BR"/>
@@ -7329,13 +7399,22 @@
                 <w:sz w:val="22"/>
                 <w:lang w:bidi="pt-BR"/>
               </w:rPr>
-              <w:t>Consistência</w:t>
-            </w:r>
-          </w:p>
-        </w:tc>
-        <w:tc>
-          <w:tcPr>
-            <w:tcW w:w="1226" w:type="dxa"/>
+              <w:t>Precisão</w:t>
+            </w:r>
+            <w:r>
+              <w:rPr>
+                <w:b w:val="0"/>
+                <w:bCs/>
+                <w:sz w:val="22"/>
+                <w:lang w:bidi="pt-BR"/>
+              </w:rPr>
+              <w:t>*</w:t>
+            </w:r>
+          </w:p>
+        </w:tc>
+        <w:tc>
+          <w:tcPr>
+            <w:tcW w:w="1378" w:type="dxa"/>
           </w:tcPr>
           <w:p>
             <w:pPr>
@@ -7353,13 +7432,13 @@
                 <w:sz w:val="22"/>
                 <w:lang w:bidi="pt-BR"/>
               </w:rPr>
-              <w:t>GESTAO</w:t>
-            </w:r>
-          </w:p>
-        </w:tc>
-        <w:tc>
-          <w:tcPr>
-            <w:tcW w:w="996" w:type="dxa"/>
+              <w:t>Taxa de precisão</w:t>
+            </w:r>
+          </w:p>
+        </w:tc>
+        <w:tc>
+          <w:tcPr>
+            <w:tcW w:w="1378" w:type="dxa"/>
           </w:tcPr>
           <w:p>
             <w:pPr>
@@ -7377,13 +7456,14 @@
                 <w:sz w:val="22"/>
                 <w:lang w:bidi="pt-BR"/>
               </w:rPr>
-              <w:t>XX%</w:t>
-            </w:r>
-          </w:p>
-        </w:tc>
-        <w:tc>
-          <w:tcPr>
-            <w:tcW w:w="996" w:type="dxa"/>
+              <w:t>UF_ZI</w:t>
+            </w:r>
+          </w:p>
+        </w:tc>
+        <w:tc>
+          <w:tcPr>
+            <w:tcW w:w="942" w:type="dxa"/>
+            <w:hideMark/>
           </w:tcPr>
           <w:p>
             <w:pPr>
@@ -7401,13 +7481,22 @@
                 <w:sz w:val="22"/>
                 <w:lang w:bidi="pt-BR"/>
               </w:rPr>
-              <w:t>XX%</w:t>
-            </w:r>
-          </w:p>
-        </w:tc>
-        <w:tc>
-          <w:tcPr>
-            <w:tcW w:w="996" w:type="dxa"/>
+              <w:t>46,09</w:t>
+            </w:r>
+            <w:r>
+              <w:rPr>
+                <w:b w:val="0"/>
+                <w:sz w:val="22"/>
+                <w:lang w:bidi="pt-BR"/>
+              </w:rPr>
+              <w:t>%</w:t>
+            </w:r>
+          </w:p>
+        </w:tc>
+        <w:tc>
+          <w:tcPr>
+            <w:tcW w:w="889" w:type="dxa"/>
+            <w:hideMark/>
           </w:tcPr>
           <w:p>
             <w:pPr>
@@ -7425,13 +7514,22 @@
                 <w:sz w:val="22"/>
                 <w:lang w:bidi="pt-BR"/>
               </w:rPr>
-              <w:t>XX%</w:t>
-            </w:r>
-          </w:p>
-        </w:tc>
-        <w:tc>
-          <w:tcPr>
-            <w:tcW w:w="996" w:type="dxa"/>
+              <w:t>100</w:t>
+            </w:r>
+            <w:r>
+              <w:rPr>
+                <w:b w:val="0"/>
+                <w:sz w:val="22"/>
+                <w:lang w:bidi="pt-BR"/>
+              </w:rPr>
+              <w:t>%</w:t>
+            </w:r>
+          </w:p>
+        </w:tc>
+        <w:tc>
+          <w:tcPr>
+            <w:tcW w:w="942" w:type="dxa"/>
+            <w:hideMark/>
           </w:tcPr>
           <w:p>
             <w:pPr>
@@ -7449,13 +7547,22 @@
                 <w:sz w:val="22"/>
                 <w:lang w:bidi="pt-BR"/>
               </w:rPr>
-              <w:t>XX%</w:t>
-            </w:r>
-          </w:p>
-        </w:tc>
-        <w:tc>
-          <w:tcPr>
-            <w:tcW w:w="996" w:type="dxa"/>
+              <w:t>37,54</w:t>
+            </w:r>
+            <w:r>
+              <w:rPr>
+                <w:b w:val="0"/>
+                <w:sz w:val="22"/>
+                <w:lang w:bidi="pt-BR"/>
+              </w:rPr>
+              <w:t>%</w:t>
+            </w:r>
+          </w:p>
+        </w:tc>
+        <w:tc>
+          <w:tcPr>
+            <w:tcW w:w="973" w:type="dxa"/>
+            <w:hideMark/>
           </w:tcPr>
           <w:p>
             <w:pPr>
@@ -7473,13 +7580,22 @@
                 <w:sz w:val="22"/>
                 <w:lang w:bidi="pt-BR"/>
               </w:rPr>
-              <w:t>XX%</w:t>
-            </w:r>
-          </w:p>
-        </w:tc>
-        <w:tc>
-          <w:tcPr>
-            <w:tcW w:w="996" w:type="dxa"/>
+              <w:t>0</w:t>
+            </w:r>
+            <w:r>
+              <w:rPr>
+                <w:b w:val="0"/>
+                <w:sz w:val="22"/>
+                <w:lang w:bidi="pt-BR"/>
+              </w:rPr>
+              <w:t>%</w:t>
+            </w:r>
+          </w:p>
+        </w:tc>
+        <w:tc>
+          <w:tcPr>
+            <w:tcW w:w="1155" w:type="dxa"/>
+            <w:hideMark/>
           </w:tcPr>
           <w:p>
             <w:pPr>
@@ -7497,13 +7613,55 @@
                 <w:sz w:val="22"/>
                 <w:lang w:bidi="pt-BR"/>
               </w:rPr>
-              <w:t>XX%</w:t>
-            </w:r>
-          </w:p>
-        </w:tc>
-        <w:tc>
-          <w:tcPr>
-            <w:tcW w:w="820" w:type="dxa"/>
+              <w:t>100</w:t>
+            </w:r>
+            <w:r>
+              <w:rPr>
+                <w:b w:val="0"/>
+                <w:sz w:val="22"/>
+                <w:lang w:bidi="pt-BR"/>
+              </w:rPr>
+              <w:t>%</w:t>
+            </w:r>
+          </w:p>
+        </w:tc>
+        <w:tc>
+          <w:tcPr>
+            <w:tcW w:w="942" w:type="dxa"/>
+            <w:hideMark/>
+          </w:tcPr>
+          <w:p>
+            <w:pPr>
+              <w:spacing w:after="200"/>
+              <w:jc w:val="center"/>
+              <w:rPr>
+                <w:b w:val="0"/>
+                <w:sz w:val="22"/>
+                <w:lang w:bidi="pt-BR"/>
+              </w:rPr>
+            </w:pPr>
+            <w:r>
+              <w:rPr>
+                <w:b w:val="0"/>
+                <w:sz w:val="22"/>
+                <w:lang w:bidi="pt-BR"/>
+              </w:rPr>
+              <w:t>39,86</w:t>
+            </w:r>
+            <w:r>
+              <w:rPr>
+                <w:b w:val="0"/>
+                <w:sz w:val="22"/>
+                <w:lang w:bidi="pt-BR"/>
+              </w:rPr>
+              <w:t>%</w:t>
+            </w:r>
+          </w:p>
+        </w:tc>
+        <w:tc>
+          <w:tcPr>
+            <w:tcW w:w="801" w:type="dxa"/>
+            <w:hideMark/>
           </w:tcPr>
           <w:p>
             <w:pPr>
@@ -7551,13 +7709,13 @@
                 <w:sz w:val="22"/>
                 <w:lang w:bidi="pt-BR"/>
               </w:rPr>
-              <w:t>Precisão</w:t>
-            </w:r>
-          </w:p>
-        </w:tc>
-        <w:tc>
-          <w:tcPr>
-            <w:tcW w:w="1226" w:type="dxa"/>
+              <w:t>Validade</w:t>
+            </w:r>
+          </w:p>
+        </w:tc>
+        <w:tc>
+          <w:tcPr>
+            <w:tcW w:w="1378" w:type="dxa"/>
           </w:tcPr>
           <w:p>
             <w:pPr>
@@ -7573,8 +7731,7 @@
         </w:tc>
         <w:tc>
           <w:tcPr>
-            <w:tcW w:w="996" w:type="dxa"/>
-            <w:hideMark/>
+            <w:tcW w:w="1378" w:type="dxa"/>
           </w:tcPr>
           <w:p>
             <w:pPr>
@@ -7592,13 +7749,38 @@
                 <w:sz w:val="22"/>
                 <w:lang w:bidi="pt-BR"/>
               </w:rPr>
+              <w:t>GESTOR_CPF</w:t>
+            </w:r>
+          </w:p>
+        </w:tc>
+        <w:tc>
+          <w:tcPr>
+            <w:tcW w:w="942" w:type="dxa"/>
+            <w:hideMark/>
+          </w:tcPr>
+          <w:p>
+            <w:pPr>
+              <w:spacing w:after="200"/>
+              <w:jc w:val="center"/>
+              <w:rPr>
+                <w:b w:val="0"/>
+                <w:sz w:val="22"/>
+                <w:lang w:bidi="pt-BR"/>
+              </w:rPr>
+            </w:pPr>
+            <w:r>
+              <w:rPr>
+                <w:b w:val="0"/>
+                <w:sz w:val="22"/>
+                <w:lang w:bidi="pt-BR"/>
+              </w:rPr>
               <w:t>XX%</w:t>
             </w:r>
           </w:p>
         </w:tc>
         <w:tc>
           <w:tcPr>
-            <w:tcW w:w="996" w:type="dxa"/>
+            <w:tcW w:w="889" w:type="dxa"/>
             <w:hideMark/>
           </w:tcPr>
           <w:p>
@@ -7623,7 +7805,7 @@
         </w:tc>
         <w:tc>
           <w:tcPr>
-            <w:tcW w:w="996" w:type="dxa"/>
+            <w:tcW w:w="942" w:type="dxa"/>
             <w:hideMark/>
           </w:tcPr>
           <w:p>
@@ -7648,7 +7830,7 @@
         </w:tc>
         <w:tc>
           <w:tcPr>
-            <w:tcW w:w="996" w:type="dxa"/>
+            <w:tcW w:w="973" w:type="dxa"/>
             <w:hideMark/>
           </w:tcPr>
           <w:p>
@@ -7667,13 +7849,21 @@
                 <w:sz w:val="22"/>
                 <w:lang w:bidi="pt-BR"/>
               </w:rPr>
-              <w:t>XX%</w:t>
-            </w:r>
-          </w:p>
-        </w:tc>
-        <w:tc>
-          <w:tcPr>
-            <w:tcW w:w="996" w:type="dxa"/>
+              <w:t>88,55</w:t>
+            </w:r>
+            <w:r>
+              <w:rPr>
+                <w:b w:val="0"/>
+                <w:sz w:val="22"/>
+                <w:lang w:bidi="pt-BR"/>
+              </w:rPr>
+              <w:t>%</w:t>
+            </w:r>
+          </w:p>
+        </w:tc>
+        <w:tc>
+          <w:tcPr>
+            <w:tcW w:w="1155" w:type="dxa"/>
             <w:hideMark/>
           </w:tcPr>
           <w:p>
@@ -7692,13 +7882,21 @@
                 <w:sz w:val="22"/>
                 <w:lang w:bidi="pt-BR"/>
               </w:rPr>
-              <w:t>XX%</w:t>
-            </w:r>
-          </w:p>
-        </w:tc>
-        <w:tc>
-          <w:tcPr>
-            <w:tcW w:w="996" w:type="dxa"/>
+              <w:t>100</w:t>
+            </w:r>
+            <w:r>
+              <w:rPr>
+                <w:b w:val="0"/>
+                <w:sz w:val="22"/>
+                <w:lang w:bidi="pt-BR"/>
+              </w:rPr>
+              <w:t>%</w:t>
+            </w:r>
+          </w:p>
+        </w:tc>
+        <w:tc>
+          <w:tcPr>
+            <w:tcW w:w="942" w:type="dxa"/>
             <w:hideMark/>
           </w:tcPr>
           <w:p>
@@ -7717,13 +7915,21 @@
                 <w:sz w:val="22"/>
                 <w:lang w:bidi="pt-BR"/>
               </w:rPr>
-              <w:t>XX%</w:t>
-            </w:r>
-          </w:p>
-        </w:tc>
-        <w:tc>
-          <w:tcPr>
-            <w:tcW w:w="820" w:type="dxa"/>
+              <w:t>98,5</w:t>
+            </w:r>
+            <w:r>
+              <w:rPr>
+                <w:b w:val="0"/>
+                <w:sz w:val="22"/>
+                <w:lang w:bidi="pt-BR"/>
+              </w:rPr>
+              <w:t>%</w:t>
+            </w:r>
+          </w:p>
+        </w:tc>
+        <w:tc>
+          <w:tcPr>
+            <w:tcW w:w="801" w:type="dxa"/>
             <w:hideMark/>
           </w:tcPr>
           <w:p>
@@ -7754,12 +7960,12 @@
         <w:tc>
           <w:tcPr>
             <w:tcW w:w="2413" w:type="dxa"/>
-            <w:hideMark/>
-          </w:tcPr>
-          <w:p>
-            <w:pPr>
-              <w:spacing w:after="200"/>
-              <w:rPr>
+          </w:tcPr>
+          <w:p>
+            <w:pPr>
+              <w:spacing w:after="200"/>
+              <w:rPr>
+                <w:b w:val="0"/>
                 <w:bCs/>
                 <w:sz w:val="22"/>
                 <w:lang w:bidi="pt-BR"/>
@@ -7774,11 +7980,20 @@
               </w:rPr>
               <w:t>Validade</w:t>
             </w:r>
-          </w:p>
-        </w:tc>
-        <w:tc>
-          <w:tcPr>
-            <w:tcW w:w="1226" w:type="dxa"/>
+            <w:r>
+              <w:rPr>
+                <w:b w:val="0"/>
+                <w:bCs/>
+                <w:sz w:val="22"/>
+                <w:lang w:bidi="pt-BR"/>
+              </w:rPr>
+              <w:t>*</w:t>
+            </w:r>
+          </w:p>
+        </w:tc>
+        <w:tc>
+          <w:tcPr>
+            <w:tcW w:w="1378" w:type="dxa"/>
           </w:tcPr>
           <w:p>
             <w:pPr>
@@ -7790,20 +8005,11 @@
                 <w:lang w:bidi="pt-BR"/>
               </w:rPr>
             </w:pPr>
-            <w:r>
-              <w:rPr>
-                <w:b w:val="0"/>
-                <w:sz w:val="22"/>
-                <w:lang w:bidi="pt-BR"/>
-              </w:rPr>
-              <w:t>GESTOR_CPF</w:t>
-            </w:r>
-          </w:p>
-        </w:tc>
-        <w:tc>
-          <w:tcPr>
-            <w:tcW w:w="996" w:type="dxa"/>
-            <w:hideMark/>
+          </w:p>
+        </w:tc>
+        <w:tc>
+          <w:tcPr>
+            <w:tcW w:w="1378" w:type="dxa"/>
           </w:tcPr>
           <w:p>
             <w:pPr>
@@ -7821,14 +8027,37 @@
                 <w:sz w:val="22"/>
                 <w:lang w:bidi="pt-BR"/>
               </w:rPr>
+              <w:t>UF_ZI</w:t>
+            </w:r>
+          </w:p>
+        </w:tc>
+        <w:tc>
+          <w:tcPr>
+            <w:tcW w:w="942" w:type="dxa"/>
+          </w:tcPr>
+          <w:p>
+            <w:pPr>
+              <w:spacing w:after="200"/>
+              <w:jc w:val="center"/>
+              <w:rPr>
+                <w:b w:val="0"/>
+                <w:sz w:val="22"/>
+                <w:lang w:bidi="pt-BR"/>
+              </w:rPr>
+            </w:pPr>
+            <w:r>
+              <w:rPr>
+                <w:b w:val="0"/>
+                <w:sz w:val="22"/>
+                <w:lang w:bidi="pt-BR"/>
+              </w:rPr>
               <w:t>XX%</w:t>
             </w:r>
           </w:p>
         </w:tc>
         <w:tc>
           <w:tcPr>
-            <w:tcW w:w="996" w:type="dxa"/>
-            <w:hideMark/>
+            <w:tcW w:w="889" w:type="dxa"/>
           </w:tcPr>
           <w:p>
             <w:pPr>
@@ -7852,8 +8081,7 @@
         </w:tc>
         <w:tc>
           <w:tcPr>
-            <w:tcW w:w="996" w:type="dxa"/>
-            <w:hideMark/>
+            <w:tcW w:w="942" w:type="dxa"/>
           </w:tcPr>
           <w:p>
             <w:pPr>
@@ -7877,8 +8105,7 @@
         </w:tc>
         <w:tc>
           <w:tcPr>
-            <w:tcW w:w="996" w:type="dxa"/>
-            <w:hideMark/>
+            <w:tcW w:w="973" w:type="dxa"/>
           </w:tcPr>
           <w:p>
             <w:pPr>
@@ -7902,8 +8129,7 @@
         </w:tc>
         <w:tc>
           <w:tcPr>
-            <w:tcW w:w="996" w:type="dxa"/>
-            <w:hideMark/>
+            <w:tcW w:w="1155" w:type="dxa"/>
           </w:tcPr>
           <w:p>
             <w:pPr>
@@ -7927,8 +8153,7 @@
         </w:tc>
         <w:tc>
           <w:tcPr>
-            <w:tcW w:w="996" w:type="dxa"/>
-            <w:hideMark/>
+            <w:tcW w:w="942" w:type="dxa"/>
           </w:tcPr>
           <w:p>
             <w:pPr>
@@ -7952,8 +8177,7 @@
         </w:tc>
         <w:tc>
           <w:tcPr>
-            <w:tcW w:w="820" w:type="dxa"/>
-            <w:hideMark/>
+            <w:tcW w:w="801" w:type="dxa"/>
           </w:tcPr>
           <w:p>
             <w:pPr>
@@ -8002,13 +8226,13 @@
                 <w:sz w:val="22"/>
                 <w:lang w:bidi="pt-BR"/>
               </w:rPr>
-              <w:t>Atualidade</w:t>
-            </w:r>
-          </w:p>
-        </w:tc>
-        <w:tc>
-          <w:tcPr>
-            <w:tcW w:w="1226" w:type="dxa"/>
+              <w:t>Representatividade</w:t>
+            </w:r>
+          </w:p>
+        </w:tc>
+        <w:tc>
+          <w:tcPr>
+            <w:tcW w:w="1378" w:type="dxa"/>
           </w:tcPr>
           <w:p>
             <w:pPr>
@@ -8024,8 +8248,7 @@
         </w:tc>
         <w:tc>
           <w:tcPr>
-            <w:tcW w:w="996" w:type="dxa"/>
-            <w:hideMark/>
+            <w:tcW w:w="1378" w:type="dxa"/>
           </w:tcPr>
           <w:p>
             <w:pPr>
@@ -8037,6 +8260,23 @@
                 <w:lang w:bidi="pt-BR"/>
               </w:rPr>
             </w:pPr>
+          </w:p>
+        </w:tc>
+        <w:tc>
+          <w:tcPr>
+            <w:tcW w:w="942" w:type="dxa"/>
+            <w:hideMark/>
+          </w:tcPr>
+          <w:p>
+            <w:pPr>
+              <w:spacing w:after="200"/>
+              <w:jc w:val="center"/>
+              <w:rPr>
+                <w:b w:val="0"/>
+                <w:sz w:val="22"/>
+                <w:lang w:bidi="pt-BR"/>
+              </w:rPr>
+            </w:pPr>
             <w:r>
               <w:rPr>
                 <w:b w:val="0"/>
@@ -8049,7 +8289,7 @@
         </w:tc>
         <w:tc>
           <w:tcPr>
-            <w:tcW w:w="996" w:type="dxa"/>
+            <w:tcW w:w="889" w:type="dxa"/>
             <w:hideMark/>
           </w:tcPr>
           <w:p>
@@ -8074,7 +8314,7 @@
         </w:tc>
         <w:tc>
           <w:tcPr>
-            <w:tcW w:w="996" w:type="dxa"/>
+            <w:tcW w:w="942" w:type="dxa"/>
             <w:hideMark/>
           </w:tcPr>
           <w:p>
@@ -8099,7 +8339,7 @@
         </w:tc>
         <w:tc>
           <w:tcPr>
-            <w:tcW w:w="996" w:type="dxa"/>
+            <w:tcW w:w="973" w:type="dxa"/>
             <w:hideMark/>
           </w:tcPr>
           <w:p>
@@ -8124,7 +8364,7 @@
         </w:tc>
         <w:tc>
           <w:tcPr>
-            <w:tcW w:w="996" w:type="dxa"/>
+            <w:tcW w:w="1155" w:type="dxa"/>
             <w:hideMark/>
           </w:tcPr>
           <w:p>
@@ -8149,7 +8389,7 @@
         </w:tc>
         <w:tc>
           <w:tcPr>
-            <w:tcW w:w="996" w:type="dxa"/>
+            <w:tcW w:w="942" w:type="dxa"/>
             <w:hideMark/>
           </w:tcPr>
           <w:p>
@@ -8174,7 +8414,7 @@
         </w:tc>
         <w:tc>
           <w:tcPr>
-            <w:tcW w:w="820" w:type="dxa"/>
+            <w:tcW w:w="801" w:type="dxa"/>
             <w:hideMark/>
           </w:tcPr>
           <w:p>
@@ -8224,13 +8464,13 @@
                 <w:sz w:val="22"/>
                 <w:lang w:bidi="pt-BR"/>
               </w:rPr>
-              <w:t>Disponibilidade</w:t>
-            </w:r>
-          </w:p>
-        </w:tc>
-        <w:tc>
-          <w:tcPr>
-            <w:tcW w:w="1226" w:type="dxa"/>
+              <w:t>Relevância</w:t>
+            </w:r>
+          </w:p>
+        </w:tc>
+        <w:tc>
+          <w:tcPr>
+            <w:tcW w:w="1378" w:type="dxa"/>
           </w:tcPr>
           <w:p>
             <w:pPr>
@@ -8246,8 +8486,7 @@
         </w:tc>
         <w:tc>
           <w:tcPr>
-            <w:tcW w:w="996" w:type="dxa"/>
-            <w:hideMark/>
+            <w:tcW w:w="1378" w:type="dxa"/>
           </w:tcPr>
           <w:p>
             <w:pPr>
@@ -8259,6 +8498,23 @@
                 <w:lang w:bidi="pt-BR"/>
               </w:rPr>
             </w:pPr>
+          </w:p>
+        </w:tc>
+        <w:tc>
+          <w:tcPr>
+            <w:tcW w:w="942" w:type="dxa"/>
+            <w:hideMark/>
+          </w:tcPr>
+          <w:p>
+            <w:pPr>
+              <w:spacing w:after="200"/>
+              <w:jc w:val="center"/>
+              <w:rPr>
+                <w:b w:val="0"/>
+                <w:sz w:val="22"/>
+                <w:lang w:bidi="pt-BR"/>
+              </w:rPr>
+            </w:pPr>
             <w:r>
               <w:rPr>
                 <w:b w:val="0"/>
@@ -8271,7 +8527,7 @@
         </w:tc>
         <w:tc>
           <w:tcPr>
-            <w:tcW w:w="996" w:type="dxa"/>
+            <w:tcW w:w="889" w:type="dxa"/>
             <w:hideMark/>
           </w:tcPr>
           <w:p>
@@ -8296,7 +8552,7 @@
         </w:tc>
         <w:tc>
           <w:tcPr>
-            <w:tcW w:w="996" w:type="dxa"/>
+            <w:tcW w:w="942" w:type="dxa"/>
             <w:hideMark/>
           </w:tcPr>
           <w:p>
@@ -8321,7 +8577,7 @@
         </w:tc>
         <w:tc>
           <w:tcPr>
-            <w:tcW w:w="996" w:type="dxa"/>
+            <w:tcW w:w="973" w:type="dxa"/>
             <w:hideMark/>
           </w:tcPr>
           <w:p>
@@ -8346,7 +8602,7 @@
         </w:tc>
         <w:tc>
           <w:tcPr>
-            <w:tcW w:w="996" w:type="dxa"/>
+            <w:tcW w:w="1155" w:type="dxa"/>
             <w:hideMark/>
           </w:tcPr>
           <w:p>
@@ -8371,7 +8627,7 @@
         </w:tc>
         <w:tc>
           <w:tcPr>
-            <w:tcW w:w="996" w:type="dxa"/>
+            <w:tcW w:w="942" w:type="dxa"/>
             <w:hideMark/>
           </w:tcPr>
           <w:p>
@@ -8396,7 +8652,7 @@
         </w:tc>
         <w:tc>
           <w:tcPr>
-            <w:tcW w:w="820" w:type="dxa"/>
+            <w:tcW w:w="801" w:type="dxa"/>
             <w:hideMark/>
           </w:tcPr>
           <w:p>
@@ -8446,13 +8702,13 @@
                 <w:sz w:val="22"/>
                 <w:lang w:bidi="pt-BR"/>
               </w:rPr>
-              <w:t>Acessibilidade</w:t>
-            </w:r>
-          </w:p>
-        </w:tc>
-        <w:tc>
-          <w:tcPr>
-            <w:tcW w:w="1226" w:type="dxa"/>
+              <w:t>Efetividade</w:t>
+            </w:r>
+          </w:p>
+        </w:tc>
+        <w:tc>
+          <w:tcPr>
+            <w:tcW w:w="1378" w:type="dxa"/>
           </w:tcPr>
           <w:p>
             <w:pPr>
@@ -8468,8 +8724,7 @@
         </w:tc>
         <w:tc>
           <w:tcPr>
-            <w:tcW w:w="996" w:type="dxa"/>
-            <w:hideMark/>
+            <w:tcW w:w="1378" w:type="dxa"/>
           </w:tcPr>
           <w:p>
             <w:pPr>
@@ -8481,6 +8736,23 @@
                 <w:lang w:bidi="pt-BR"/>
               </w:rPr>
             </w:pPr>
+          </w:p>
+        </w:tc>
+        <w:tc>
+          <w:tcPr>
+            <w:tcW w:w="942" w:type="dxa"/>
+            <w:hideMark/>
+          </w:tcPr>
+          <w:p>
+            <w:pPr>
+              <w:spacing w:after="200"/>
+              <w:jc w:val="center"/>
+              <w:rPr>
+                <w:b w:val="0"/>
+                <w:sz w:val="22"/>
+                <w:lang w:bidi="pt-BR"/>
+              </w:rPr>
+            </w:pPr>
             <w:r>
               <w:rPr>
                 <w:b w:val="0"/>
@@ -8493,7 +8765,7 @@
         </w:tc>
         <w:tc>
           <w:tcPr>
-            <w:tcW w:w="996" w:type="dxa"/>
+            <w:tcW w:w="889" w:type="dxa"/>
             <w:hideMark/>
           </w:tcPr>
           <w:p>
@@ -8518,7 +8790,7 @@
         </w:tc>
         <w:tc>
           <w:tcPr>
-            <w:tcW w:w="996" w:type="dxa"/>
+            <w:tcW w:w="942" w:type="dxa"/>
             <w:hideMark/>
           </w:tcPr>
           <w:p>
@@ -8543,7 +8815,7 @@
         </w:tc>
         <w:tc>
           <w:tcPr>
-            <w:tcW w:w="996" w:type="dxa"/>
+            <w:tcW w:w="973" w:type="dxa"/>
             <w:hideMark/>
           </w:tcPr>
           <w:p>
@@ -8568,7 +8840,7 @@
         </w:tc>
         <w:tc>
           <w:tcPr>
-            <w:tcW w:w="996" w:type="dxa"/>
+            <w:tcW w:w="1155" w:type="dxa"/>
             <w:hideMark/>
           </w:tcPr>
           <w:p>
@@ -8593,7 +8865,7 @@
         </w:tc>
         <w:tc>
           <w:tcPr>
-            <w:tcW w:w="996" w:type="dxa"/>
+            <w:tcW w:w="942" w:type="dxa"/>
             <w:hideMark/>
           </w:tcPr>
           <w:p>
@@ -8618,7 +8890,7 @@
         </w:tc>
         <w:tc>
           <w:tcPr>
-            <w:tcW w:w="820" w:type="dxa"/>
+            <w:tcW w:w="801" w:type="dxa"/>
             <w:hideMark/>
           </w:tcPr>
           <w:p>
@@ -8668,13 +8940,13 @@
                 <w:sz w:val="22"/>
                 <w:lang w:bidi="pt-BR"/>
               </w:rPr>
-              <w:t>Portabilidade</w:t>
-            </w:r>
-          </w:p>
-        </w:tc>
-        <w:tc>
-          <w:tcPr>
-            <w:tcW w:w="1226" w:type="dxa"/>
+              <w:t>Confidencialidade</w:t>
+            </w:r>
+          </w:p>
+        </w:tc>
+        <w:tc>
+          <w:tcPr>
+            <w:tcW w:w="1378" w:type="dxa"/>
           </w:tcPr>
           <w:p>
             <w:pPr>
@@ -8690,8 +8962,7 @@
         </w:tc>
         <w:tc>
           <w:tcPr>
-            <w:tcW w:w="996" w:type="dxa"/>
-            <w:hideMark/>
+            <w:tcW w:w="1378" w:type="dxa"/>
           </w:tcPr>
           <w:p>
             <w:pPr>
@@ -8703,6 +8974,23 @@
                 <w:lang w:bidi="pt-BR"/>
               </w:rPr>
             </w:pPr>
+          </w:p>
+        </w:tc>
+        <w:tc>
+          <w:tcPr>
+            <w:tcW w:w="942" w:type="dxa"/>
+            <w:hideMark/>
+          </w:tcPr>
+          <w:p>
+            <w:pPr>
+              <w:spacing w:after="200"/>
+              <w:jc w:val="center"/>
+              <w:rPr>
+                <w:b w:val="0"/>
+                <w:sz w:val="22"/>
+                <w:lang w:bidi="pt-BR"/>
+              </w:rPr>
+            </w:pPr>
             <w:r>
               <w:rPr>
                 <w:b w:val="0"/>
@@ -8715,7 +9003,7 @@
         </w:tc>
         <w:tc>
           <w:tcPr>
-            <w:tcW w:w="996" w:type="dxa"/>
+            <w:tcW w:w="889" w:type="dxa"/>
             <w:hideMark/>
           </w:tcPr>
           <w:p>
@@ -8740,7 +9028,7 @@
         </w:tc>
         <w:tc>
           <w:tcPr>
-            <w:tcW w:w="996" w:type="dxa"/>
+            <w:tcW w:w="942" w:type="dxa"/>
             <w:hideMark/>
           </w:tcPr>
           <w:p>
@@ -8765,7 +9053,7 @@
         </w:tc>
         <w:tc>
           <w:tcPr>
-            <w:tcW w:w="996" w:type="dxa"/>
+            <w:tcW w:w="973" w:type="dxa"/>
             <w:hideMark/>
           </w:tcPr>
           <w:p>
@@ -8790,7 +9078,7 @@
         </w:tc>
         <w:tc>
           <w:tcPr>
-            <w:tcW w:w="996" w:type="dxa"/>
+            <w:tcW w:w="1155" w:type="dxa"/>
             <w:hideMark/>
           </w:tcPr>
           <w:p>
@@ -8815,7 +9103,7 @@
         </w:tc>
         <w:tc>
           <w:tcPr>
-            <w:tcW w:w="996" w:type="dxa"/>
+            <w:tcW w:w="942" w:type="dxa"/>
             <w:hideMark/>
           </w:tcPr>
           <w:p>
@@ -8840,7 +9128,7 @@
         </w:tc>
         <w:tc>
           <w:tcPr>
-            <w:tcW w:w="820" w:type="dxa"/>
+            <w:tcW w:w="801" w:type="dxa"/>
             <w:hideMark/>
           </w:tcPr>
           <w:p>
@@ -8890,13 +9178,13 @@
                 <w:sz w:val="22"/>
                 <w:lang w:bidi="pt-BR"/>
               </w:rPr>
-              <w:t>Representatividade</w:t>
-            </w:r>
-          </w:p>
-        </w:tc>
-        <w:tc>
-          <w:tcPr>
-            <w:tcW w:w="1226" w:type="dxa"/>
+              <w:t>Comprensibilidade</w:t>
+            </w:r>
+          </w:p>
+        </w:tc>
+        <w:tc>
+          <w:tcPr>
+            <w:tcW w:w="1378" w:type="dxa"/>
           </w:tcPr>
           <w:p>
             <w:pPr>
@@ -8912,8 +9200,7 @@
         </w:tc>
         <w:tc>
           <w:tcPr>
-            <w:tcW w:w="996" w:type="dxa"/>
-            <w:hideMark/>
+            <w:tcW w:w="1378" w:type="dxa"/>
           </w:tcPr>
           <w:p>
             <w:pPr>
@@ -8925,6 +9212,23 @@
                 <w:lang w:bidi="pt-BR"/>
               </w:rPr>
             </w:pPr>
+          </w:p>
+        </w:tc>
+        <w:tc>
+          <w:tcPr>
+            <w:tcW w:w="942" w:type="dxa"/>
+            <w:hideMark/>
+          </w:tcPr>
+          <w:p>
+            <w:pPr>
+              <w:spacing w:after="200"/>
+              <w:jc w:val="center"/>
+              <w:rPr>
+                <w:b w:val="0"/>
+                <w:sz w:val="22"/>
+                <w:lang w:bidi="pt-BR"/>
+              </w:rPr>
+            </w:pPr>
             <w:r>
               <w:rPr>
                 <w:b w:val="0"/>
@@ -8937,7 +9241,7 @@
         </w:tc>
         <w:tc>
           <w:tcPr>
-            <w:tcW w:w="996" w:type="dxa"/>
+            <w:tcW w:w="889" w:type="dxa"/>
             <w:hideMark/>
           </w:tcPr>
           <w:p>
@@ -8962,7 +9266,7 @@
         </w:tc>
         <w:tc>
           <w:tcPr>
-            <w:tcW w:w="996" w:type="dxa"/>
+            <w:tcW w:w="942" w:type="dxa"/>
             <w:hideMark/>
           </w:tcPr>
           <w:p>
@@ -8987,7 +9291,7 @@
         </w:tc>
         <w:tc>
           <w:tcPr>
-            <w:tcW w:w="996" w:type="dxa"/>
+            <w:tcW w:w="973" w:type="dxa"/>
             <w:hideMark/>
           </w:tcPr>
           <w:p>
@@ -9012,7 +9316,7 @@
         </w:tc>
         <w:tc>
           <w:tcPr>
-            <w:tcW w:w="996" w:type="dxa"/>
+            <w:tcW w:w="1155" w:type="dxa"/>
             <w:hideMark/>
           </w:tcPr>
           <w:p>
@@ -9037,7 +9341,7 @@
         </w:tc>
         <w:tc>
           <w:tcPr>
-            <w:tcW w:w="996" w:type="dxa"/>
+            <w:tcW w:w="942" w:type="dxa"/>
             <w:hideMark/>
           </w:tcPr>
           <w:p>
@@ -9062,7 +9366,7 @@
         </w:tc>
         <w:tc>
           <w:tcPr>
-            <w:tcW w:w="820" w:type="dxa"/>
+            <w:tcW w:w="801" w:type="dxa"/>
             <w:hideMark/>
           </w:tcPr>
           <w:p>
@@ -9112,13 +9416,13 @@
                 <w:sz w:val="22"/>
                 <w:lang w:bidi="pt-BR"/>
               </w:rPr>
-              <w:t>Relevância</w:t>
-            </w:r>
-          </w:p>
-        </w:tc>
-        <w:tc>
-          <w:tcPr>
-            <w:tcW w:w="1226" w:type="dxa"/>
+              <w:t>Rastreabilidade</w:t>
+            </w:r>
+          </w:p>
+        </w:tc>
+        <w:tc>
+          <w:tcPr>
+            <w:tcW w:w="1378" w:type="dxa"/>
           </w:tcPr>
           <w:p>
             <w:pPr>
@@ -9134,8 +9438,7 @@
         </w:tc>
         <w:tc>
           <w:tcPr>
-            <w:tcW w:w="996" w:type="dxa"/>
-            <w:hideMark/>
+            <w:tcW w:w="1378" w:type="dxa"/>
           </w:tcPr>
           <w:p>
             <w:pPr>
@@ -9147,6 +9450,23 @@
                 <w:lang w:bidi="pt-BR"/>
               </w:rPr>
             </w:pPr>
+          </w:p>
+        </w:tc>
+        <w:tc>
+          <w:tcPr>
+            <w:tcW w:w="942" w:type="dxa"/>
+            <w:hideMark/>
+          </w:tcPr>
+          <w:p>
+            <w:pPr>
+              <w:spacing w:after="200"/>
+              <w:jc w:val="center"/>
+              <w:rPr>
+                <w:b w:val="0"/>
+                <w:sz w:val="22"/>
+                <w:lang w:bidi="pt-BR"/>
+              </w:rPr>
+            </w:pPr>
             <w:r>
               <w:rPr>
                 <w:b w:val="0"/>
@@ -9159,7 +9479,7 @@
         </w:tc>
         <w:tc>
           <w:tcPr>
-            <w:tcW w:w="996" w:type="dxa"/>
+            <w:tcW w:w="889" w:type="dxa"/>
             <w:hideMark/>
           </w:tcPr>
           <w:p>
@@ -9184,7 +9504,7 @@
         </w:tc>
         <w:tc>
           <w:tcPr>
-            <w:tcW w:w="996" w:type="dxa"/>
+            <w:tcW w:w="942" w:type="dxa"/>
             <w:hideMark/>
           </w:tcPr>
           <w:p>
@@ -9209,7 +9529,7 @@
         </w:tc>
         <w:tc>
           <w:tcPr>
-            <w:tcW w:w="996" w:type="dxa"/>
+            <w:tcW w:w="973" w:type="dxa"/>
             <w:hideMark/>
           </w:tcPr>
           <w:p>
@@ -9234,7 +9554,7 @@
         </w:tc>
         <w:tc>
           <w:tcPr>
-            <w:tcW w:w="996" w:type="dxa"/>
+            <w:tcW w:w="1155" w:type="dxa"/>
             <w:hideMark/>
           </w:tcPr>
           <w:p>
@@ -9259,7 +9579,7 @@
         </w:tc>
         <w:tc>
           <w:tcPr>
-            <w:tcW w:w="996" w:type="dxa"/>
+            <w:tcW w:w="942" w:type="dxa"/>
             <w:hideMark/>
           </w:tcPr>
           <w:p>
@@ -9284,1117 +9604,7 @@
         </w:tc>
         <w:tc>
           <w:tcPr>
-            <w:tcW w:w="820" w:type="dxa"/>
-            <w:hideMark/>
-          </w:tcPr>
-          <w:p>
-            <w:pPr>
-              <w:spacing w:after="200"/>
-              <w:jc w:val="center"/>
-              <w:rPr>
-                <w:b w:val="0"/>
-                <w:sz w:val="22"/>
-                <w:lang w:bidi="pt-BR"/>
-              </w:rPr>
-            </w:pPr>
-            <w:r>
-              <w:rPr>
-                <w:b w:val="0"/>
-                <w:sz w:val="22"/>
-                <w:lang w:bidi="pt-BR"/>
-              </w:rPr>
-              <w:t>XX%</w:t>
-            </w:r>
-          </w:p>
-        </w:tc>
-      </w:tr>
-      <w:tr>
-        <w:trPr>
-          <w:trHeight w:val="306"/>
-        </w:trPr>
-        <w:tc>
-          <w:tcPr>
-            <w:tcW w:w="2413" w:type="dxa"/>
-            <w:noWrap/>
-            <w:hideMark/>
-          </w:tcPr>
-          <w:p>
-            <w:pPr>
-              <w:spacing w:after="200"/>
-              <w:rPr>
-                <w:bCs/>
-                <w:sz w:val="22"/>
-                <w:lang w:bidi="pt-BR"/>
-              </w:rPr>
-            </w:pPr>
-            <w:r>
-              <w:rPr>
-                <w:b w:val="0"/>
-                <w:bCs/>
-                <w:sz w:val="22"/>
-                <w:lang w:bidi="pt-BR"/>
-              </w:rPr>
-              <w:t>Efetividade</w:t>
-            </w:r>
-          </w:p>
-        </w:tc>
-        <w:tc>
-          <w:tcPr>
-            <w:tcW w:w="1226" w:type="dxa"/>
-          </w:tcPr>
-          <w:p>
-            <w:pPr>
-              <w:spacing w:after="200"/>
-              <w:jc w:val="center"/>
-              <w:rPr>
-                <w:b w:val="0"/>
-                <w:sz w:val="22"/>
-                <w:lang w:bidi="pt-BR"/>
-              </w:rPr>
-            </w:pPr>
-          </w:p>
-        </w:tc>
-        <w:tc>
-          <w:tcPr>
-            <w:tcW w:w="996" w:type="dxa"/>
-            <w:hideMark/>
-          </w:tcPr>
-          <w:p>
-            <w:pPr>
-              <w:spacing w:after="200"/>
-              <w:jc w:val="center"/>
-              <w:rPr>
-                <w:b w:val="0"/>
-                <w:sz w:val="22"/>
-                <w:lang w:bidi="pt-BR"/>
-              </w:rPr>
-            </w:pPr>
-            <w:r>
-              <w:rPr>
-                <w:b w:val="0"/>
-                <w:sz w:val="22"/>
-                <w:lang w:bidi="pt-BR"/>
-              </w:rPr>
-              <w:t>XX%</w:t>
-            </w:r>
-          </w:p>
-        </w:tc>
-        <w:tc>
-          <w:tcPr>
-            <w:tcW w:w="996" w:type="dxa"/>
-            <w:hideMark/>
-          </w:tcPr>
-          <w:p>
-            <w:pPr>
-              <w:spacing w:after="200"/>
-              <w:jc w:val="center"/>
-              <w:rPr>
-                <w:b w:val="0"/>
-                <w:sz w:val="22"/>
-                <w:lang w:bidi="pt-BR"/>
-              </w:rPr>
-            </w:pPr>
-            <w:r>
-              <w:rPr>
-                <w:b w:val="0"/>
-                <w:sz w:val="22"/>
-                <w:lang w:bidi="pt-BR"/>
-              </w:rPr>
-              <w:t>XX%</w:t>
-            </w:r>
-          </w:p>
-        </w:tc>
-        <w:tc>
-          <w:tcPr>
-            <w:tcW w:w="996" w:type="dxa"/>
-            <w:hideMark/>
-          </w:tcPr>
-          <w:p>
-            <w:pPr>
-              <w:spacing w:after="200"/>
-              <w:jc w:val="center"/>
-              <w:rPr>
-                <w:b w:val="0"/>
-                <w:sz w:val="22"/>
-                <w:lang w:bidi="pt-BR"/>
-              </w:rPr>
-            </w:pPr>
-            <w:r>
-              <w:rPr>
-                <w:b w:val="0"/>
-                <w:sz w:val="22"/>
-                <w:lang w:bidi="pt-BR"/>
-              </w:rPr>
-              <w:t>XX%</w:t>
-            </w:r>
-          </w:p>
-        </w:tc>
-        <w:tc>
-          <w:tcPr>
-            <w:tcW w:w="996" w:type="dxa"/>
-            <w:hideMark/>
-          </w:tcPr>
-          <w:p>
-            <w:pPr>
-              <w:spacing w:after="200"/>
-              <w:jc w:val="center"/>
-              <w:rPr>
-                <w:b w:val="0"/>
-                <w:sz w:val="22"/>
-                <w:lang w:bidi="pt-BR"/>
-              </w:rPr>
-            </w:pPr>
-            <w:r>
-              <w:rPr>
-                <w:b w:val="0"/>
-                <w:sz w:val="22"/>
-                <w:lang w:bidi="pt-BR"/>
-              </w:rPr>
-              <w:t>XX%</w:t>
-            </w:r>
-          </w:p>
-        </w:tc>
-        <w:tc>
-          <w:tcPr>
-            <w:tcW w:w="996" w:type="dxa"/>
-            <w:hideMark/>
-          </w:tcPr>
-          <w:p>
-            <w:pPr>
-              <w:spacing w:after="200"/>
-              <w:jc w:val="center"/>
-              <w:rPr>
-                <w:b w:val="0"/>
-                <w:sz w:val="22"/>
-                <w:lang w:bidi="pt-BR"/>
-              </w:rPr>
-            </w:pPr>
-            <w:r>
-              <w:rPr>
-                <w:b w:val="0"/>
-                <w:sz w:val="22"/>
-                <w:lang w:bidi="pt-BR"/>
-              </w:rPr>
-              <w:t>XX%</w:t>
-            </w:r>
-          </w:p>
-        </w:tc>
-        <w:tc>
-          <w:tcPr>
-            <w:tcW w:w="996" w:type="dxa"/>
-            <w:hideMark/>
-          </w:tcPr>
-          <w:p>
-            <w:pPr>
-              <w:spacing w:after="200"/>
-              <w:jc w:val="center"/>
-              <w:rPr>
-                <w:b w:val="0"/>
-                <w:sz w:val="22"/>
-                <w:lang w:bidi="pt-BR"/>
-              </w:rPr>
-            </w:pPr>
-            <w:r>
-              <w:rPr>
-                <w:b w:val="0"/>
-                <w:sz w:val="22"/>
-                <w:lang w:bidi="pt-BR"/>
-              </w:rPr>
-              <w:t>XX%</w:t>
-            </w:r>
-          </w:p>
-        </w:tc>
-        <w:tc>
-          <w:tcPr>
-            <w:tcW w:w="820" w:type="dxa"/>
-            <w:hideMark/>
-          </w:tcPr>
-          <w:p>
-            <w:pPr>
-              <w:spacing w:after="200"/>
-              <w:jc w:val="center"/>
-              <w:rPr>
-                <w:b w:val="0"/>
-                <w:sz w:val="22"/>
-                <w:lang w:bidi="pt-BR"/>
-              </w:rPr>
-            </w:pPr>
-            <w:r>
-              <w:rPr>
-                <w:b w:val="0"/>
-                <w:sz w:val="22"/>
-                <w:lang w:bidi="pt-BR"/>
-              </w:rPr>
-              <w:t>XX%</w:t>
-            </w:r>
-          </w:p>
-        </w:tc>
-      </w:tr>
-      <w:tr>
-        <w:trPr>
-          <w:trHeight w:val="306"/>
-        </w:trPr>
-        <w:tc>
-          <w:tcPr>
-            <w:tcW w:w="2413" w:type="dxa"/>
-            <w:noWrap/>
-            <w:hideMark/>
-          </w:tcPr>
-          <w:p>
-            <w:pPr>
-              <w:spacing w:after="200"/>
-              <w:rPr>
-                <w:bCs/>
-                <w:sz w:val="22"/>
-                <w:lang w:bidi="pt-BR"/>
-              </w:rPr>
-            </w:pPr>
-            <w:r>
-              <w:rPr>
-                <w:b w:val="0"/>
-                <w:bCs/>
-                <w:sz w:val="22"/>
-                <w:lang w:bidi="pt-BR"/>
-              </w:rPr>
-              <w:t>Credibilidade</w:t>
-            </w:r>
-          </w:p>
-        </w:tc>
-        <w:tc>
-          <w:tcPr>
-            <w:tcW w:w="1226" w:type="dxa"/>
-          </w:tcPr>
-          <w:p>
-            <w:pPr>
-              <w:spacing w:after="200"/>
-              <w:jc w:val="center"/>
-              <w:rPr>
-                <w:b w:val="0"/>
-                <w:sz w:val="22"/>
-                <w:lang w:bidi="pt-BR"/>
-              </w:rPr>
-            </w:pPr>
-          </w:p>
-        </w:tc>
-        <w:tc>
-          <w:tcPr>
-            <w:tcW w:w="996" w:type="dxa"/>
-            <w:hideMark/>
-          </w:tcPr>
-          <w:p>
-            <w:pPr>
-              <w:spacing w:after="200"/>
-              <w:jc w:val="center"/>
-              <w:rPr>
-                <w:b w:val="0"/>
-                <w:sz w:val="22"/>
-                <w:lang w:bidi="pt-BR"/>
-              </w:rPr>
-            </w:pPr>
-            <w:r>
-              <w:rPr>
-                <w:b w:val="0"/>
-                <w:sz w:val="22"/>
-                <w:lang w:bidi="pt-BR"/>
-              </w:rPr>
-              <w:t>XX%</w:t>
-            </w:r>
-          </w:p>
-        </w:tc>
-        <w:tc>
-          <w:tcPr>
-            <w:tcW w:w="996" w:type="dxa"/>
-            <w:hideMark/>
-          </w:tcPr>
-          <w:p>
-            <w:pPr>
-              <w:spacing w:after="200"/>
-              <w:jc w:val="center"/>
-              <w:rPr>
-                <w:b w:val="0"/>
-                <w:sz w:val="22"/>
-                <w:lang w:bidi="pt-BR"/>
-              </w:rPr>
-            </w:pPr>
-            <w:r>
-              <w:rPr>
-                <w:b w:val="0"/>
-                <w:sz w:val="22"/>
-                <w:lang w:bidi="pt-BR"/>
-              </w:rPr>
-              <w:t>XX%</w:t>
-            </w:r>
-          </w:p>
-        </w:tc>
-        <w:tc>
-          <w:tcPr>
-            <w:tcW w:w="996" w:type="dxa"/>
-            <w:hideMark/>
-          </w:tcPr>
-          <w:p>
-            <w:pPr>
-              <w:spacing w:after="200"/>
-              <w:jc w:val="center"/>
-              <w:rPr>
-                <w:b w:val="0"/>
-                <w:sz w:val="22"/>
-                <w:lang w:bidi="pt-BR"/>
-              </w:rPr>
-            </w:pPr>
-            <w:r>
-              <w:rPr>
-                <w:b w:val="0"/>
-                <w:sz w:val="22"/>
-                <w:lang w:bidi="pt-BR"/>
-              </w:rPr>
-              <w:t>XX%</w:t>
-            </w:r>
-          </w:p>
-        </w:tc>
-        <w:tc>
-          <w:tcPr>
-            <w:tcW w:w="996" w:type="dxa"/>
-            <w:hideMark/>
-          </w:tcPr>
-          <w:p>
-            <w:pPr>
-              <w:spacing w:after="200"/>
-              <w:jc w:val="center"/>
-              <w:rPr>
-                <w:b w:val="0"/>
-                <w:sz w:val="22"/>
-                <w:lang w:bidi="pt-BR"/>
-              </w:rPr>
-            </w:pPr>
-            <w:r>
-              <w:rPr>
-                <w:b w:val="0"/>
-                <w:sz w:val="22"/>
-                <w:lang w:bidi="pt-BR"/>
-              </w:rPr>
-              <w:t>XX%</w:t>
-            </w:r>
-          </w:p>
-        </w:tc>
-        <w:tc>
-          <w:tcPr>
-            <w:tcW w:w="996" w:type="dxa"/>
-            <w:hideMark/>
-          </w:tcPr>
-          <w:p>
-            <w:pPr>
-              <w:spacing w:after="200"/>
-              <w:jc w:val="center"/>
-              <w:rPr>
-                <w:b w:val="0"/>
-                <w:sz w:val="22"/>
-                <w:lang w:bidi="pt-BR"/>
-              </w:rPr>
-            </w:pPr>
-            <w:r>
-              <w:rPr>
-                <w:b w:val="0"/>
-                <w:sz w:val="22"/>
-                <w:lang w:bidi="pt-BR"/>
-              </w:rPr>
-              <w:t>XX%</w:t>
-            </w:r>
-          </w:p>
-        </w:tc>
-        <w:tc>
-          <w:tcPr>
-            <w:tcW w:w="996" w:type="dxa"/>
-            <w:hideMark/>
-          </w:tcPr>
-          <w:p>
-            <w:pPr>
-              <w:spacing w:after="200"/>
-              <w:jc w:val="center"/>
-              <w:rPr>
-                <w:b w:val="0"/>
-                <w:sz w:val="22"/>
-                <w:lang w:bidi="pt-BR"/>
-              </w:rPr>
-            </w:pPr>
-            <w:r>
-              <w:rPr>
-                <w:b w:val="0"/>
-                <w:sz w:val="22"/>
-                <w:lang w:bidi="pt-BR"/>
-              </w:rPr>
-              <w:t>XX%</w:t>
-            </w:r>
-          </w:p>
-        </w:tc>
-        <w:tc>
-          <w:tcPr>
-            <w:tcW w:w="820" w:type="dxa"/>
-            <w:hideMark/>
-          </w:tcPr>
-          <w:p>
-            <w:pPr>
-              <w:spacing w:after="200"/>
-              <w:jc w:val="center"/>
-              <w:rPr>
-                <w:b w:val="0"/>
-                <w:sz w:val="22"/>
-                <w:lang w:bidi="pt-BR"/>
-              </w:rPr>
-            </w:pPr>
-            <w:r>
-              <w:rPr>
-                <w:b w:val="0"/>
-                <w:sz w:val="22"/>
-                <w:lang w:bidi="pt-BR"/>
-              </w:rPr>
-              <w:t>XX%</w:t>
-            </w:r>
-          </w:p>
-        </w:tc>
-      </w:tr>
-      <w:tr>
-        <w:trPr>
-          <w:trHeight w:val="306"/>
-        </w:trPr>
-        <w:tc>
-          <w:tcPr>
-            <w:tcW w:w="2413" w:type="dxa"/>
-            <w:noWrap/>
-            <w:hideMark/>
-          </w:tcPr>
-          <w:p>
-            <w:pPr>
-              <w:spacing w:after="200"/>
-              <w:rPr>
-                <w:bCs/>
-                <w:sz w:val="22"/>
-                <w:lang w:bidi="pt-BR"/>
-              </w:rPr>
-            </w:pPr>
-            <w:r>
-              <w:rPr>
-                <w:b w:val="0"/>
-                <w:bCs/>
-                <w:sz w:val="22"/>
-                <w:lang w:bidi="pt-BR"/>
-              </w:rPr>
-              <w:t>Confidencialidade</w:t>
-            </w:r>
-          </w:p>
-        </w:tc>
-        <w:tc>
-          <w:tcPr>
-            <w:tcW w:w="1226" w:type="dxa"/>
-          </w:tcPr>
-          <w:p>
-            <w:pPr>
-              <w:spacing w:after="200"/>
-              <w:jc w:val="center"/>
-              <w:rPr>
-                <w:b w:val="0"/>
-                <w:sz w:val="22"/>
-                <w:lang w:bidi="pt-BR"/>
-              </w:rPr>
-            </w:pPr>
-          </w:p>
-        </w:tc>
-        <w:tc>
-          <w:tcPr>
-            <w:tcW w:w="996" w:type="dxa"/>
-            <w:hideMark/>
-          </w:tcPr>
-          <w:p>
-            <w:pPr>
-              <w:spacing w:after="200"/>
-              <w:jc w:val="center"/>
-              <w:rPr>
-                <w:b w:val="0"/>
-                <w:sz w:val="22"/>
-                <w:lang w:bidi="pt-BR"/>
-              </w:rPr>
-            </w:pPr>
-            <w:r>
-              <w:rPr>
-                <w:b w:val="0"/>
-                <w:sz w:val="22"/>
-                <w:lang w:bidi="pt-BR"/>
-              </w:rPr>
-              <w:t>XX%</w:t>
-            </w:r>
-          </w:p>
-        </w:tc>
-        <w:tc>
-          <w:tcPr>
-            <w:tcW w:w="996" w:type="dxa"/>
-            <w:hideMark/>
-          </w:tcPr>
-          <w:p>
-            <w:pPr>
-              <w:spacing w:after="200"/>
-              <w:jc w:val="center"/>
-              <w:rPr>
-                <w:b w:val="0"/>
-                <w:sz w:val="22"/>
-                <w:lang w:bidi="pt-BR"/>
-              </w:rPr>
-            </w:pPr>
-            <w:r>
-              <w:rPr>
-                <w:b w:val="0"/>
-                <w:sz w:val="22"/>
-                <w:lang w:bidi="pt-BR"/>
-              </w:rPr>
-              <w:t>XX%</w:t>
-            </w:r>
-          </w:p>
-        </w:tc>
-        <w:tc>
-          <w:tcPr>
-            <w:tcW w:w="996" w:type="dxa"/>
-            <w:hideMark/>
-          </w:tcPr>
-          <w:p>
-            <w:pPr>
-              <w:spacing w:after="200"/>
-              <w:jc w:val="center"/>
-              <w:rPr>
-                <w:b w:val="0"/>
-                <w:sz w:val="22"/>
-                <w:lang w:bidi="pt-BR"/>
-              </w:rPr>
-            </w:pPr>
-            <w:r>
-              <w:rPr>
-                <w:b w:val="0"/>
-                <w:sz w:val="22"/>
-                <w:lang w:bidi="pt-BR"/>
-              </w:rPr>
-              <w:t>XX%</w:t>
-            </w:r>
-          </w:p>
-        </w:tc>
-        <w:tc>
-          <w:tcPr>
-            <w:tcW w:w="996" w:type="dxa"/>
-            <w:hideMark/>
-          </w:tcPr>
-          <w:p>
-            <w:pPr>
-              <w:spacing w:after="200"/>
-              <w:jc w:val="center"/>
-              <w:rPr>
-                <w:b w:val="0"/>
-                <w:sz w:val="22"/>
-                <w:lang w:bidi="pt-BR"/>
-              </w:rPr>
-            </w:pPr>
-            <w:r>
-              <w:rPr>
-                <w:b w:val="0"/>
-                <w:sz w:val="22"/>
-                <w:lang w:bidi="pt-BR"/>
-              </w:rPr>
-              <w:t>XX%</w:t>
-            </w:r>
-          </w:p>
-        </w:tc>
-        <w:tc>
-          <w:tcPr>
-            <w:tcW w:w="996" w:type="dxa"/>
-            <w:hideMark/>
-          </w:tcPr>
-          <w:p>
-            <w:pPr>
-              <w:spacing w:after="200"/>
-              <w:jc w:val="center"/>
-              <w:rPr>
-                <w:b w:val="0"/>
-                <w:sz w:val="22"/>
-                <w:lang w:bidi="pt-BR"/>
-              </w:rPr>
-            </w:pPr>
-            <w:r>
-              <w:rPr>
-                <w:b w:val="0"/>
-                <w:sz w:val="22"/>
-                <w:lang w:bidi="pt-BR"/>
-              </w:rPr>
-              <w:t>XX%</w:t>
-            </w:r>
-          </w:p>
-        </w:tc>
-        <w:tc>
-          <w:tcPr>
-            <w:tcW w:w="996" w:type="dxa"/>
-            <w:hideMark/>
-          </w:tcPr>
-          <w:p>
-            <w:pPr>
-              <w:spacing w:after="200"/>
-              <w:jc w:val="center"/>
-              <w:rPr>
-                <w:b w:val="0"/>
-                <w:sz w:val="22"/>
-                <w:lang w:bidi="pt-BR"/>
-              </w:rPr>
-            </w:pPr>
-            <w:r>
-              <w:rPr>
-                <w:b w:val="0"/>
-                <w:sz w:val="22"/>
-                <w:lang w:bidi="pt-BR"/>
-              </w:rPr>
-              <w:t>XX%</w:t>
-            </w:r>
-          </w:p>
-        </w:tc>
-        <w:tc>
-          <w:tcPr>
-            <w:tcW w:w="820" w:type="dxa"/>
-            <w:hideMark/>
-          </w:tcPr>
-          <w:p>
-            <w:pPr>
-              <w:spacing w:after="200"/>
-              <w:jc w:val="center"/>
-              <w:rPr>
-                <w:b w:val="0"/>
-                <w:sz w:val="22"/>
-                <w:lang w:bidi="pt-BR"/>
-              </w:rPr>
-            </w:pPr>
-            <w:r>
-              <w:rPr>
-                <w:b w:val="0"/>
-                <w:sz w:val="22"/>
-                <w:lang w:bidi="pt-BR"/>
-              </w:rPr>
-              <w:t>XX%</w:t>
-            </w:r>
-          </w:p>
-        </w:tc>
-      </w:tr>
-      <w:tr>
-        <w:trPr>
-          <w:trHeight w:val="306"/>
-        </w:trPr>
-        <w:tc>
-          <w:tcPr>
-            <w:tcW w:w="2413" w:type="dxa"/>
-            <w:noWrap/>
-            <w:hideMark/>
-          </w:tcPr>
-          <w:p>
-            <w:pPr>
-              <w:spacing w:after="200"/>
-              <w:rPr>
-                <w:bCs/>
-                <w:sz w:val="22"/>
-                <w:lang w:bidi="pt-BR"/>
-              </w:rPr>
-            </w:pPr>
-            <w:r>
-              <w:rPr>
-                <w:b w:val="0"/>
-                <w:bCs/>
-                <w:sz w:val="22"/>
-                <w:lang w:bidi="pt-BR"/>
-              </w:rPr>
-              <w:t>Comprensibilidade</w:t>
-            </w:r>
-          </w:p>
-        </w:tc>
-        <w:tc>
-          <w:tcPr>
-            <w:tcW w:w="1226" w:type="dxa"/>
-          </w:tcPr>
-          <w:p>
-            <w:pPr>
-              <w:spacing w:after="200"/>
-              <w:jc w:val="center"/>
-              <w:rPr>
-                <w:b w:val="0"/>
-                <w:sz w:val="22"/>
-                <w:lang w:bidi="pt-BR"/>
-              </w:rPr>
-            </w:pPr>
-          </w:p>
-        </w:tc>
-        <w:tc>
-          <w:tcPr>
-            <w:tcW w:w="996" w:type="dxa"/>
-            <w:hideMark/>
-          </w:tcPr>
-          <w:p>
-            <w:pPr>
-              <w:spacing w:after="200"/>
-              <w:jc w:val="center"/>
-              <w:rPr>
-                <w:b w:val="0"/>
-                <w:sz w:val="22"/>
-                <w:lang w:bidi="pt-BR"/>
-              </w:rPr>
-            </w:pPr>
-            <w:r>
-              <w:rPr>
-                <w:b w:val="0"/>
-                <w:sz w:val="22"/>
-                <w:lang w:bidi="pt-BR"/>
-              </w:rPr>
-              <w:t>XX%</w:t>
-            </w:r>
-          </w:p>
-        </w:tc>
-        <w:tc>
-          <w:tcPr>
-            <w:tcW w:w="996" w:type="dxa"/>
-            <w:hideMark/>
-          </w:tcPr>
-          <w:p>
-            <w:pPr>
-              <w:spacing w:after="200"/>
-              <w:jc w:val="center"/>
-              <w:rPr>
-                <w:b w:val="0"/>
-                <w:sz w:val="22"/>
-                <w:lang w:bidi="pt-BR"/>
-              </w:rPr>
-            </w:pPr>
-            <w:r>
-              <w:rPr>
-                <w:b w:val="0"/>
-                <w:sz w:val="22"/>
-                <w:lang w:bidi="pt-BR"/>
-              </w:rPr>
-              <w:t>XX%</w:t>
-            </w:r>
-          </w:p>
-        </w:tc>
-        <w:tc>
-          <w:tcPr>
-            <w:tcW w:w="996" w:type="dxa"/>
-            <w:hideMark/>
-          </w:tcPr>
-          <w:p>
-            <w:pPr>
-              <w:spacing w:after="200"/>
-              <w:jc w:val="center"/>
-              <w:rPr>
-                <w:b w:val="0"/>
-                <w:sz w:val="22"/>
-                <w:lang w:bidi="pt-BR"/>
-              </w:rPr>
-            </w:pPr>
-            <w:r>
-              <w:rPr>
-                <w:b w:val="0"/>
-                <w:sz w:val="22"/>
-                <w:lang w:bidi="pt-BR"/>
-              </w:rPr>
-              <w:t>XX%</w:t>
-            </w:r>
-          </w:p>
-        </w:tc>
-        <w:tc>
-          <w:tcPr>
-            <w:tcW w:w="996" w:type="dxa"/>
-            <w:hideMark/>
-          </w:tcPr>
-          <w:p>
-            <w:pPr>
-              <w:spacing w:after="200"/>
-              <w:jc w:val="center"/>
-              <w:rPr>
-                <w:b w:val="0"/>
-                <w:sz w:val="22"/>
-                <w:lang w:bidi="pt-BR"/>
-              </w:rPr>
-            </w:pPr>
-            <w:r>
-              <w:rPr>
-                <w:b w:val="0"/>
-                <w:sz w:val="22"/>
-                <w:lang w:bidi="pt-BR"/>
-              </w:rPr>
-              <w:t>XX%</w:t>
-            </w:r>
-          </w:p>
-        </w:tc>
-        <w:tc>
-          <w:tcPr>
-            <w:tcW w:w="996" w:type="dxa"/>
-            <w:hideMark/>
-          </w:tcPr>
-          <w:p>
-            <w:pPr>
-              <w:spacing w:after="200"/>
-              <w:jc w:val="center"/>
-              <w:rPr>
-                <w:b w:val="0"/>
-                <w:sz w:val="22"/>
-                <w:lang w:bidi="pt-BR"/>
-              </w:rPr>
-            </w:pPr>
-            <w:r>
-              <w:rPr>
-                <w:b w:val="0"/>
-                <w:sz w:val="22"/>
-                <w:lang w:bidi="pt-BR"/>
-              </w:rPr>
-              <w:t>XX%</w:t>
-            </w:r>
-          </w:p>
-        </w:tc>
-        <w:tc>
-          <w:tcPr>
-            <w:tcW w:w="996" w:type="dxa"/>
-            <w:hideMark/>
-          </w:tcPr>
-          <w:p>
-            <w:pPr>
-              <w:spacing w:after="200"/>
-              <w:jc w:val="center"/>
-              <w:rPr>
-                <w:b w:val="0"/>
-                <w:sz w:val="22"/>
-                <w:lang w:bidi="pt-BR"/>
-              </w:rPr>
-            </w:pPr>
-            <w:r>
-              <w:rPr>
-                <w:b w:val="0"/>
-                <w:sz w:val="22"/>
-                <w:lang w:bidi="pt-BR"/>
-              </w:rPr>
-              <w:t>XX%</w:t>
-            </w:r>
-          </w:p>
-        </w:tc>
-        <w:tc>
-          <w:tcPr>
-            <w:tcW w:w="820" w:type="dxa"/>
-            <w:hideMark/>
-          </w:tcPr>
-          <w:p>
-            <w:pPr>
-              <w:spacing w:after="200"/>
-              <w:jc w:val="center"/>
-              <w:rPr>
-                <w:b w:val="0"/>
-                <w:sz w:val="22"/>
-                <w:lang w:bidi="pt-BR"/>
-              </w:rPr>
-            </w:pPr>
-            <w:r>
-              <w:rPr>
-                <w:b w:val="0"/>
-                <w:sz w:val="22"/>
-                <w:lang w:bidi="pt-BR"/>
-              </w:rPr>
-              <w:t>XX%</w:t>
-            </w:r>
-          </w:p>
-        </w:tc>
-      </w:tr>
-      <w:tr>
-        <w:trPr>
-          <w:trHeight w:val="306"/>
-        </w:trPr>
-        <w:tc>
-          <w:tcPr>
-            <w:tcW w:w="2413" w:type="dxa"/>
-            <w:noWrap/>
-            <w:hideMark/>
-          </w:tcPr>
-          <w:p>
-            <w:pPr>
-              <w:spacing w:after="200"/>
-              <w:rPr>
-                <w:bCs/>
-                <w:sz w:val="22"/>
-                <w:lang w:bidi="pt-BR"/>
-              </w:rPr>
-            </w:pPr>
-            <w:r>
-              <w:rPr>
-                <w:b w:val="0"/>
-                <w:bCs/>
-                <w:sz w:val="22"/>
-                <w:lang w:bidi="pt-BR"/>
-              </w:rPr>
-              <w:t>Rastreabilidade</w:t>
-            </w:r>
-          </w:p>
-        </w:tc>
-        <w:tc>
-          <w:tcPr>
-            <w:tcW w:w="1226" w:type="dxa"/>
-          </w:tcPr>
-          <w:p>
-            <w:pPr>
-              <w:spacing w:after="200"/>
-              <w:jc w:val="center"/>
-              <w:rPr>
-                <w:b w:val="0"/>
-                <w:sz w:val="22"/>
-                <w:lang w:bidi="pt-BR"/>
-              </w:rPr>
-            </w:pPr>
-          </w:p>
-        </w:tc>
-        <w:tc>
-          <w:tcPr>
-            <w:tcW w:w="996" w:type="dxa"/>
-            <w:hideMark/>
-          </w:tcPr>
-          <w:p>
-            <w:pPr>
-              <w:spacing w:after="200"/>
-              <w:jc w:val="center"/>
-              <w:rPr>
-                <w:b w:val="0"/>
-                <w:sz w:val="22"/>
-                <w:lang w:bidi="pt-BR"/>
-              </w:rPr>
-            </w:pPr>
-            <w:r>
-              <w:rPr>
-                <w:b w:val="0"/>
-                <w:sz w:val="22"/>
-                <w:lang w:bidi="pt-BR"/>
-              </w:rPr>
-              <w:t>XX%</w:t>
-            </w:r>
-          </w:p>
-        </w:tc>
-        <w:tc>
-          <w:tcPr>
-            <w:tcW w:w="996" w:type="dxa"/>
-            <w:hideMark/>
-          </w:tcPr>
-          <w:p>
-            <w:pPr>
-              <w:spacing w:after="200"/>
-              <w:jc w:val="center"/>
-              <w:rPr>
-                <w:b w:val="0"/>
-                <w:sz w:val="22"/>
-                <w:lang w:bidi="pt-BR"/>
-              </w:rPr>
-            </w:pPr>
-            <w:r>
-              <w:rPr>
-                <w:b w:val="0"/>
-                <w:sz w:val="22"/>
-                <w:lang w:bidi="pt-BR"/>
-              </w:rPr>
-              <w:t>XX%</w:t>
-            </w:r>
-          </w:p>
-        </w:tc>
-        <w:tc>
-          <w:tcPr>
-            <w:tcW w:w="996" w:type="dxa"/>
-            <w:hideMark/>
-          </w:tcPr>
-          <w:p>
-            <w:pPr>
-              <w:spacing w:after="200"/>
-              <w:jc w:val="center"/>
-              <w:rPr>
-                <w:b w:val="0"/>
-                <w:sz w:val="22"/>
-                <w:lang w:bidi="pt-BR"/>
-              </w:rPr>
-            </w:pPr>
-            <w:r>
-              <w:rPr>
-                <w:b w:val="0"/>
-                <w:sz w:val="22"/>
-                <w:lang w:bidi="pt-BR"/>
-              </w:rPr>
-              <w:t>XX%</w:t>
-            </w:r>
-          </w:p>
-        </w:tc>
-        <w:tc>
-          <w:tcPr>
-            <w:tcW w:w="996" w:type="dxa"/>
-            <w:hideMark/>
-          </w:tcPr>
-          <w:p>
-            <w:pPr>
-              <w:spacing w:after="200"/>
-              <w:jc w:val="center"/>
-              <w:rPr>
-                <w:b w:val="0"/>
-                <w:sz w:val="22"/>
-                <w:lang w:bidi="pt-BR"/>
-              </w:rPr>
-            </w:pPr>
-            <w:r>
-              <w:rPr>
-                <w:b w:val="0"/>
-                <w:sz w:val="22"/>
-                <w:lang w:bidi="pt-BR"/>
-              </w:rPr>
-              <w:t>XX%</w:t>
-            </w:r>
-          </w:p>
-        </w:tc>
-        <w:tc>
-          <w:tcPr>
-            <w:tcW w:w="996" w:type="dxa"/>
-            <w:hideMark/>
-          </w:tcPr>
-          <w:p>
-            <w:pPr>
-              <w:spacing w:after="200"/>
-              <w:jc w:val="center"/>
-              <w:rPr>
-                <w:b w:val="0"/>
-                <w:sz w:val="22"/>
-                <w:lang w:bidi="pt-BR"/>
-              </w:rPr>
-            </w:pPr>
-            <w:r>
-              <w:rPr>
-                <w:b w:val="0"/>
-                <w:sz w:val="22"/>
-                <w:lang w:bidi="pt-BR"/>
-              </w:rPr>
-              <w:t>XX%</w:t>
-            </w:r>
-          </w:p>
-        </w:tc>
-        <w:tc>
-          <w:tcPr>
-            <w:tcW w:w="996" w:type="dxa"/>
-            <w:hideMark/>
-          </w:tcPr>
-          <w:p>
-            <w:pPr>
-              <w:spacing w:after="200"/>
-              <w:jc w:val="center"/>
-              <w:rPr>
-                <w:b w:val="0"/>
-                <w:sz w:val="22"/>
-                <w:lang w:bidi="pt-BR"/>
-              </w:rPr>
-            </w:pPr>
-            <w:r>
-              <w:rPr>
-                <w:b w:val="0"/>
-                <w:sz w:val="22"/>
-                <w:lang w:bidi="pt-BR"/>
-              </w:rPr>
-              <w:t>XX%</w:t>
-            </w:r>
-          </w:p>
-        </w:tc>
-        <w:tc>
-          <w:tcPr>
-            <w:tcW w:w="820" w:type="dxa"/>
+            <w:tcW w:w="801" w:type="dxa"/>
             <w:hideMark/>
           </w:tcPr>
           <w:p>
@@ -10558,6 +9768,15 @@
         </w:rPr>
         <w:t>O Hospital X e Y apresentam [os melhores e os piores] indicadores de qualidade de dados, principalmente....</w:t>
       </w:r>
+    </w:p>
+    <w:p>
+      <w:pPr>
+        <w:spacing w:after="200"/>
+        <w:rPr>
+          <w:b w:val="0"/>
+          <w:lang w:val="pt-BR" w:bidi="pt-BR"/>
+        </w:rPr>
+      </w:pPr>
     </w:p>
     <w:p>
       <w:pPr>
@@ -14380,7 +13599,7 @@
 </file>
 
 <file path=word/endnotes.xml><?xml version="1.0" encoding="utf-8"?>
-<w:endnotes xmlns:wpc="http://schemas.microsoft.com/office/word/2010/wordprocessingCanvas" xmlns:cx="http://schemas.microsoft.com/office/drawing/2014/chartex" xmlns:cx1="http://schemas.microsoft.com/office/drawing/2015/9/8/chartex" xmlns:cx2="http://schemas.microsoft.com/office/drawing/2015/10/21/chartex" xmlns:cx3="http://schemas.microsoft.com/office/drawing/2016/5/9/chartex" xmlns:cx4="http://schemas.microsoft.com/office/drawing/2016/5/10/chartex" xmlns:cx5="http://schemas.microsoft.com/office/drawing/2016/5/11/chartex" xmlns:cx6="http://schemas.microsoft.com/office/drawing/2016/5/12/chartex" xmlns:cx7="http://schemas.microsoft.com/office/drawing/2016/5/13/chartex" xmlns:cx8="http://schemas.microsoft.com/office/drawing/2016/5/14/chartex" xmlns:mc="http://schemas.openxmlformats.org/markup-compatibility/2006" xmlns:aink="http://schemas.microsoft.com/office/drawing/2016/ink" xmlns:am3d="http://schemas.microsoft.com/office/drawing/2017/model3d" xmlns:o="urn:schemas-microsoft-com:office:office" xmlns:r="http://schemas.openxmlformats.org/officeDocument/2006/relationships" xmlns:m="http://schemas.openxmlformats.org/officeDocument/2006/math" xmlns:v="urn:schemas-microsoft-com:vml" xmlns:wp14="http://schemas.microsoft.com/office/word/2010/wordprocessingDrawing" xmlns:wp="http://schemas.openxmlformats.org/drawingml/2006/wordprocessingDrawing" xmlns:w10="urn:schemas-microsoft-com:office:word" xmlns:w="http://schemas.openxmlformats.org/wordprocessingml/2006/main" xmlns:w14="http://schemas.microsoft.com/office/word/2010/wordml" xmlns:w15="http://schemas.microsoft.com/office/word/2012/wordml" xmlns:w16cex="http://schemas.microsoft.com/office/word/2018/wordml/cex" xmlns:w16cid="http://schemas.microsoft.com/office/word/2016/wordml/cid" xmlns:w16="http://schemas.microsoft.com/office/word/2018/wordml" xmlns:w16sdtdh="http://schemas.microsoft.com/office/word/2020/wordml/sdtdatahash" xmlns:w16se="http://schemas.microsoft.com/office/word/2015/wordml/symex" xmlns:wpg="http://schemas.microsoft.com/office/word/2010/wordprocessingGroup" xmlns:wpi="http://schemas.microsoft.com/office/word/2010/wordprocessingInk" xmlns:wne="http://schemas.microsoft.com/office/word/2006/wordml" xmlns:wps="http://schemas.microsoft.com/office/word/2010/wordprocessingShape" mc:Ignorable="w14 w15 w16se w16cid w16 w16cex w16sdtdh wp14">
+<w:endnotes xmlns:wpc="http://schemas.microsoft.com/office/word/2010/wordprocessingCanvas" xmlns:cx="http://schemas.microsoft.com/office/drawing/2014/chartex" xmlns:cx1="http://schemas.microsoft.com/office/drawing/2015/9/8/chartex" xmlns:cx2="http://schemas.microsoft.com/office/drawing/2015/10/21/chartex" xmlns:cx3="http://schemas.microsoft.com/office/drawing/2016/5/9/chartex" xmlns:cx4="http://schemas.microsoft.com/office/drawing/2016/5/10/chartex" xmlns:cx5="http://schemas.microsoft.com/office/drawing/2016/5/11/chartex" xmlns:cx6="http://schemas.microsoft.com/office/drawing/2016/5/12/chartex" xmlns:cx7="http://schemas.microsoft.com/office/drawing/2016/5/13/chartex" xmlns:cx8="http://schemas.microsoft.com/office/drawing/2016/5/14/chartex" xmlns:mc="http://schemas.openxmlformats.org/markup-compatibility/2006" xmlns:aink="http://schemas.microsoft.com/office/drawing/2016/ink" xmlns:am3d="http://schemas.microsoft.com/office/drawing/2017/model3d" xmlns:o="urn:schemas-microsoft-com:office:office" xmlns:oel="http://schemas.microsoft.com/office/2019/extlst" xmlns:r="http://schemas.openxmlformats.org/officeDocument/2006/relationships" xmlns:m="http://schemas.openxmlformats.org/officeDocument/2006/math" xmlns:v="urn:schemas-microsoft-com:vml" xmlns:wp14="http://schemas.microsoft.com/office/word/2010/wordprocessingDrawing" xmlns:wp="http://schemas.openxmlformats.org/drawingml/2006/wordprocessingDrawing" xmlns:w10="urn:schemas-microsoft-com:office:word" xmlns:w="http://schemas.openxmlformats.org/wordprocessingml/2006/main" xmlns:w14="http://schemas.microsoft.com/office/word/2010/wordml" xmlns:w15="http://schemas.microsoft.com/office/word/2012/wordml" xmlns:w16cex="http://schemas.microsoft.com/office/word/2018/wordml/cex" xmlns:w16cid="http://schemas.microsoft.com/office/word/2016/wordml/cid" xmlns:w16="http://schemas.microsoft.com/office/word/2018/wordml" xmlns:w16du="http://schemas.microsoft.com/office/word/2023/wordml/word16du" xmlns:w16sdtdh="http://schemas.microsoft.com/office/word/2020/wordml/sdtdatahash" xmlns:w16sdtfl="http://schemas.microsoft.com/office/word/2024/wordml/sdtformatlock" xmlns:w16se="http://schemas.microsoft.com/office/word/2015/wordml/symex" xmlns:wpg="http://schemas.microsoft.com/office/word/2010/wordprocessingGroup" xmlns:wpi="http://schemas.microsoft.com/office/word/2010/wordprocessingInk" xmlns:wne="http://schemas.microsoft.com/office/word/2006/wordml" xmlns:wps="http://schemas.microsoft.com/office/word/2010/wordprocessingShape" mc:Ignorable="w14 w15 w16se w16cid w16 w16cex w16sdtdh w16sdtfl w16du wp14">
   <w:endnote w:type="separator" w:id="-1">
     <w:p>
       <w:r>
@@ -14401,7 +13620,7 @@
 </file>
 
 <file path=word/footer1.xml><?xml version="1.0" encoding="utf-8"?>
-<w:ftr xmlns:wpc="http://schemas.microsoft.com/office/word/2010/wordprocessingCanvas" xmlns:cx="http://schemas.microsoft.com/office/drawing/2014/chartex" xmlns:cx1="http://schemas.microsoft.com/office/drawing/2015/9/8/chartex" xmlns:cx2="http://schemas.microsoft.com/office/drawing/2015/10/21/chartex" xmlns:cx3="http://schemas.microsoft.com/office/drawing/2016/5/9/chartex" xmlns:cx4="http://schemas.microsoft.com/office/drawing/2016/5/10/chartex" xmlns:cx5="http://schemas.microsoft.com/office/drawing/2016/5/11/chartex" xmlns:cx6="http://schemas.microsoft.com/office/drawing/2016/5/12/chartex" xmlns:cx7="http://schemas.microsoft.com/office/drawing/2016/5/13/chartex" xmlns:cx8="http://schemas.microsoft.com/office/drawing/2016/5/14/chartex" xmlns:mc="http://schemas.openxmlformats.org/markup-compatibility/2006" xmlns:aink="http://schemas.microsoft.com/office/drawing/2016/ink" xmlns:am3d="http://schemas.microsoft.com/office/drawing/2017/model3d" xmlns:o="urn:schemas-microsoft-com:office:office" xmlns:r="http://schemas.openxmlformats.org/officeDocument/2006/relationships" xmlns:m="http://schemas.openxmlformats.org/officeDocument/2006/math" xmlns:v="urn:schemas-microsoft-com:vml" xmlns:wp14="http://schemas.microsoft.com/office/word/2010/wordprocessingDrawing" xmlns:wp="http://schemas.openxmlformats.org/drawingml/2006/wordprocessingDrawing" xmlns:w10="urn:schemas-microsoft-com:office:word" xmlns:w="http://schemas.openxmlformats.org/wordprocessingml/2006/main" xmlns:w14="http://schemas.microsoft.com/office/word/2010/wordml" xmlns:w15="http://schemas.microsoft.com/office/word/2012/wordml" xmlns:w16cex="http://schemas.microsoft.com/office/word/2018/wordml/cex" xmlns:w16cid="http://schemas.microsoft.com/office/word/2016/wordml/cid" xmlns:w16="http://schemas.microsoft.com/office/word/2018/wordml" xmlns:w16sdtdh="http://schemas.microsoft.com/office/word/2020/wordml/sdtdatahash" xmlns:w16se="http://schemas.microsoft.com/office/word/2015/wordml/symex" xmlns:wpg="http://schemas.microsoft.com/office/word/2010/wordprocessingGroup" xmlns:wpi="http://schemas.microsoft.com/office/word/2010/wordprocessingInk" xmlns:wne="http://schemas.microsoft.com/office/word/2006/wordml" xmlns:wps="http://schemas.microsoft.com/office/word/2010/wordprocessingShape" mc:Ignorable="w14 w15 w16se w16cid w16 w16cex w16sdtdh wp14">
+<w:ftr xmlns:wpc="http://schemas.microsoft.com/office/word/2010/wordprocessingCanvas" xmlns:cx="http://schemas.microsoft.com/office/drawing/2014/chartex" xmlns:cx1="http://schemas.microsoft.com/office/drawing/2015/9/8/chartex" xmlns:cx2="http://schemas.microsoft.com/office/drawing/2015/10/21/chartex" xmlns:cx3="http://schemas.microsoft.com/office/drawing/2016/5/9/chartex" xmlns:cx4="http://schemas.microsoft.com/office/drawing/2016/5/10/chartex" xmlns:cx5="http://schemas.microsoft.com/office/drawing/2016/5/11/chartex" xmlns:cx6="http://schemas.microsoft.com/office/drawing/2016/5/12/chartex" xmlns:cx7="http://schemas.microsoft.com/office/drawing/2016/5/13/chartex" xmlns:cx8="http://schemas.microsoft.com/office/drawing/2016/5/14/chartex" xmlns:mc="http://schemas.openxmlformats.org/markup-compatibility/2006" xmlns:aink="http://schemas.microsoft.com/office/drawing/2016/ink" xmlns:am3d="http://schemas.microsoft.com/office/drawing/2017/model3d" xmlns:o="urn:schemas-microsoft-com:office:office" xmlns:oel="http://schemas.microsoft.com/office/2019/extlst" xmlns:r="http://schemas.openxmlformats.org/officeDocument/2006/relationships" xmlns:m="http://schemas.openxmlformats.org/officeDocument/2006/math" xmlns:v="urn:schemas-microsoft-com:vml" xmlns:wp14="http://schemas.microsoft.com/office/word/2010/wordprocessingDrawing" xmlns:wp="http://schemas.openxmlformats.org/drawingml/2006/wordprocessingDrawing" xmlns:w10="urn:schemas-microsoft-com:office:word" xmlns:w="http://schemas.openxmlformats.org/wordprocessingml/2006/main" xmlns:w14="http://schemas.microsoft.com/office/word/2010/wordml" xmlns:w15="http://schemas.microsoft.com/office/word/2012/wordml" xmlns:w16cex="http://schemas.microsoft.com/office/word/2018/wordml/cex" xmlns:w16cid="http://schemas.microsoft.com/office/word/2016/wordml/cid" xmlns:w16="http://schemas.microsoft.com/office/word/2018/wordml" xmlns:w16du="http://schemas.microsoft.com/office/word/2023/wordml/word16du" xmlns:w16sdtdh="http://schemas.microsoft.com/office/word/2020/wordml/sdtdatahash" xmlns:w16sdtfl="http://schemas.microsoft.com/office/word/2024/wordml/sdtformatlock" xmlns:w16se="http://schemas.microsoft.com/office/word/2015/wordml/symex" xmlns:wpg="http://schemas.microsoft.com/office/word/2010/wordprocessingGroup" xmlns:wpi="http://schemas.microsoft.com/office/word/2010/wordprocessingInk" xmlns:wne="http://schemas.microsoft.com/office/word/2006/wordml" xmlns:wps="http://schemas.microsoft.com/office/word/2010/wordprocessingShape" mc:Ignorable="w14 w15 w16se w16cid w16 w16cex w16sdtdh w16sdtfl w16du wp14">
   <w:sdt>
     <w:sdtPr>
       <w:rPr>
@@ -14474,7 +13693,7 @@
 </file>
 
 <file path=word/footnotes.xml><?xml version="1.0" encoding="utf-8"?>
-<w:footnotes xmlns:wpc="http://schemas.microsoft.com/office/word/2010/wordprocessingCanvas" xmlns:cx="http://schemas.microsoft.com/office/drawing/2014/chartex" xmlns:cx1="http://schemas.microsoft.com/office/drawing/2015/9/8/chartex" xmlns:cx2="http://schemas.microsoft.com/office/drawing/2015/10/21/chartex" xmlns:cx3="http://schemas.microsoft.com/office/drawing/2016/5/9/chartex" xmlns:cx4="http://schemas.microsoft.com/office/drawing/2016/5/10/chartex" xmlns:cx5="http://schemas.microsoft.com/office/drawing/2016/5/11/chartex" xmlns:cx6="http://schemas.microsoft.com/office/drawing/2016/5/12/chartex" xmlns:cx7="http://schemas.microsoft.com/office/drawing/2016/5/13/chartex" xmlns:cx8="http://schemas.microsoft.com/office/drawing/2016/5/14/chartex" xmlns:mc="http://schemas.openxmlformats.org/markup-compatibility/2006" xmlns:aink="http://schemas.microsoft.com/office/drawing/2016/ink" xmlns:am3d="http://schemas.microsoft.com/office/drawing/2017/model3d" xmlns:o="urn:schemas-microsoft-com:office:office" xmlns:r="http://schemas.openxmlformats.org/officeDocument/2006/relationships" xmlns:m="http://schemas.openxmlformats.org/officeDocument/2006/math" xmlns:v="urn:schemas-microsoft-com:vml" xmlns:wp14="http://schemas.microsoft.com/office/word/2010/wordprocessingDrawing" xmlns:wp="http://schemas.openxmlformats.org/drawingml/2006/wordprocessingDrawing" xmlns:w10="urn:schemas-microsoft-com:office:word" xmlns:w="http://schemas.openxmlformats.org/wordprocessingml/2006/main" xmlns:w14="http://schemas.microsoft.com/office/word/2010/wordml" xmlns:w15="http://schemas.microsoft.com/office/word/2012/wordml" xmlns:w16cex="http://schemas.microsoft.com/office/word/2018/wordml/cex" xmlns:w16cid="http://schemas.microsoft.com/office/word/2016/wordml/cid" xmlns:w16="http://schemas.microsoft.com/office/word/2018/wordml" xmlns:w16sdtdh="http://schemas.microsoft.com/office/word/2020/wordml/sdtdatahash" xmlns:w16se="http://schemas.microsoft.com/office/word/2015/wordml/symex" xmlns:wpg="http://schemas.microsoft.com/office/word/2010/wordprocessingGroup" xmlns:wpi="http://schemas.microsoft.com/office/word/2010/wordprocessingInk" xmlns:wne="http://schemas.microsoft.com/office/word/2006/wordml" xmlns:wps="http://schemas.microsoft.com/office/word/2010/wordprocessingShape" mc:Ignorable="w14 w15 w16se w16cid w16 w16cex w16sdtdh wp14">
+<w:footnotes xmlns:wpc="http://schemas.microsoft.com/office/word/2010/wordprocessingCanvas" xmlns:cx="http://schemas.microsoft.com/office/drawing/2014/chartex" xmlns:cx1="http://schemas.microsoft.com/office/drawing/2015/9/8/chartex" xmlns:cx2="http://schemas.microsoft.com/office/drawing/2015/10/21/chartex" xmlns:cx3="http://schemas.microsoft.com/office/drawing/2016/5/9/chartex" xmlns:cx4="http://schemas.microsoft.com/office/drawing/2016/5/10/chartex" xmlns:cx5="http://schemas.microsoft.com/office/drawing/2016/5/11/chartex" xmlns:cx6="http://schemas.microsoft.com/office/drawing/2016/5/12/chartex" xmlns:cx7="http://schemas.microsoft.com/office/drawing/2016/5/13/chartex" xmlns:cx8="http://schemas.microsoft.com/office/drawing/2016/5/14/chartex" xmlns:mc="http://schemas.openxmlformats.org/markup-compatibility/2006" xmlns:aink="http://schemas.microsoft.com/office/drawing/2016/ink" xmlns:am3d="http://schemas.microsoft.com/office/drawing/2017/model3d" xmlns:o="urn:schemas-microsoft-com:office:office" xmlns:oel="http://schemas.microsoft.com/office/2019/extlst" xmlns:r="http://schemas.openxmlformats.org/officeDocument/2006/relationships" xmlns:m="http://schemas.openxmlformats.org/officeDocument/2006/math" xmlns:v="urn:schemas-microsoft-com:vml" xmlns:wp14="http://schemas.microsoft.com/office/word/2010/wordprocessingDrawing" xmlns:wp="http://schemas.openxmlformats.org/drawingml/2006/wordprocessingDrawing" xmlns:w10="urn:schemas-microsoft-com:office:word" xmlns:w="http://schemas.openxmlformats.org/wordprocessingml/2006/main" xmlns:w14="http://schemas.microsoft.com/office/word/2010/wordml" xmlns:w15="http://schemas.microsoft.com/office/word/2012/wordml" xmlns:w16cex="http://schemas.microsoft.com/office/word/2018/wordml/cex" xmlns:w16cid="http://schemas.microsoft.com/office/word/2016/wordml/cid" xmlns:w16="http://schemas.microsoft.com/office/word/2018/wordml" xmlns:w16du="http://schemas.microsoft.com/office/word/2023/wordml/word16du" xmlns:w16sdtdh="http://schemas.microsoft.com/office/word/2020/wordml/sdtdatahash" xmlns:w16sdtfl="http://schemas.microsoft.com/office/word/2024/wordml/sdtformatlock" xmlns:w16se="http://schemas.microsoft.com/office/word/2015/wordml/symex" xmlns:wpg="http://schemas.microsoft.com/office/word/2010/wordprocessingGroup" xmlns:wpi="http://schemas.microsoft.com/office/word/2010/wordprocessingInk" xmlns:wne="http://schemas.microsoft.com/office/word/2006/wordml" xmlns:wps="http://schemas.microsoft.com/office/word/2010/wordprocessingShape" mc:Ignorable="w14 w15 w16se w16cid w16 w16cex w16sdtdh w16sdtfl w16du wp14">
   <w:footnote w:type="separator" w:id="-1">
     <w:p>
       <w:r>
@@ -14495,7 +13714,7 @@
 </file>
 
 <file path=word/header1.xml><?xml version="1.0" encoding="utf-8"?>
-<w:hdr xmlns:wpc="http://schemas.microsoft.com/office/word/2010/wordprocessingCanvas" xmlns:cx="http://schemas.microsoft.com/office/drawing/2014/chartex" xmlns:cx1="http://schemas.microsoft.com/office/drawing/2015/9/8/chartex" xmlns:cx2="http://schemas.microsoft.com/office/drawing/2015/10/21/chartex" xmlns:cx3="http://schemas.microsoft.com/office/drawing/2016/5/9/chartex" xmlns:cx4="http://schemas.microsoft.com/office/drawing/2016/5/10/chartex" xmlns:cx5="http://schemas.microsoft.com/office/drawing/2016/5/11/chartex" xmlns:cx6="http://schemas.microsoft.com/office/drawing/2016/5/12/chartex" xmlns:cx7="http://schemas.microsoft.com/office/drawing/2016/5/13/chartex" xmlns:cx8="http://schemas.microsoft.com/office/drawing/2016/5/14/chartex" xmlns:mc="http://schemas.openxmlformats.org/markup-compatibility/2006" xmlns:aink="http://schemas.microsoft.com/office/drawing/2016/ink" xmlns:am3d="http://schemas.microsoft.com/office/drawing/2017/model3d" xmlns:o="urn:schemas-microsoft-com:office:office" xmlns:r="http://schemas.openxmlformats.org/officeDocument/2006/relationships" xmlns:m="http://schemas.openxmlformats.org/officeDocument/2006/math" xmlns:v="urn:schemas-microsoft-com:vml" xmlns:wp14="http://schemas.microsoft.com/office/word/2010/wordprocessingDrawing" xmlns:wp="http://schemas.openxmlformats.org/drawingml/2006/wordprocessingDrawing" xmlns:w10="urn:schemas-microsoft-com:office:word" xmlns:w="http://schemas.openxmlformats.org/wordprocessingml/2006/main" xmlns:w14="http://schemas.microsoft.com/office/word/2010/wordml" xmlns:w15="http://schemas.microsoft.com/office/word/2012/wordml" xmlns:w16cex="http://schemas.microsoft.com/office/word/2018/wordml/cex" xmlns:w16cid="http://schemas.microsoft.com/office/word/2016/wordml/cid" xmlns:w16="http://schemas.microsoft.com/office/word/2018/wordml" xmlns:w16sdtdh="http://schemas.microsoft.com/office/word/2020/wordml/sdtdatahash" xmlns:w16se="http://schemas.microsoft.com/office/word/2015/wordml/symex" xmlns:wpg="http://schemas.microsoft.com/office/word/2010/wordprocessingGroup" xmlns:wpi="http://schemas.microsoft.com/office/word/2010/wordprocessingInk" xmlns:wne="http://schemas.microsoft.com/office/word/2006/wordml" xmlns:wps="http://schemas.microsoft.com/office/word/2010/wordprocessingShape" mc:Ignorable="w14 w15 w16se w16cid w16 w16cex w16sdtdh wp14">
+<w:hdr xmlns:wpc="http://schemas.microsoft.com/office/word/2010/wordprocessingCanvas" xmlns:cx="http://schemas.microsoft.com/office/drawing/2014/chartex" xmlns:cx1="http://schemas.microsoft.com/office/drawing/2015/9/8/chartex" xmlns:cx2="http://schemas.microsoft.com/office/drawing/2015/10/21/chartex" xmlns:cx3="http://schemas.microsoft.com/office/drawing/2016/5/9/chartex" xmlns:cx4="http://schemas.microsoft.com/office/drawing/2016/5/10/chartex" xmlns:cx5="http://schemas.microsoft.com/office/drawing/2016/5/11/chartex" xmlns:cx6="http://schemas.microsoft.com/office/drawing/2016/5/12/chartex" xmlns:cx7="http://schemas.microsoft.com/office/drawing/2016/5/13/chartex" xmlns:cx8="http://schemas.microsoft.com/office/drawing/2016/5/14/chartex" xmlns:mc="http://schemas.openxmlformats.org/markup-compatibility/2006" xmlns:aink="http://schemas.microsoft.com/office/drawing/2016/ink" xmlns:am3d="http://schemas.microsoft.com/office/drawing/2017/model3d" xmlns:o="urn:schemas-microsoft-com:office:office" xmlns:oel="http://schemas.microsoft.com/office/2019/extlst" xmlns:r="http://schemas.openxmlformats.org/officeDocument/2006/relationships" xmlns:m="http://schemas.openxmlformats.org/officeDocument/2006/math" xmlns:v="urn:schemas-microsoft-com:vml" xmlns:wp14="http://schemas.microsoft.com/office/word/2010/wordprocessingDrawing" xmlns:wp="http://schemas.openxmlformats.org/drawingml/2006/wordprocessingDrawing" xmlns:w10="urn:schemas-microsoft-com:office:word" xmlns:w="http://schemas.openxmlformats.org/wordprocessingml/2006/main" xmlns:w14="http://schemas.microsoft.com/office/word/2010/wordml" xmlns:w15="http://schemas.microsoft.com/office/word/2012/wordml" xmlns:w16cex="http://schemas.microsoft.com/office/word/2018/wordml/cex" xmlns:w16cid="http://schemas.microsoft.com/office/word/2016/wordml/cid" xmlns:w16="http://schemas.microsoft.com/office/word/2018/wordml" xmlns:w16du="http://schemas.microsoft.com/office/word/2023/wordml/word16du" xmlns:w16sdtdh="http://schemas.microsoft.com/office/word/2020/wordml/sdtdatahash" xmlns:w16sdtfl="http://schemas.microsoft.com/office/word/2024/wordml/sdtformatlock" xmlns:w16se="http://schemas.microsoft.com/office/word/2015/wordml/symex" xmlns:wpg="http://schemas.microsoft.com/office/word/2010/wordprocessingGroup" xmlns:wpi="http://schemas.microsoft.com/office/word/2010/wordprocessingInk" xmlns:wne="http://schemas.microsoft.com/office/word/2006/wordml" xmlns:wps="http://schemas.microsoft.com/office/word/2010/wordprocessingShape" mc:Ignorable="w14 w15 w16se w16cid w16 w16cex w16sdtdh w16sdtfl w16du wp14">
   <w:tbl>
     <w:tblPr>
       <w:tblW w:w="10035" w:type="dxa"/>
@@ -14549,7 +13768,7 @@
 </file>
 
 <file path=word/numbering.xml><?xml version="1.0" encoding="utf-8"?>
-<w:numbering xmlns:wpc="http://schemas.microsoft.com/office/word/2010/wordprocessingCanvas" xmlns:cx="http://schemas.microsoft.com/office/drawing/2014/chartex" xmlns:cx1="http://schemas.microsoft.com/office/drawing/2015/9/8/chartex" xmlns:cx2="http://schemas.microsoft.com/office/drawing/2015/10/21/chartex" xmlns:cx3="http://schemas.microsoft.com/office/drawing/2016/5/9/chartex" xmlns:cx4="http://schemas.microsoft.com/office/drawing/2016/5/10/chartex" xmlns:cx5="http://schemas.microsoft.com/office/drawing/2016/5/11/chartex" xmlns:cx6="http://schemas.microsoft.com/office/drawing/2016/5/12/chartex" xmlns:cx7="http://schemas.microsoft.com/office/drawing/2016/5/13/chartex" xmlns:cx8="http://schemas.microsoft.com/office/drawing/2016/5/14/chartex" xmlns:mc="http://schemas.openxmlformats.org/markup-compatibility/2006" xmlns:aink="http://schemas.microsoft.com/office/drawing/2016/ink" xmlns:am3d="http://schemas.microsoft.com/office/drawing/2017/model3d" xmlns:o="urn:schemas-microsoft-com:office:office" xmlns:r="http://schemas.openxmlformats.org/officeDocument/2006/relationships" xmlns:m="http://schemas.openxmlformats.org/officeDocument/2006/math" xmlns:v="urn:schemas-microsoft-com:vml" xmlns:wp14="http://schemas.microsoft.com/office/word/2010/wordprocessingDrawing" xmlns:wp="http://schemas.openxmlformats.org/drawingml/2006/wordprocessingDrawing" xmlns:w10="urn:schemas-microsoft-com:office:word" xmlns:w="http://schemas.openxmlformats.org/wordprocessingml/2006/main" xmlns:w14="http://schemas.microsoft.com/office/word/2010/wordml" xmlns:w15="http://schemas.microsoft.com/office/word/2012/wordml" xmlns:w16cex="http://schemas.microsoft.com/office/word/2018/wordml/cex" xmlns:w16cid="http://schemas.microsoft.com/office/word/2016/wordml/cid" xmlns:w16="http://schemas.microsoft.com/office/word/2018/wordml" xmlns:w16sdtdh="http://schemas.microsoft.com/office/word/2020/wordml/sdtdatahash" xmlns:w16se="http://schemas.microsoft.com/office/word/2015/wordml/symex" xmlns:wpg="http://schemas.microsoft.com/office/word/2010/wordprocessingGroup" xmlns:wpi="http://schemas.microsoft.com/office/word/2010/wordprocessingInk" xmlns:wne="http://schemas.microsoft.com/office/word/2006/wordml" xmlns:wps="http://schemas.microsoft.com/office/word/2010/wordprocessingShape" mc:Ignorable="w14 w15 w16se w16cid w16 w16cex w16sdtdh wp14">
+<w:numbering xmlns:wpc="http://schemas.microsoft.com/office/word/2010/wordprocessingCanvas" xmlns:cx="http://schemas.microsoft.com/office/drawing/2014/chartex" xmlns:cx1="http://schemas.microsoft.com/office/drawing/2015/9/8/chartex" xmlns:cx2="http://schemas.microsoft.com/office/drawing/2015/10/21/chartex" xmlns:cx3="http://schemas.microsoft.com/office/drawing/2016/5/9/chartex" xmlns:cx4="http://schemas.microsoft.com/office/drawing/2016/5/10/chartex" xmlns:cx5="http://schemas.microsoft.com/office/drawing/2016/5/11/chartex" xmlns:cx6="http://schemas.microsoft.com/office/drawing/2016/5/12/chartex" xmlns:cx7="http://schemas.microsoft.com/office/drawing/2016/5/13/chartex" xmlns:cx8="http://schemas.microsoft.com/office/drawing/2016/5/14/chartex" xmlns:mc="http://schemas.openxmlformats.org/markup-compatibility/2006" xmlns:aink="http://schemas.microsoft.com/office/drawing/2016/ink" xmlns:am3d="http://schemas.microsoft.com/office/drawing/2017/model3d" xmlns:o="urn:schemas-microsoft-com:office:office" xmlns:oel="http://schemas.microsoft.com/office/2019/extlst" xmlns:r="http://schemas.openxmlformats.org/officeDocument/2006/relationships" xmlns:m="http://schemas.openxmlformats.org/officeDocument/2006/math" xmlns:v="urn:schemas-microsoft-com:vml" xmlns:wp14="http://schemas.microsoft.com/office/word/2010/wordprocessingDrawing" xmlns:wp="http://schemas.openxmlformats.org/drawingml/2006/wordprocessingDrawing" xmlns:w10="urn:schemas-microsoft-com:office:word" xmlns:w="http://schemas.openxmlformats.org/wordprocessingml/2006/main" xmlns:w14="http://schemas.microsoft.com/office/word/2010/wordml" xmlns:w15="http://schemas.microsoft.com/office/word/2012/wordml" xmlns:w16cex="http://schemas.microsoft.com/office/word/2018/wordml/cex" xmlns:w16cid="http://schemas.microsoft.com/office/word/2016/wordml/cid" xmlns:w16="http://schemas.microsoft.com/office/word/2018/wordml" xmlns:w16du="http://schemas.microsoft.com/office/word/2023/wordml/word16du" xmlns:w16sdtdh="http://schemas.microsoft.com/office/word/2020/wordml/sdtdatahash" xmlns:w16sdtfl="http://schemas.microsoft.com/office/word/2024/wordml/sdtformatlock" xmlns:w16se="http://schemas.microsoft.com/office/word/2015/wordml/symex" xmlns:wpg="http://schemas.microsoft.com/office/word/2010/wordprocessingGroup" xmlns:wpi="http://schemas.microsoft.com/office/word/2010/wordprocessingInk" xmlns:wne="http://schemas.microsoft.com/office/word/2006/wordml" xmlns:wps="http://schemas.microsoft.com/office/word/2010/wordprocessingShape" mc:Ignorable="w14 w15 w16se w16cid w16 w16cex w16sdtdh w16sdtfl w16du wp14">
   <w:abstractNum w:abstractNumId="0" w15:restartNumberingAfterBreak="0">
     <w:nsid w:val="361E5BD1"/>
     <w:multiLevelType w:val="hybridMultilevel"/>
@@ -14974,23 +14193,23 @@
       </w:rPr>
     </w:lvl>
   </w:abstractNum>
-  <w:num w:numId="1">
+  <w:num w:numId="1" w16cid:durableId="928587227">
     <w:abstractNumId w:val="0"/>
   </w:num>
-  <w:num w:numId="2">
+  <w:num w:numId="2" w16cid:durableId="593440870">
     <w:abstractNumId w:val="3"/>
   </w:num>
-  <w:num w:numId="3">
+  <w:num w:numId="3" w16cid:durableId="1040278777">
     <w:abstractNumId w:val="1"/>
   </w:num>
-  <w:num w:numId="4">
+  <w:num w:numId="4" w16cid:durableId="1939752550">
     <w:abstractNumId w:val="2"/>
   </w:num>
 </w:numbering>
 </file>
 
 <file path=word/styles.xml><?xml version="1.0" encoding="utf-8"?>
-<w:styles xmlns:mc="http://schemas.openxmlformats.org/markup-compatibility/2006" xmlns:r="http://schemas.openxmlformats.org/officeDocument/2006/relationships" xmlns:w="http://schemas.openxmlformats.org/wordprocessingml/2006/main" xmlns:w14="http://schemas.microsoft.com/office/word/2010/wordml" xmlns:w15="http://schemas.microsoft.com/office/word/2012/wordml" xmlns:w16cex="http://schemas.microsoft.com/office/word/2018/wordml/cex" xmlns:w16cid="http://schemas.microsoft.com/office/word/2016/wordml/cid" xmlns:w16="http://schemas.microsoft.com/office/word/2018/wordml" xmlns:w16sdtdh="http://schemas.microsoft.com/office/word/2020/wordml/sdtdatahash" xmlns:w16se="http://schemas.microsoft.com/office/word/2015/wordml/symex" mc:Ignorable="w14 w15 w16se w16cid w16 w16cex w16sdtdh">
+<w:styles xmlns:mc="http://schemas.openxmlformats.org/markup-compatibility/2006" xmlns:r="http://schemas.openxmlformats.org/officeDocument/2006/relationships" xmlns:w="http://schemas.openxmlformats.org/wordprocessingml/2006/main" xmlns:w14="http://schemas.microsoft.com/office/word/2010/wordml" xmlns:w15="http://schemas.microsoft.com/office/word/2012/wordml" xmlns:w16cex="http://schemas.microsoft.com/office/word/2018/wordml/cex" xmlns:w16cid="http://schemas.microsoft.com/office/word/2016/wordml/cid" xmlns:w16="http://schemas.microsoft.com/office/word/2018/wordml" xmlns:w16du="http://schemas.microsoft.com/office/word/2023/wordml/word16du" xmlns:w16sdtdh="http://schemas.microsoft.com/office/word/2020/wordml/sdtdatahash" xmlns:w16sdtfl="http://schemas.microsoft.com/office/word/2024/wordml/sdtformatlock" xmlns:w16se="http://schemas.microsoft.com/office/word/2015/wordml/symex" mc:Ignorable="w14 w15 w16se w16cid w16 w16cex w16sdtdh w16sdtfl w16du">
   <w:docDefaults>
     <w:rPrDefault>
       <w:rPr>
@@ -15734,7 +14953,7 @@
 </file>
 
 <file path=word/glossary/document.xml><?xml version="1.0" encoding="utf-8"?>
-<w:glossaryDocument xmlns:wpc="http://schemas.microsoft.com/office/word/2010/wordprocessingCanvas" xmlns:cx="http://schemas.microsoft.com/office/drawing/2014/chartex" xmlns:cx1="http://schemas.microsoft.com/office/drawing/2015/9/8/chartex" xmlns:cx2="http://schemas.microsoft.com/office/drawing/2015/10/21/chartex" xmlns:cx3="http://schemas.microsoft.com/office/drawing/2016/5/9/chartex" xmlns:cx4="http://schemas.microsoft.com/office/drawing/2016/5/10/chartex" xmlns:cx5="http://schemas.microsoft.com/office/drawing/2016/5/11/chartex" xmlns:cx6="http://schemas.microsoft.com/office/drawing/2016/5/12/chartex" xmlns:cx7="http://schemas.microsoft.com/office/drawing/2016/5/13/chartex" xmlns:cx8="http://schemas.microsoft.com/office/drawing/2016/5/14/chartex" xmlns:mc="http://schemas.openxmlformats.org/markup-compatibility/2006" xmlns:aink="http://schemas.microsoft.com/office/drawing/2016/ink" xmlns:am3d="http://schemas.microsoft.com/office/drawing/2017/model3d" xmlns:o="urn:schemas-microsoft-com:office:office" xmlns:r="http://schemas.openxmlformats.org/officeDocument/2006/relationships" xmlns:m="http://schemas.openxmlformats.org/officeDocument/2006/math" xmlns:v="urn:schemas-microsoft-com:vml" xmlns:wp14="http://schemas.microsoft.com/office/word/2010/wordprocessingDrawing" xmlns:wp="http://schemas.openxmlformats.org/drawingml/2006/wordprocessingDrawing" xmlns:w10="urn:schemas-microsoft-com:office:word" xmlns:w="http://schemas.openxmlformats.org/wordprocessingml/2006/main" xmlns:w14="http://schemas.microsoft.com/office/word/2010/wordml" xmlns:w15="http://schemas.microsoft.com/office/word/2012/wordml" xmlns:w16cex="http://schemas.microsoft.com/office/word/2018/wordml/cex" xmlns:w16cid="http://schemas.microsoft.com/office/word/2016/wordml/cid" xmlns:w16="http://schemas.microsoft.com/office/word/2018/wordml" xmlns:w16sdtdh="http://schemas.microsoft.com/office/word/2020/wordml/sdtdatahash" xmlns:w16se="http://schemas.microsoft.com/office/word/2015/wordml/symex" xmlns:wpg="http://schemas.microsoft.com/office/word/2010/wordprocessingGroup" xmlns:wpi="http://schemas.microsoft.com/office/word/2010/wordprocessingInk" xmlns:wne="http://schemas.microsoft.com/office/word/2006/wordml" xmlns:wps="http://schemas.microsoft.com/office/word/2010/wordprocessingShape" mc:Ignorable="w14 w15 w16se w16cid w16 w16cex w16sdtdh wp14">
+<w:glossaryDocument xmlns:wpc="http://schemas.microsoft.com/office/word/2010/wordprocessingCanvas" xmlns:cx="http://schemas.microsoft.com/office/drawing/2014/chartex" xmlns:cx1="http://schemas.microsoft.com/office/drawing/2015/9/8/chartex" xmlns:cx2="http://schemas.microsoft.com/office/drawing/2015/10/21/chartex" xmlns:cx3="http://schemas.microsoft.com/office/drawing/2016/5/9/chartex" xmlns:cx4="http://schemas.microsoft.com/office/drawing/2016/5/10/chartex" xmlns:cx5="http://schemas.microsoft.com/office/drawing/2016/5/11/chartex" xmlns:cx6="http://schemas.microsoft.com/office/drawing/2016/5/12/chartex" xmlns:cx7="http://schemas.microsoft.com/office/drawing/2016/5/13/chartex" xmlns:cx8="http://schemas.microsoft.com/office/drawing/2016/5/14/chartex" xmlns:mc="http://schemas.openxmlformats.org/markup-compatibility/2006" xmlns:aink="http://schemas.microsoft.com/office/drawing/2016/ink" xmlns:am3d="http://schemas.microsoft.com/office/drawing/2017/model3d" xmlns:o="urn:schemas-microsoft-com:office:office" xmlns:oel="http://schemas.microsoft.com/office/2019/extlst" xmlns:r="http://schemas.openxmlformats.org/officeDocument/2006/relationships" xmlns:m="http://schemas.openxmlformats.org/officeDocument/2006/math" xmlns:v="urn:schemas-microsoft-com:vml" xmlns:wp14="http://schemas.microsoft.com/office/word/2010/wordprocessingDrawing" xmlns:wp="http://schemas.openxmlformats.org/drawingml/2006/wordprocessingDrawing" xmlns:w10="urn:schemas-microsoft-com:office:word" xmlns:w="http://schemas.openxmlformats.org/wordprocessingml/2006/main" xmlns:w14="http://schemas.microsoft.com/office/word/2010/wordml" xmlns:w15="http://schemas.microsoft.com/office/word/2012/wordml" xmlns:w16cex="http://schemas.microsoft.com/office/word/2018/wordml/cex" xmlns:w16cid="http://schemas.microsoft.com/office/word/2016/wordml/cid" xmlns:w16="http://schemas.microsoft.com/office/word/2018/wordml" xmlns:w16du="http://schemas.microsoft.com/office/word/2023/wordml/word16du" xmlns:w16sdtdh="http://schemas.microsoft.com/office/word/2020/wordml/sdtdatahash" xmlns:w16sdtfl="http://schemas.microsoft.com/office/word/2024/wordml/sdtformatlock" xmlns:w16se="http://schemas.microsoft.com/office/word/2015/wordml/symex" xmlns:wpg="http://schemas.microsoft.com/office/word/2010/wordprocessingGroup" xmlns:wpi="http://schemas.microsoft.com/office/word/2010/wordprocessingInk" xmlns:wne="http://schemas.microsoft.com/office/word/2006/wordml" xmlns:wps="http://schemas.microsoft.com/office/word/2010/wordprocessingShape" mc:Ignorable="w14 w15 w16se w16cid w16 w16cex w16sdtdh w16sdtfl w16du wp14">
   <w:docParts>
     <w:docPart>
       <w:docPartPr>
@@ -15831,7 +15050,7 @@
 </file>
 
 <file path=word/glossary/fontTable.xml><?xml version="1.0" encoding="utf-8"?>
-<w:fonts xmlns:mc="http://schemas.openxmlformats.org/markup-compatibility/2006" xmlns:r="http://schemas.openxmlformats.org/officeDocument/2006/relationships" xmlns:w="http://schemas.openxmlformats.org/wordprocessingml/2006/main" xmlns:w14="http://schemas.microsoft.com/office/word/2010/wordml" xmlns:w15="http://schemas.microsoft.com/office/word/2012/wordml" xmlns:w16cex="http://schemas.microsoft.com/office/word/2018/wordml/cex" xmlns:w16cid="http://schemas.microsoft.com/office/word/2016/wordml/cid" xmlns:w16="http://schemas.microsoft.com/office/word/2018/wordml" xmlns:w16sdtdh="http://schemas.microsoft.com/office/word/2020/wordml/sdtdatahash" xmlns:w16se="http://schemas.microsoft.com/office/word/2015/wordml/symex" mc:Ignorable="w14 w15 w16se w16cid w16 w16cex w16sdtdh">
+<w:fonts xmlns:mc="http://schemas.openxmlformats.org/markup-compatibility/2006" xmlns:r="http://schemas.openxmlformats.org/officeDocument/2006/relationships" xmlns:w="http://schemas.openxmlformats.org/wordprocessingml/2006/main" xmlns:w14="http://schemas.microsoft.com/office/word/2010/wordml" xmlns:w15="http://schemas.microsoft.com/office/word/2012/wordml" xmlns:w16cex="http://schemas.microsoft.com/office/word/2018/wordml/cex" xmlns:w16cid="http://schemas.microsoft.com/office/word/2016/wordml/cid" xmlns:w16="http://schemas.microsoft.com/office/word/2018/wordml" xmlns:w16du="http://schemas.microsoft.com/office/word/2023/wordml/word16du" xmlns:w16sdtdh="http://schemas.microsoft.com/office/word/2020/wordml/sdtdatahash" xmlns:w16sdtfl="http://schemas.microsoft.com/office/word/2024/wordml/sdtformatlock" xmlns:w16se="http://schemas.microsoft.com/office/word/2015/wordml/symex" mc:Ignorable="w14 w15 w16se w16cid w16 w16cex w16sdtdh w16sdtfl w16du">
   <w:font w:name="Symbol">
     <w:panose1 w:val="05050102010706020507"/>
     <w:charset w:val="02"/>
@@ -15897,18 +15116,23 @@
     <w:pitch w:val="variable"/>
     <w:sig w:usb0="E1002EFF" w:usb1="C000605B" w:usb2="00000029" w:usb3="00000000" w:csb0="000101FF" w:csb1="00000000"/>
   </w:font>
-  <w:font w:name="Calibri Light">
-    <w:panose1 w:val="020F0302020204030204"/>
+  <w:font w:name="Aptos">
     <w:charset w:val="00"/>
     <w:family w:val="swiss"/>
     <w:pitch w:val="variable"/>
-    <w:sig w:usb0="E4002EFF" w:usb1="C000247B" w:usb2="00000009" w:usb3="00000000" w:csb0="000001FF" w:csb1="00000000"/>
+    <w:sig w:usb0="20000287" w:usb1="00000003" w:usb2="00000000" w:usb3="00000000" w:csb0="0000019F" w:csb1="00000000"/>
+  </w:font>
+  <w:font w:name="Aptos Display">
+    <w:charset w:val="00"/>
+    <w:family w:val="swiss"/>
+    <w:pitch w:val="variable"/>
+    <w:sig w:usb0="20000287" w:usb1="00000003" w:usb2="00000000" w:usb3="00000000" w:csb0="0000019F" w:csb1="00000000"/>
   </w:font>
 </w:fonts>
 </file>
 
 <file path=word/glossary/settings.xml><?xml version="1.0" encoding="utf-8"?>
-<w:settings xmlns:mc="http://schemas.openxmlformats.org/markup-compatibility/2006" xmlns:o="urn:schemas-microsoft-com:office:office" xmlns:r="http://schemas.openxmlformats.org/officeDocument/2006/relationships" xmlns:m="http://schemas.openxmlformats.org/officeDocument/2006/math" xmlns:v="urn:schemas-microsoft-com:vml" xmlns:w10="urn:schemas-microsoft-com:office:word" xmlns:w="http://schemas.openxmlformats.org/wordprocessingml/2006/main" xmlns:w14="http://schemas.microsoft.com/office/word/2010/wordml" xmlns:w15="http://schemas.microsoft.com/office/word/2012/wordml" xmlns:w16cex="http://schemas.microsoft.com/office/word/2018/wordml/cex" xmlns:w16cid="http://schemas.microsoft.com/office/word/2016/wordml/cid" xmlns:w16="http://schemas.microsoft.com/office/word/2018/wordml" xmlns:w16sdtdh="http://schemas.microsoft.com/office/word/2020/wordml/sdtdatahash" xmlns:w16se="http://schemas.microsoft.com/office/word/2015/wordml/symex" xmlns:sl="http://schemas.openxmlformats.org/schemaLibrary/2006/main" mc:Ignorable="w14 w15 w16se w16cid w16 w16cex w16sdtdh">
+<w:settings xmlns:mc="http://schemas.openxmlformats.org/markup-compatibility/2006" xmlns:o="urn:schemas-microsoft-com:office:office" xmlns:r="http://schemas.openxmlformats.org/officeDocument/2006/relationships" xmlns:m="http://schemas.openxmlformats.org/officeDocument/2006/math" xmlns:v="urn:schemas-microsoft-com:vml" xmlns:w10="urn:schemas-microsoft-com:office:word" xmlns:w="http://schemas.openxmlformats.org/wordprocessingml/2006/main" xmlns:w14="http://schemas.microsoft.com/office/word/2010/wordml" xmlns:w15="http://schemas.microsoft.com/office/word/2012/wordml" xmlns:w16cex="http://schemas.microsoft.com/office/word/2018/wordml/cex" xmlns:w16cid="http://schemas.microsoft.com/office/word/2016/wordml/cid" xmlns:w16="http://schemas.microsoft.com/office/word/2018/wordml" xmlns:w16du="http://schemas.microsoft.com/office/word/2023/wordml/word16du" xmlns:w16sdtdh="http://schemas.microsoft.com/office/word/2020/wordml/sdtdatahash" xmlns:w16sdtfl="http://schemas.microsoft.com/office/word/2024/wordml/sdtformatlock" xmlns:w16se="http://schemas.microsoft.com/office/word/2015/wordml/symex" xmlns:sl="http://schemas.openxmlformats.org/schemaLibrary/2006/main" mc:Ignorable="w14 w15 w16se w16cid w16 w16cex w16sdtdh w16sdtfl w16du">
   <w:view w:val="normal"/>
   <w:revisionView w:markup="0" w:comments="0" w:insDel="0" w:formatting="0" w:inkAnnotations="0"/>
   <w:defaultTabStop w:val="708"/>
@@ -15925,6 +15149,7 @@
   </w:compat>
   <w:rsids>
     <w:rsidRoot w:val="00381D55"/>
+    <w:rsid w:val="000D32D0"/>
     <w:rsid w:val="002F47B0"/>
     <w:rsid w:val="003679DF"/>
     <w:rsid w:val="00381D55"/>
@@ -15935,6 +15160,8 @@
     <w:rsid w:val="00597D30"/>
     <w:rsid w:val="005B353A"/>
     <w:rsid w:val="00717455"/>
+    <w:rsid w:val="00822C38"/>
+    <w:rsid w:val="008911F0"/>
     <w:rsid w:val="00950868"/>
     <w:rsid w:val="00A21E8B"/>
     <w:rsid w:val="00C21B3C"/>
@@ -15966,7 +15193,7 @@
 </file>
 
 <file path=word/glossary/styles.xml><?xml version="1.0" encoding="utf-8"?>
-<w:styles xmlns:mc="http://schemas.openxmlformats.org/markup-compatibility/2006" xmlns:r="http://schemas.openxmlformats.org/officeDocument/2006/relationships" xmlns:w="http://schemas.openxmlformats.org/wordprocessingml/2006/main" xmlns:w14="http://schemas.microsoft.com/office/word/2010/wordml" xmlns:w15="http://schemas.microsoft.com/office/word/2012/wordml" xmlns:w16cex="http://schemas.microsoft.com/office/word/2018/wordml/cex" xmlns:w16cid="http://schemas.microsoft.com/office/word/2016/wordml/cid" xmlns:w16="http://schemas.microsoft.com/office/word/2018/wordml" xmlns:w16sdtdh="http://schemas.microsoft.com/office/word/2020/wordml/sdtdatahash" xmlns:w16se="http://schemas.microsoft.com/office/word/2015/wordml/symex" mc:Ignorable="w14 w15 w16se w16cid w16 w16cex w16sdtdh">
+<w:styles xmlns:mc="http://schemas.openxmlformats.org/markup-compatibility/2006" xmlns:r="http://schemas.openxmlformats.org/officeDocument/2006/relationships" xmlns:w="http://schemas.openxmlformats.org/wordprocessingml/2006/main" xmlns:w14="http://schemas.microsoft.com/office/word/2010/wordml" xmlns:w15="http://schemas.microsoft.com/office/word/2012/wordml" xmlns:w16cex="http://schemas.microsoft.com/office/word/2018/wordml/cex" xmlns:w16cid="http://schemas.microsoft.com/office/word/2016/wordml/cid" xmlns:w16="http://schemas.microsoft.com/office/word/2018/wordml" xmlns:w16du="http://schemas.microsoft.com/office/word/2023/wordml/word16du" xmlns:w16sdtdh="http://schemas.microsoft.com/office/word/2020/wordml/sdtdatahash" xmlns:w16sdtfl="http://schemas.microsoft.com/office/word/2024/wordml/sdtformatlock" xmlns:w16se="http://schemas.microsoft.com/office/word/2015/wordml/symex" mc:Ignorable="w14 w15 w16se w16cid w16 w16cex w16sdtdh w16sdtfl w16du">
   <w:docDefaults>
     <w:rPrDefault>
       <w:rPr>
@@ -16403,7 +15630,7 @@
     </w:pPr>
     <w:rPr>
       <w:caps/>
-      <w:color w:val="44546A" w:themeColor="text2"/>
+      <w:color w:val="0E2841" w:themeColor="text2"/>
       <w:spacing w:val="20"/>
       <w:sz w:val="32"/>
       <w:lang w:val="pt-PT" w:eastAsia="en-US"/>
@@ -16416,7 +15643,7 @@
     <w:uiPriority w:val="2"/>
     <w:rPr>
       <w:caps/>
-      <w:color w:val="44546A" w:themeColor="text2"/>
+      <w:color w:val="0E2841" w:themeColor="text2"/>
       <w:spacing w:val="20"/>
       <w:sz w:val="32"/>
       <w:lang w:val="pt-PT" w:eastAsia="en-US"/>
@@ -16432,7 +15659,7 @@
 </file>
 
 <file path=word/glossary/webSettings.xml><?xml version="1.0" encoding="utf-8"?>
-<w:webSettings xmlns:mc="http://schemas.openxmlformats.org/markup-compatibility/2006" xmlns:r="http://schemas.openxmlformats.org/officeDocument/2006/relationships" xmlns:w="http://schemas.openxmlformats.org/wordprocessingml/2006/main" xmlns:w14="http://schemas.microsoft.com/office/word/2010/wordml" xmlns:w15="http://schemas.microsoft.com/office/word/2012/wordml" xmlns:w16cex="http://schemas.microsoft.com/office/word/2018/wordml/cex" xmlns:w16cid="http://schemas.microsoft.com/office/word/2016/wordml/cid" xmlns:w16="http://schemas.microsoft.com/office/word/2018/wordml" xmlns:w16sdtdh="http://schemas.microsoft.com/office/word/2020/wordml/sdtdatahash" xmlns:w16se="http://schemas.microsoft.com/office/word/2015/wordml/symex" mc:Ignorable="w14 w15 w16se w16cid w16 w16cex w16sdtdh">
+<w:webSettings xmlns:mc="http://schemas.openxmlformats.org/markup-compatibility/2006" xmlns:r="http://schemas.openxmlformats.org/officeDocument/2006/relationships" xmlns:w="http://schemas.openxmlformats.org/wordprocessingml/2006/main" xmlns:w14="http://schemas.microsoft.com/office/word/2010/wordml" xmlns:w15="http://schemas.microsoft.com/office/word/2012/wordml" xmlns:w16cex="http://schemas.microsoft.com/office/word/2018/wordml/cex" xmlns:w16cid="http://schemas.microsoft.com/office/word/2016/wordml/cid" xmlns:w16="http://schemas.microsoft.com/office/word/2018/wordml" xmlns:w16du="http://schemas.microsoft.com/office/word/2023/wordml/word16du" xmlns:w16sdtdh="http://schemas.microsoft.com/office/word/2020/wordml/sdtdatahash" xmlns:w16sdtfl="http://schemas.microsoft.com/office/word/2024/wordml/sdtformatlock" xmlns:w16se="http://schemas.microsoft.com/office/word/2015/wordml/symex" mc:Ignorable="w14 w15 w16se w16cid w16 w16cex w16sdtdh w16sdtfl w16du">
   <w:optimizeForBrowser/>
   <w:allowPNG/>
 </w:webSettings>

</xml_diff>